<commit_message>
Add extra commands to documentation.
</commit_message>
<xml_diff>
--- a/User Manual/Release 1.4/User Manual Nixie Clock GRA & AFCH wo background_V1.4.docx
+++ b/User Manual/Release 1.4/User Manual Nixie Clock GRA & AFCH wo background_V1.4.docx
@@ -1,6 +1,6 @@
 
 <file path=word/document.xml><?xml version="1.0" encoding="utf-8"?>
-<w:document xmlns:wpc="http://schemas.microsoft.com/office/word/2010/wordprocessingCanvas" xmlns:mc="http://schemas.openxmlformats.org/markup-compatibility/2006" xmlns:o="urn:schemas-microsoft-com:office:office" xmlns:r="http://schemas.openxmlformats.org/officeDocument/2006/relationships" xmlns:m="http://schemas.openxmlformats.org/officeDocument/2006/math" xmlns:v="urn:schemas-microsoft-com:vml" xmlns:wp14="http://schemas.microsoft.com/office/word/2010/wordprocessingDrawing" xmlns:wp="http://schemas.openxmlformats.org/drawingml/2006/wordprocessingDrawing" xmlns:w10="urn:schemas-microsoft-com:office:word" xmlns:w="http://schemas.openxmlformats.org/wordprocessingml/2006/main" xmlns:w14="http://schemas.microsoft.com/office/word/2010/wordml" xmlns:w15="http://schemas.microsoft.com/office/word/2012/wordml" xmlns:wpg="http://schemas.microsoft.com/office/word/2010/wordprocessingGroup" xmlns:wpi="http://schemas.microsoft.com/office/word/2010/wordprocessingInk" xmlns:wne="http://schemas.microsoft.com/office/word/2006/wordml" xmlns:wps="http://schemas.microsoft.com/office/word/2010/wordprocessingShape" mc:Ignorable="w14 w15 wp14">
+<w:document xmlns:wpc="http://schemas.microsoft.com/office/word/2010/wordprocessingCanvas" xmlns:cx="http://schemas.microsoft.com/office/drawing/2014/chartex" xmlns:cx1="http://schemas.microsoft.com/office/drawing/2015/9/8/chartex" xmlns:cx2="http://schemas.microsoft.com/office/drawing/2015/10/21/chartex" xmlns:cx3="http://schemas.microsoft.com/office/drawing/2016/5/9/chartex" xmlns:cx4="http://schemas.microsoft.com/office/drawing/2016/5/10/chartex" xmlns:cx5="http://schemas.microsoft.com/office/drawing/2016/5/11/chartex" xmlns:mc="http://schemas.openxmlformats.org/markup-compatibility/2006" xmlns:o="urn:schemas-microsoft-com:office:office" xmlns:r="http://schemas.openxmlformats.org/officeDocument/2006/relationships" xmlns:m="http://schemas.openxmlformats.org/officeDocument/2006/math" xmlns:v="urn:schemas-microsoft-com:vml" xmlns:wp14="http://schemas.microsoft.com/office/word/2010/wordprocessingDrawing" xmlns:wp="http://schemas.openxmlformats.org/drawingml/2006/wordprocessingDrawing" xmlns:w10="urn:schemas-microsoft-com:office:word" xmlns:w="http://schemas.openxmlformats.org/wordprocessingml/2006/main" xmlns:w14="http://schemas.microsoft.com/office/word/2010/wordml" xmlns:w15="http://schemas.microsoft.com/office/word/2012/wordml" xmlns:w16se="http://schemas.microsoft.com/office/word/2015/wordml/symex" xmlns:wpg="http://schemas.microsoft.com/office/word/2010/wordprocessingGroup" xmlns:wpi="http://schemas.microsoft.com/office/word/2010/wordprocessingInk" xmlns:wne="http://schemas.microsoft.com/office/word/2006/wordml" xmlns:wps="http://schemas.microsoft.com/office/word/2010/wordprocessingShape" mc:Ignorable="w14 w15 w16se wp14">
   <w:body>
     <w:sdt>
       <w:sdtPr>
@@ -13,9 +13,7 @@
           <w:docPartUnique/>
         </w:docPartObj>
       </w:sdtPr>
-      <w:sdtEndPr/>
       <w:sdtContent>
-        <w:bookmarkStart w:id="0" w:name="_GoBack" w:displacedByCustomXml="prev"/>
         <w:p>
           <w:pPr>
             <w:rPr>
@@ -26,9 +24,10 @@
             <w:rPr>
               <w:noProof/>
               <w:color w:val="000000" w:themeColor="text1"/>
+              <w:lang w:val="en-US" w:eastAsia="en-US"/>
             </w:rPr>
             <w:drawing>
-              <wp:anchor distT="0" distB="0" distL="114300" distR="114300" simplePos="0" relativeHeight="251681792" behindDoc="0" locked="0" layoutInCell="1" allowOverlap="1" wp14:anchorId="02ADDCA7" wp14:editId="62F6B3B4">
+              <wp:anchor distT="0" distB="0" distL="114300" distR="114300" simplePos="0" relativeHeight="251680768" behindDoc="0" locked="0" layoutInCell="1" allowOverlap="1" wp14:anchorId="02ADDCA7" wp14:editId="62F6B3B4">
                 <wp:simplePos x="0" y="0"/>
                 <wp:positionH relativeFrom="column">
                   <wp:posOffset>209550</wp:posOffset>
@@ -77,16 +76,16 @@
               </wp:anchor>
             </w:drawing>
           </w:r>
-          <w:bookmarkEnd w:id="0"/>
           <w:r>
             <w:rPr>
               <w:noProof/>
               <w:color w:val="000000" w:themeColor="text1"/>
+              <w:lang w:val="en-US" w:eastAsia="en-US"/>
             </w:rPr>
             <mc:AlternateContent>
               <mc:Choice Requires="wps">
                 <w:drawing>
-                  <wp:anchor distT="0" distB="0" distL="114300" distR="114300" simplePos="0" relativeHeight="251660288" behindDoc="0" locked="0" layoutInCell="1" allowOverlap="1" wp14:anchorId="2D58F3B6" wp14:editId="488A4623">
+                  <wp:anchor distT="0" distB="0" distL="114300" distR="114300" simplePos="0" relativeHeight="251659264" behindDoc="0" locked="0" layoutInCell="1" allowOverlap="1" wp14:anchorId="2D58F3B6" wp14:editId="488A4623">
                     <wp:simplePos x="0" y="0"/>
                     <wp:positionH relativeFrom="page">
                       <wp:posOffset>625577</wp:posOffset>
@@ -135,7 +134,7 @@
                             <w:txbxContent>
                               <w:p>
                                 <w:pPr>
-                                  <w:pStyle w:val="af5"/>
+                                  <w:pStyle w:val="NoSpacing"/>
                                   <w:jc w:val="right"/>
                                   <w:rPr>
                                     <w:caps/>
@@ -158,7 +157,6 @@
                                     <w:dataBinding w:prefixMappings="xmlns:ns0='http://purl.org/dc/elements/1.1/' xmlns:ns1='http://schemas.openxmlformats.org/package/2006/metadata/core-properties' " w:xpath="/ns1:coreProperties[1]/ns0:title[1]" w:storeItemID="{6C3C8BC8-F283-45AE-878A-BAB7291924A1}"/>
                                     <w:text w:multiLine="1"/>
                                   </w:sdtPr>
-                                  <w:sdtEndPr/>
                                   <w:sdtContent>
                                     <w:r>
                                       <w:rPr>
@@ -186,11 +184,10 @@
                                   <w:dataBinding w:prefixMappings="xmlns:ns0='http://purl.org/dc/elements/1.1/' xmlns:ns1='http://schemas.openxmlformats.org/package/2006/metadata/core-properties' " w:xpath="/ns1:coreProperties[1]/ns0:subject[1]" w:storeItemID="{6C3C8BC8-F283-45AE-878A-BAB7291924A1}"/>
                                   <w:text/>
                                 </w:sdtPr>
-                                <w:sdtEndPr/>
                                 <w:sdtContent>
                                   <w:p>
                                     <w:pPr>
-                                      <w:pStyle w:val="af5"/>
+                                      <w:pStyle w:val="NoSpacing"/>
                                       <w:jc w:val="right"/>
                                       <w:rPr>
                                         <w:smallCaps/>
@@ -238,12 +235,12 @@
                     <v:stroke joinstyle="miter"/>
                     <v:path gradientshapeok="t" o:connecttype="rect"/>
                   </v:shapetype>
-                  <v:shape id="Текстовое поле 113" o:spid="_x0000_s1026" type="#_x0000_t202" style="position:absolute;left:0;text-align:left;margin-left:49.25pt;margin-top:143.65pt;width:453pt;height:41.4pt;z-index:251660288;visibility:visible;mso-wrap-style:square;mso-width-percent:734;mso-height-percent:363;mso-wrap-distance-left:9pt;mso-wrap-distance-top:0;mso-wrap-distance-right:9pt;mso-wrap-distance-bottom:0;mso-position-horizontal:absolute;mso-position-horizontal-relative:page;mso-position-vertical:absolute;mso-position-vertical-relative:page;mso-width-percent:734;mso-height-percent:363;mso-width-relative:page;mso-height-relative:page;v-text-anchor:bottom" o:gfxdata="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" filled="f" stroked="f" strokeweight=".5pt">
+                  <v:shape id="Текстовое поле 113" o:spid="_x0000_s1026" type="#_x0000_t202" style="position:absolute;left:0;text-align:left;margin-left:49.25pt;margin-top:143.65pt;width:453pt;height:41.4pt;z-index:251659264;visibility:visible;mso-wrap-style:square;mso-width-percent:734;mso-height-percent:363;mso-wrap-distance-left:9pt;mso-wrap-distance-top:0;mso-wrap-distance-right:9pt;mso-wrap-distance-bottom:0;mso-position-horizontal:absolute;mso-position-horizontal-relative:page;mso-position-vertical:absolute;mso-position-vertical-relative:page;mso-width-percent:734;mso-height-percent:363;mso-width-relative:page;mso-height-relative:page;v-text-anchor:bottom" o:gfxdata="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" filled="f" stroked="f" strokeweight=".5pt">
                     <v:textbox inset="0,0,0,0">
                       <w:txbxContent>
                         <w:p>
                           <w:pPr>
-                            <w:pStyle w:val="af5"/>
+                            <w:pStyle w:val="NoSpacing"/>
                             <w:jc w:val="right"/>
                             <w:rPr>
                               <w:caps/>
@@ -266,7 +263,6 @@
                               <w:dataBinding w:prefixMappings="xmlns:ns0='http://purl.org/dc/elements/1.1/' xmlns:ns1='http://schemas.openxmlformats.org/package/2006/metadata/core-properties' " w:xpath="/ns1:coreProperties[1]/ns0:title[1]" w:storeItemID="{6C3C8BC8-F283-45AE-878A-BAB7291924A1}"/>
                               <w:text w:multiLine="1"/>
                             </w:sdtPr>
-                            <w:sdtEndPr/>
                             <w:sdtContent>
                               <w:r>
                                 <w:rPr>
@@ -294,11 +290,10 @@
                             <w:dataBinding w:prefixMappings="xmlns:ns0='http://purl.org/dc/elements/1.1/' xmlns:ns1='http://schemas.openxmlformats.org/package/2006/metadata/core-properties' " w:xpath="/ns1:coreProperties[1]/ns0:subject[1]" w:storeItemID="{6C3C8BC8-F283-45AE-878A-BAB7291924A1}"/>
                             <w:text/>
                           </w:sdtPr>
-                          <w:sdtEndPr/>
                           <w:sdtContent>
                             <w:p>
                               <w:pPr>
-                                <w:pStyle w:val="af5"/>
+                                <w:pStyle w:val="NoSpacing"/>
                                 <w:jc w:val="right"/>
                                 <w:rPr>
                                   <w:smallCaps/>
@@ -339,11 +334,12 @@
             <w:rPr>
               <w:noProof/>
               <w:color w:val="000000" w:themeColor="text1"/>
+              <w:lang w:val="en-US" w:eastAsia="en-US"/>
             </w:rPr>
             <mc:AlternateContent>
               <mc:Choice Requires="wps">
                 <w:drawing>
-                  <wp:anchor distT="0" distB="0" distL="114300" distR="114300" simplePos="0" relativeHeight="251661312" behindDoc="0" locked="0" layoutInCell="1" allowOverlap="1" wp14:anchorId="7BB18F51" wp14:editId="65D41820">
+                  <wp:anchor distT="0" distB="0" distL="114300" distR="114300" simplePos="0" relativeHeight="251660288" behindDoc="0" locked="0" layoutInCell="1" allowOverlap="1" wp14:anchorId="7BB18F51" wp14:editId="65D41820">
                     <wp:simplePos x="0" y="0"/>
                     <mc:AlternateContent>
                       <mc:Choice Requires="wp14">
@@ -422,11 +418,10 @@
                                   <w:dataBinding w:prefixMappings="xmlns:ns0='http://purl.org/dc/elements/1.1/' xmlns:ns1='http://schemas.openxmlformats.org/package/2006/metadata/core-properties' " w:xpath="/ns1:coreProperties[1]/ns0:creator[1]" w:storeItemID="{6C3C8BC8-F283-45AE-878A-BAB7291924A1}"/>
                                   <w:text/>
                                 </w:sdtPr>
-                                <w:sdtEndPr/>
                                 <w:sdtContent>
                                   <w:p>
                                     <w:pPr>
-                                      <w:pStyle w:val="af5"/>
+                                      <w:pStyle w:val="NoSpacing"/>
                                       <w:jc w:val="right"/>
                                       <w:rPr>
                                         <w:caps/>
@@ -470,7 +465,7 @@
                               </w:sdt>
                               <w:p>
                                 <w:pPr>
-                                  <w:pStyle w:val="af5"/>
+                                  <w:pStyle w:val="NoSpacing"/>
                                   <w:jc w:val="right"/>
                                   <w:rPr>
                                     <w:caps/>
@@ -493,7 +488,6 @@
                                     <w:dataBinding w:prefixMappings="xmlns:ns0='http://schemas.openxmlformats.org/officeDocument/2006/extended-properties' " w:xpath="/ns0:Properties[1]/ns0:Company[1]" w:storeItemID="{6668398D-A668-4E3E-A5EB-62B293D839F1}"/>
                                     <w:text/>
                                   </w:sdtPr>
-                                  <w:sdtEndPr/>
                                   <w:sdtContent>
                                     <w:r>
                                       <w:rPr>
@@ -510,7 +504,7 @@
                               </w:p>
                               <w:p>
                                 <w:pPr>
-                                  <w:pStyle w:val="af5"/>
+                                  <w:pStyle w:val="NoSpacing"/>
                                   <w:jc w:val="right"/>
                                   <w:rPr>
                                     <w:caps/>
@@ -532,7 +526,6 @@
                                     <w:dataBinding w:prefixMappings="xmlns:ns0='http://schemas.microsoft.com/office/2006/coverPageProps' " w:xpath="/ns0:CoverPageProperties[1]/ns0:CompanyAddress[1]" w:storeItemID="{55AF091B-3C7A-41E3-B477-F2FDAA23CFDA}"/>
                                     <w:text/>
                                   </w:sdtPr>
-                                  <w:sdtEndPr/>
                                   <w:sdtContent>
                                     <w:r>
                                       <w:rPr>
@@ -594,7 +587,7 @@
               </mc:Choice>
               <mc:Fallback>
                 <w:pict>
-                  <v:shape w14:anchorId="7BB18F51" id="Текстовое поле 112" o:spid="_x0000_s1027" type="#_x0000_t202" style="position:absolute;left:0;text-align:left;margin-left:0;margin-top:0;width:453pt;height:46.65pt;z-index:251661312;visibility:visible;mso-wrap-style:square;mso-width-percent:734;mso-height-percent:0;mso-left-percent:150;mso-top-percent:837;mso-wrap-distance-left:9pt;mso-wrap-distance-top:0;mso-wrap-distance-right:9pt;mso-wrap-distance-bottom:0;mso-position-horizontal-relative:page;mso-position-vertical-relative:page;mso-width-percent:734;mso-height-percent:0;mso-left-percent:150;mso-top-percent:837;mso-width-relative:page;mso-height-relative:page;v-text-anchor:bottom" o:gfxdata="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" filled="f" stroked="f" strokeweight=".5pt">
+                  <v:shape w14:anchorId="7BB18F51" id="Текстовое поле 112" o:spid="_x0000_s1027" type="#_x0000_t202" style="position:absolute;left:0;text-align:left;margin-left:0;margin-top:0;width:453pt;height:46.65pt;z-index:251660288;visibility:visible;mso-wrap-style:square;mso-width-percent:734;mso-height-percent:0;mso-left-percent:150;mso-top-percent:837;mso-wrap-distance-left:9pt;mso-wrap-distance-top:0;mso-wrap-distance-right:9pt;mso-wrap-distance-bottom:0;mso-position-horizontal-relative:page;mso-position-vertical-relative:page;mso-width-percent:734;mso-height-percent:0;mso-left-percent:150;mso-top-percent:837;mso-width-relative:page;mso-height-relative:page;v-text-anchor:bottom" o:gfxdata="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" filled="f" stroked="f" strokeweight=".5pt">
                     <v:textbox inset="0,0,0,0">
                       <w:txbxContent>
                         <w:sdt>
@@ -611,11 +604,10 @@
                             <w:dataBinding w:prefixMappings="xmlns:ns0='http://purl.org/dc/elements/1.1/' xmlns:ns1='http://schemas.openxmlformats.org/package/2006/metadata/core-properties' " w:xpath="/ns1:coreProperties[1]/ns0:creator[1]" w:storeItemID="{6C3C8BC8-F283-45AE-878A-BAB7291924A1}"/>
                             <w:text/>
                           </w:sdtPr>
-                          <w:sdtEndPr/>
                           <w:sdtContent>
                             <w:p>
                               <w:pPr>
-                                <w:pStyle w:val="af5"/>
+                                <w:pStyle w:val="NoSpacing"/>
                                 <w:jc w:val="right"/>
                                 <w:rPr>
                                   <w:caps/>
@@ -659,7 +651,7 @@
                         </w:sdt>
                         <w:p>
                           <w:pPr>
-                            <w:pStyle w:val="af5"/>
+                            <w:pStyle w:val="NoSpacing"/>
                             <w:jc w:val="right"/>
                             <w:rPr>
                               <w:caps/>
@@ -682,7 +674,6 @@
                               <w:dataBinding w:prefixMappings="xmlns:ns0='http://schemas.openxmlformats.org/officeDocument/2006/extended-properties' " w:xpath="/ns0:Properties[1]/ns0:Company[1]" w:storeItemID="{6668398D-A668-4E3E-A5EB-62B293D839F1}"/>
                               <w:text/>
                             </w:sdtPr>
-                            <w:sdtEndPr/>
                             <w:sdtContent>
                               <w:r>
                                 <w:rPr>
@@ -699,7 +690,7 @@
                         </w:p>
                         <w:p>
                           <w:pPr>
-                            <w:pStyle w:val="af5"/>
+                            <w:pStyle w:val="NoSpacing"/>
                             <w:jc w:val="right"/>
                             <w:rPr>
                               <w:caps/>
@@ -721,7 +712,6 @@
                               <w:dataBinding w:prefixMappings="xmlns:ns0='http://schemas.microsoft.com/office/2006/coverPageProps' " w:xpath="/ns0:CoverPageProperties[1]/ns0:CompanyAddress[1]" w:storeItemID="{55AF091B-3C7A-41E3-B477-F2FDAA23CFDA}"/>
                               <w:text/>
                             </w:sdtPr>
-                            <w:sdtEndPr/>
                             <w:sdtContent>
                               <w:r>
                                 <w:rPr>
@@ -773,11 +763,12 @@
             <w:rPr>
               <w:noProof/>
               <w:color w:val="000000" w:themeColor="text1"/>
+              <w:lang w:val="en-US" w:eastAsia="en-US"/>
             </w:rPr>
             <mc:AlternateContent>
               <mc:Choice Requires="wps">
                 <w:drawing>
-                  <wp:anchor distT="0" distB="0" distL="114300" distR="114300" simplePos="0" relativeHeight="251662336" behindDoc="0" locked="0" layoutInCell="1" allowOverlap="1" wp14:anchorId="14AE6DA7" wp14:editId="02B153F9">
+                  <wp:anchor distT="0" distB="0" distL="114300" distR="114300" simplePos="0" relativeHeight="251661312" behindDoc="0" locked="0" layoutInCell="1" allowOverlap="1" wp14:anchorId="14AE6DA7" wp14:editId="02B153F9">
                     <wp:simplePos x="0" y="0"/>
                     <mc:AlternateContent>
                       <mc:Choice Requires="wp14">
@@ -862,11 +853,10 @@
                                     <w:calendar w:val="gregorian"/>
                                   </w:date>
                                 </w:sdtPr>
-                                <w:sdtEndPr/>
                                 <w:sdtContent>
                                   <w:p>
                                     <w:pPr>
-                                      <w:pStyle w:val="af5"/>
+                                      <w:pStyle w:val="NoSpacing"/>
                                       <w:jc w:val="right"/>
                                       <w:rPr>
                                         <w:caps/>
@@ -911,7 +901,7 @@
               </mc:Choice>
               <mc:Fallback>
                 <w:pict>
-                  <v:shape w14:anchorId="14AE6DA7" id="Текстовое поле 111" o:spid="_x0000_s1028" type="#_x0000_t202" style="position:absolute;left:0;text-align:left;margin-left:0;margin-top:0;width:288.25pt;height:287.5pt;z-index:251662336;visibility:visible;mso-wrap-style:square;mso-width-percent:734;mso-height-percent:363;mso-left-percent:150;mso-top-percent:91;mso-wrap-distance-left:9pt;mso-wrap-distance-top:0;mso-wrap-distance-right:9pt;mso-wrap-distance-bottom:0;mso-position-horizontal-relative:page;mso-position-vertical-relative:page;mso-width-percent:734;mso-height-percent:363;mso-left-percent:150;mso-top-percent:91;mso-width-relative:page;mso-height-relative:page;v-text-anchor:bottom" o:gfxdata="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" filled="f" stroked="f" strokeweight=".5pt">
+                  <v:shape w14:anchorId="14AE6DA7" id="Текстовое поле 111" o:spid="_x0000_s1028" type="#_x0000_t202" style="position:absolute;left:0;text-align:left;margin-left:0;margin-top:0;width:288.25pt;height:287.5pt;z-index:251661312;visibility:visible;mso-wrap-style:square;mso-width-percent:734;mso-height-percent:363;mso-left-percent:150;mso-top-percent:91;mso-wrap-distance-left:9pt;mso-wrap-distance-top:0;mso-wrap-distance-right:9pt;mso-wrap-distance-bottom:0;mso-position-horizontal-relative:page;mso-position-vertical-relative:page;mso-width-percent:734;mso-height-percent:363;mso-left-percent:150;mso-top-percent:91;mso-width-relative:page;mso-height-relative:page;v-text-anchor:bottom" o:gfxdata="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" filled="f" stroked="f" strokeweight=".5pt">
                     <v:textbox style="mso-fit-shape-to-text:t" inset="0,0,0,0">
                       <w:txbxContent>
                         <w:sdt>
@@ -934,11 +924,10 @@
                               <w:calendar w:val="gregorian"/>
                             </w:date>
                           </w:sdtPr>
-                          <w:sdtEndPr/>
                           <w:sdtContent>
                             <w:p>
                               <w:pPr>
-                                <w:pStyle w:val="af5"/>
+                                <w:pStyle w:val="NoSpacing"/>
                                 <w:jc w:val="right"/>
                                 <w:rPr>
                                   <w:caps/>
@@ -973,11 +962,12 @@
             <w:rPr>
               <w:noProof/>
               <w:color w:val="000000" w:themeColor="text1"/>
+              <w:lang w:val="en-US" w:eastAsia="en-US"/>
             </w:rPr>
             <mc:AlternateContent>
               <mc:Choice Requires="wpg">
                 <w:drawing>
-                  <wp:anchor distT="0" distB="0" distL="114300" distR="114300" simplePos="0" relativeHeight="251659264" behindDoc="0" locked="0" layoutInCell="1" allowOverlap="1" wp14:anchorId="67EF22B0" wp14:editId="5C12B2B9">
+                  <wp:anchor distT="0" distB="0" distL="114300" distR="114300" simplePos="0" relativeHeight="251658240" behindDoc="0" locked="0" layoutInCell="1" allowOverlap="1" wp14:anchorId="67EF22B0" wp14:editId="5C12B2B9">
                     <wp:simplePos x="0" y="0"/>
                     <mc:AlternateContent>
                       <mc:Choice Requires="wp14">
@@ -1109,9 +1099,9 @@
               </mc:Choice>
               <mc:Fallback>
                 <w:pict>
-                  <v:group w14:anchorId="5ED8D12D" id="Группа 114" o:spid="_x0000_s1026" style="position:absolute;margin-left:0;margin-top:0;width:18pt;height:10in;z-index:251659264;mso-width-percent:29;mso-height-percent:909;mso-left-percent:45;mso-position-horizontal-relative:page;mso-position-vertical:center;mso-position-vertical-relative:page;mso-width-percent:29;mso-height-percent:909;mso-left-percent:45" coordsize="2286,91440" o:gfxdata="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">
-                    <v:rect id="Прямоугольник 115" o:spid="_x0000_s1027" style="position:absolute;width:2286;height:87820;visibility:visible;mso-wrap-style:square;v-text-anchor:middle" o:gfxdata="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" fillcolor="#ebc77c [3205]" stroked="f" strokeweight="1pt"/>
-                    <v:rect id="Прямоугольник 116" o:spid="_x0000_s1028" style="position:absolute;top:89154;width:2286;height:2286;visibility:visible;mso-wrap-style:square;v-text-anchor:middle" o:gfxdata="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" fillcolor="#bed4c4 [3204]" stroked="f" strokeweight="1pt">
+                  <v:group w14:anchorId="395C0A13" id="Группа 114" o:spid="_x0000_s1026" style="position:absolute;margin-left:0;margin-top:0;width:18pt;height:10in;z-index:251658240;mso-width-percent:29;mso-height-percent:909;mso-left-percent:45;mso-position-horizontal-relative:page;mso-position-vertical:center;mso-position-vertical-relative:page;mso-width-percent:29;mso-height-percent:909;mso-left-percent:45" coordsize="2286,91440" o:gfxdata="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">
+                    <v:rect id="Прямоугольник 115" o:spid="_x0000_s1027" style="position:absolute;width:2286;height:87820;visibility:visible;mso-wrap-style:square;v-text-anchor:middle" o:gfxdata="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" fillcolor="#ebc77c [3205]" stroked="f" strokeweight="1pt"/>
+                    <v:rect id="Прямоугольник 116" o:spid="_x0000_s1028" style="position:absolute;top:89154;width:2286;height:2286;visibility:visible;mso-wrap-style:square;v-text-anchor:middle" o:gfxdata="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" fillcolor="#bed4c4 [3204]" stroked="f" strokeweight="1pt">
                       <v:path arrowok="t"/>
                       <o:lock v:ext="edit" aspectratio="t"/>
                     </v:rect>
@@ -1144,7 +1134,7 @@
       </w:pPr>
       <w:r>
         <w:rPr>
-          <w:rStyle w:val="afd"/>
+          <w:rStyle w:val="a3"/>
           <w:b/>
           <w:color w:val="000000" w:themeColor="text1"/>
           <w:sz w:val="16"/>
@@ -1156,7 +1146,7 @@
     </w:p>
     <w:p>
       <w:pPr>
-        <w:pStyle w:val="afb"/>
+        <w:pStyle w:val="ListParagraph"/>
         <w:numPr>
           <w:ilvl w:val="0"/>
           <w:numId w:val="1"/>
@@ -1176,11 +1166,105 @@
           <w:color w:val="000000" w:themeColor="text1"/>
           <w:sz w:val="14"/>
           <w:szCs w:val="14"/>
+          <w:lang w:val="en-US" w:eastAsia="en-US"/>
         </w:rPr>
         <mc:AlternateContent>
           <mc:Choice Requires="wps">
             <w:drawing>
-              <wp:anchor distT="0" distB="0" distL="114300" distR="114300" simplePos="0" relativeHeight="251684864" behindDoc="0" locked="0" layoutInCell="1" allowOverlap="1" wp14:anchorId="43A17C77" wp14:editId="2530CA95">
+              <wp:anchor distT="0" distB="0" distL="114300" distR="114300" simplePos="0" relativeHeight="251689984" behindDoc="0" locked="0" layoutInCell="1" allowOverlap="1" wp14:anchorId="5B199D21" wp14:editId="00ADEB4F">
+                <wp:simplePos x="0" y="0"/>
+                <wp:positionH relativeFrom="margin">
+                  <wp:posOffset>3032126</wp:posOffset>
+                </wp:positionH>
+                <wp:positionV relativeFrom="paragraph">
+                  <wp:posOffset>376555</wp:posOffset>
+                </wp:positionV>
+                <wp:extent cx="45719" cy="403860"/>
+                <wp:effectExtent l="133350" t="0" r="12065" b="97155"/>
+                <wp:wrapNone/>
+                <wp:docPr id="22" name="Соединительная линия уступом 22"/>
+                <wp:cNvGraphicFramePr/>
+                <a:graphic xmlns:a="http://schemas.openxmlformats.org/drawingml/2006/main">
+                  <a:graphicData uri="http://schemas.microsoft.com/office/word/2010/wordprocessingShape">
+                    <wps:wsp>
+                      <wps:cNvCnPr/>
+                      <wps:spPr>
+                        <a:xfrm flipH="1">
+                          <a:off x="0" y="0"/>
+                          <a:ext cx="45719" cy="403860"/>
+                        </a:xfrm>
+                        <a:prstGeom prst="bentConnector3">
+                          <a:avLst>
+                            <a:gd name="adj1" fmla="val -273451"/>
+                          </a:avLst>
+                        </a:prstGeom>
+                        <a:ln w="9525">
+                          <a:solidFill>
+                            <a:schemeClr val="tx1"/>
+                          </a:solidFill>
+                          <a:tailEnd type="triangle"/>
+                        </a:ln>
+                      </wps:spPr>
+                      <wps:style>
+                        <a:lnRef idx="1">
+                          <a:schemeClr val="accent1"/>
+                        </a:lnRef>
+                        <a:fillRef idx="0">
+                          <a:schemeClr val="accent1"/>
+                        </a:fillRef>
+                        <a:effectRef idx="0">
+                          <a:schemeClr val="accent1"/>
+                        </a:effectRef>
+                        <a:fontRef idx="minor">
+                          <a:schemeClr val="tx1"/>
+                        </a:fontRef>
+                      </wps:style>
+                      <wps:bodyPr/>
+                    </wps:wsp>
+                  </a:graphicData>
+                </a:graphic>
+                <wp14:sizeRelH relativeFrom="margin">
+                  <wp14:pctWidth>0</wp14:pctWidth>
+                </wp14:sizeRelH>
+                <wp14:sizeRelV relativeFrom="margin">
+                  <wp14:pctHeight>0</wp14:pctHeight>
+                </wp14:sizeRelV>
+              </wp:anchor>
+            </w:drawing>
+          </mc:Choice>
+          <mc:Fallback>
+            <w:pict>
+              <v:shapetype w14:anchorId="33F1870C" id="_x0000_t34" coordsize="21600,21600" o:spt="34" o:oned="t" adj="10800" path="m,l@0,0@0,21600,21600,21600e" filled="f">
+                <v:stroke joinstyle="miter"/>
+                <v:formulas>
+                  <v:f eqn="val #0"/>
+                </v:formulas>
+                <v:path arrowok="t" fillok="f" o:connecttype="none"/>
+                <v:handles>
+                  <v:h position="#0,center"/>
+                </v:handles>
+                <o:lock v:ext="edit" shapetype="t"/>
+              </v:shapetype>
+              <v:shape id="Соединительная линия уступом 22" o:spid="_x0000_s1026" type="#_x0000_t34" style="position:absolute;margin-left:238.75pt;margin-top:29.65pt;width:3.6pt;height:31.8pt;flip:x;z-index:251689984;visibility:visible;mso-wrap-style:square;mso-width-percent:0;mso-height-percent:0;mso-wrap-distance-left:9pt;mso-wrap-distance-top:0;mso-wrap-distance-right:9pt;mso-wrap-distance-bottom:0;mso-position-horizontal:absolute;mso-position-horizontal-relative:margin;mso-position-vertical:absolute;mso-position-vertical-relative:text;mso-width-percent:0;mso-height-percent:0;mso-width-relative:margin;mso-height-relative:margin" o:gfxdata="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" adj="-59065" strokecolor="black [3213]">
+                <v:stroke endarrow="block"/>
+                <w10:wrap anchorx="margin"/>
+              </v:shape>
+            </w:pict>
+          </mc:Fallback>
+        </mc:AlternateContent>
+      </w:r>
+      <w:r>
+        <w:rPr>
+          <w:noProof/>
+          <w:color w:val="000000" w:themeColor="text1"/>
+          <w:sz w:val="14"/>
+          <w:szCs w:val="14"/>
+          <w:lang w:val="en-US" w:eastAsia="en-US"/>
+        </w:rPr>
+        <mc:AlternateContent>
+          <mc:Choice Requires="wps">
+            <w:drawing>
+              <wp:anchor distT="0" distB="0" distL="114300" distR="114300" simplePos="0" relativeHeight="251683840" behindDoc="0" locked="0" layoutInCell="1" allowOverlap="1" wp14:anchorId="43A17C77" wp14:editId="2530CA95">
                 <wp:simplePos x="0" y="0"/>
                 <wp:positionH relativeFrom="page">
                   <wp:posOffset>1587463</wp:posOffset>
@@ -1271,7 +1355,7 @@
           </mc:Choice>
           <mc:Fallback>
             <w:pict>
-              <v:rect w14:anchorId="43A17C77" id="Прямоугольник 17" o:spid="_x0000_s1029" style="position:absolute;left:0;text-align:left;margin-left:125pt;margin-top:21.3pt;width:60.05pt;height:18.95pt;z-index:251684864;visibility:visible;mso-wrap-style:square;mso-width-percent:0;mso-height-percent:0;mso-wrap-distance-left:9pt;mso-wrap-distance-top:0;mso-wrap-distance-right:9pt;mso-wrap-distance-bottom:0;mso-position-horizontal:absolute;mso-position-horizontal-relative:page;mso-position-vertical:absolute;mso-position-vertical-relative:text;mso-width-percent:0;mso-height-percent:0;mso-width-relative:margin;mso-height-relative:margin;v-text-anchor:middle" o:gfxdata="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" filled="f" strokecolor="black [3213]" strokeweight="1pt">
+              <v:rect w14:anchorId="43A17C77" id="Прямоугольник 17" o:spid="_x0000_s1029" style="position:absolute;left:0;text-align:left;margin-left:125pt;margin-top:21.3pt;width:60.05pt;height:18.95pt;z-index:251683840;visibility:visible;mso-wrap-style:square;mso-width-percent:0;mso-height-percent:0;mso-wrap-distance-left:9pt;mso-wrap-distance-top:0;mso-wrap-distance-right:9pt;mso-wrap-distance-bottom:0;mso-position-horizontal:absolute;mso-position-horizontal-relative:page;mso-position-vertical:absolute;mso-position-vertical-relative:text;mso-width-percent:0;mso-height-percent:0;mso-width-relative:margin;mso-height-relative:margin;v-text-anchor:middle" o:gfxdata="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" filled="f" strokecolor="black [3213]" strokeweight="1pt">
                 <v:textbox>
                   <w:txbxContent>
                     <w:p>
@@ -1307,103 +1391,12 @@
           <w:color w:val="000000" w:themeColor="text1"/>
           <w:sz w:val="14"/>
           <w:szCs w:val="14"/>
+          <w:lang w:val="en-US" w:eastAsia="en-US"/>
         </w:rPr>
         <mc:AlternateContent>
           <mc:Choice Requires="wps">
             <w:drawing>
-              <wp:anchor distT="0" distB="0" distL="114300" distR="114300" simplePos="0" relativeHeight="251691008" behindDoc="0" locked="0" layoutInCell="1" allowOverlap="1" wp14:anchorId="5B199D21" wp14:editId="00ADEB4F">
-                <wp:simplePos x="0" y="0"/>
-                <wp:positionH relativeFrom="margin">
-                  <wp:posOffset>1391507</wp:posOffset>
-                </wp:positionH>
-                <wp:positionV relativeFrom="paragraph">
-                  <wp:posOffset>375920</wp:posOffset>
-                </wp:positionV>
-                <wp:extent cx="1686481" cy="436628"/>
-                <wp:effectExtent l="38100" t="0" r="161925" b="97155"/>
-                <wp:wrapNone/>
-                <wp:docPr id="22" name="Соединительная линия уступом 22"/>
-                <wp:cNvGraphicFramePr/>
-                <a:graphic xmlns:a="http://schemas.openxmlformats.org/drawingml/2006/main">
-                  <a:graphicData uri="http://schemas.microsoft.com/office/word/2010/wordprocessingShape">
-                    <wps:wsp>
-                      <wps:cNvCnPr/>
-                      <wps:spPr>
-                        <a:xfrm flipH="1">
-                          <a:off x="0" y="0"/>
-                          <a:ext cx="1686481" cy="436628"/>
-                        </a:xfrm>
-                        <a:prstGeom prst="bentConnector3">
-                          <a:avLst>
-                            <a:gd name="adj1" fmla="val -8243"/>
-                          </a:avLst>
-                        </a:prstGeom>
-                        <a:ln w="9525">
-                          <a:solidFill>
-                            <a:schemeClr val="tx1"/>
-                          </a:solidFill>
-                          <a:tailEnd type="triangle"/>
-                        </a:ln>
-                      </wps:spPr>
-                      <wps:style>
-                        <a:lnRef idx="1">
-                          <a:schemeClr val="accent1"/>
-                        </a:lnRef>
-                        <a:fillRef idx="0">
-                          <a:schemeClr val="accent1"/>
-                        </a:fillRef>
-                        <a:effectRef idx="0">
-                          <a:schemeClr val="accent1"/>
-                        </a:effectRef>
-                        <a:fontRef idx="minor">
-                          <a:schemeClr val="tx1"/>
-                        </a:fontRef>
-                      </wps:style>
-                      <wps:bodyPr/>
-                    </wps:wsp>
-                  </a:graphicData>
-                </a:graphic>
-                <wp14:sizeRelH relativeFrom="margin">
-                  <wp14:pctWidth>0</wp14:pctWidth>
-                </wp14:sizeRelH>
-                <wp14:sizeRelV relativeFrom="margin">
-                  <wp14:pctHeight>0</wp14:pctHeight>
-                </wp14:sizeRelV>
-              </wp:anchor>
-            </w:drawing>
-          </mc:Choice>
-          <mc:Fallback>
-            <w:pict>
-              <v:shapetype w14:anchorId="4EBB9049" id="_x0000_t34" coordsize="21600,21600" o:spt="34" o:oned="t" adj="10800" path="m,l@0,0@0,21600,21600,21600e" filled="f">
-                <v:stroke joinstyle="miter"/>
-                <v:formulas>
-                  <v:f eqn="val #0"/>
-                </v:formulas>
-                <v:path arrowok="t" fillok="f" o:connecttype="none"/>
-                <v:handles>
-                  <v:h position="#0,center"/>
-                </v:handles>
-                <o:lock v:ext="edit" shapetype="t"/>
-              </v:shapetype>
-              <v:shape id="Соединительная линия уступом 22" o:spid="_x0000_s1026" type="#_x0000_t34" style="position:absolute;margin-left:109.55pt;margin-top:29.6pt;width:132.8pt;height:34.4pt;flip:x;z-index:251691008;visibility:visible;mso-wrap-style:square;mso-width-percent:0;mso-height-percent:0;mso-wrap-distance-left:9pt;mso-wrap-distance-top:0;mso-wrap-distance-right:9pt;mso-wrap-distance-bottom:0;mso-position-horizontal:absolute;mso-position-horizontal-relative:margin;mso-position-vertical:absolute;mso-position-vertical-relative:text;mso-width-percent:0;mso-height-percent:0;mso-width-relative:margin;mso-height-relative:margin" o:gfxdata="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" adj="-1780" strokecolor="black [3213]">
-                <v:stroke endarrow="block"/>
-                <w10:wrap anchorx="margin"/>
-              </v:shape>
-            </w:pict>
-          </mc:Fallback>
-        </mc:AlternateContent>
-      </w:r>
-      <w:r>
-        <w:rPr>
-          <w:noProof/>
-          <w:color w:val="000000" w:themeColor="text1"/>
-          <w:sz w:val="14"/>
-          <w:szCs w:val="14"/>
-        </w:rPr>
-        <mc:AlternateContent>
-          <mc:Choice Requires="wps">
-            <w:drawing>
-              <wp:anchor distT="0" distB="0" distL="114300" distR="114300" simplePos="0" relativeHeight="251683840" behindDoc="0" locked="0" layoutInCell="1" allowOverlap="1" wp14:anchorId="2B28F3E4" wp14:editId="5D214287">
+              <wp:anchor distT="0" distB="0" distL="114300" distR="114300" simplePos="0" relativeHeight="251682816" behindDoc="0" locked="0" layoutInCell="1" allowOverlap="1" wp14:anchorId="2B28F3E4" wp14:editId="5D214287">
                 <wp:simplePos x="0" y="0"/>
                 <wp:positionH relativeFrom="margin">
                   <wp:posOffset>333375</wp:posOffset>
@@ -1494,7 +1487,7 @@
           </mc:Choice>
           <mc:Fallback>
             <w:pict>
-              <v:rect w14:anchorId="2B28F3E4" id="Прямоугольник 16" o:spid="_x0000_s1030" style="position:absolute;left:0;text-align:left;margin-left:26.25pt;margin-top:21.25pt;width:60.05pt;height:18.95pt;z-index:251683840;visibility:visible;mso-wrap-style:square;mso-width-percent:0;mso-height-percent:0;mso-wrap-distance-left:9pt;mso-wrap-distance-top:0;mso-wrap-distance-right:9pt;mso-wrap-distance-bottom:0;mso-position-horizontal:absolute;mso-position-horizontal-relative:margin;mso-position-vertical:absolute;mso-position-vertical-relative:text;mso-width-percent:0;mso-height-percent:0;mso-width-relative:margin;mso-height-relative:margin;v-text-anchor:middle" o:gfxdata="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" filled="f" strokecolor="black [3213]" strokeweight="1pt">
+              <v:rect w14:anchorId="2B28F3E4" id="Прямоугольник 16" o:spid="_x0000_s1030" style="position:absolute;left:0;text-align:left;margin-left:26.25pt;margin-top:21.25pt;width:60.05pt;height:18.95pt;z-index:251682816;visibility:visible;mso-wrap-style:square;mso-width-percent:0;mso-height-percent:0;mso-wrap-distance-left:9pt;mso-wrap-distance-top:0;mso-wrap-distance-right:9pt;mso-wrap-distance-bottom:0;mso-position-horizontal:absolute;mso-position-horizontal-relative:margin;mso-position-vertical:absolute;mso-position-vertical-relative:text;mso-width-percent:0;mso-height-percent:0;mso-width-relative:margin;mso-height-relative:margin;v-text-anchor:middle" o:gfxdata="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" filled="f" strokecolor="black [3213]" strokeweight="1pt">
                 <v:textbox>
                   <w:txbxContent>
                     <w:p>
@@ -1530,11 +1523,12 @@
           <w:color w:val="000000" w:themeColor="text1"/>
           <w:sz w:val="14"/>
           <w:szCs w:val="14"/>
+          <w:lang w:val="en-US" w:eastAsia="en-US"/>
         </w:rPr>
         <mc:AlternateContent>
           <mc:Choice Requires="wps">
             <w:drawing>
-              <wp:anchor distT="0" distB="0" distL="114300" distR="114300" simplePos="0" relativeHeight="251685888" behindDoc="0" locked="0" layoutInCell="1" allowOverlap="1" wp14:anchorId="60020C12" wp14:editId="4995FA96">
+              <wp:anchor distT="0" distB="0" distL="114300" distR="114300" simplePos="0" relativeHeight="251684864" behindDoc="0" locked="0" layoutInCell="1" allowOverlap="1" wp14:anchorId="60020C12" wp14:editId="4995FA96">
                 <wp:simplePos x="0" y="0"/>
                 <wp:positionH relativeFrom="column">
                   <wp:posOffset>2296160</wp:posOffset>
@@ -1625,7 +1619,7 @@
           </mc:Choice>
           <mc:Fallback>
             <w:pict>
-              <v:rect w14:anchorId="60020C12" id="Прямоугольник 18" o:spid="_x0000_s1031" style="position:absolute;left:0;text-align:left;margin-left:180.8pt;margin-top:21.2pt;width:60.05pt;height:18.95pt;z-index:251685888;visibility:visible;mso-wrap-style:square;mso-width-percent:0;mso-height-percent:0;mso-wrap-distance-left:9pt;mso-wrap-distance-top:0;mso-wrap-distance-right:9pt;mso-wrap-distance-bottom:0;mso-position-horizontal:absolute;mso-position-horizontal-relative:text;mso-position-vertical:absolute;mso-position-vertical-relative:text;mso-width-percent:0;mso-height-percent:0;mso-width-relative:margin;mso-height-relative:margin;v-text-anchor:middle" o:gfxdata="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" filled="f" strokecolor="black [3213]" strokeweight="1pt">
+              <v:rect w14:anchorId="60020C12" id="Прямоугольник 18" o:spid="_x0000_s1031" style="position:absolute;left:0;text-align:left;margin-left:180.8pt;margin-top:21.2pt;width:60.05pt;height:18.95pt;z-index:251684864;visibility:visible;mso-wrap-style:square;mso-width-percent:0;mso-height-percent:0;mso-wrap-distance-left:9pt;mso-wrap-distance-top:0;mso-wrap-distance-right:9pt;mso-wrap-distance-bottom:0;mso-position-horizontal:absolute;mso-position-horizontal-relative:text;mso-position-vertical:absolute;mso-position-vertical-relative:text;mso-width-percent:0;mso-height-percent:0;mso-width-relative:margin;mso-height-relative:margin;v-text-anchor:middle" o:gfxdata="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" filled="f" strokecolor="black [3213]" strokeweight="1pt">
                 <v:textbox>
                   <w:txbxContent>
                     <w:p>
@@ -1661,11 +1655,12 @@
           <w:color w:val="000000" w:themeColor="text1"/>
           <w:sz w:val="14"/>
           <w:szCs w:val="14"/>
+          <w:lang w:val="en-US" w:eastAsia="en-US"/>
         </w:rPr>
         <mc:AlternateContent>
           <mc:Choice Requires="wps">
             <w:drawing>
-              <wp:anchor distT="0" distB="0" distL="114300" distR="114300" simplePos="0" relativeHeight="251688960" behindDoc="0" locked="0" layoutInCell="1" allowOverlap="1" wp14:anchorId="19BB237D" wp14:editId="3B4D2177">
+              <wp:anchor distT="0" distB="0" distL="114300" distR="114300" simplePos="0" relativeHeight="251687936" behindDoc="0" locked="0" layoutInCell="1" allowOverlap="1" wp14:anchorId="19BB237D" wp14:editId="3B4D2177">
                 <wp:simplePos x="0" y="0"/>
                 <wp:positionH relativeFrom="column">
                   <wp:posOffset>2095117</wp:posOffset>
@@ -1726,11 +1721,11 @@
           </mc:Choice>
           <mc:Fallback>
             <w:pict>
-              <v:shapetype w14:anchorId="51B27CD6" id="_x0000_t32" coordsize="21600,21600" o:spt="32" o:oned="t" path="m,l21600,21600e" filled="f">
+              <v:shapetype w14:anchorId="16C7C2FA" id="_x0000_t32" coordsize="21600,21600" o:spt="32" o:oned="t" path="m,l21600,21600e" filled="f">
                 <v:path arrowok="t" fillok="f" o:connecttype="none"/>
                 <o:lock v:ext="edit" shapetype="t"/>
               </v:shapetype>
-              <v:shape id="Прямая со стрелкой 21" o:spid="_x0000_s1026" type="#_x0000_t32" style="position:absolute;margin-left:164.95pt;margin-top:30.75pt;width:14.55pt;height:0;z-index:251688960;visibility:visible;mso-wrap-style:square;mso-width-percent:0;mso-height-percent:0;mso-wrap-distance-left:9pt;mso-wrap-distance-top:0;mso-wrap-distance-right:9pt;mso-wrap-distance-bottom:0;mso-position-horizontal:absolute;mso-position-horizontal-relative:text;mso-position-vertical:absolute;mso-position-vertical-relative:text;mso-width-percent:0;mso-height-percent:0;mso-width-relative:margin;mso-height-relative:margin" o:gfxdata="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" strokecolor="black [3213]">
+              <v:shape id="Прямая со стрелкой 21" o:spid="_x0000_s1026" type="#_x0000_t32" style="position:absolute;margin-left:164.95pt;margin-top:30.75pt;width:14.55pt;height:0;z-index:251687936;visibility:visible;mso-wrap-style:square;mso-width-percent:0;mso-height-percent:0;mso-wrap-distance-left:9pt;mso-wrap-distance-top:0;mso-wrap-distance-right:9pt;mso-wrap-distance-bottom:0;mso-position-horizontal:absolute;mso-position-horizontal-relative:text;mso-position-vertical:absolute;mso-position-vertical-relative:text;mso-width-percent:0;mso-height-percent:0;mso-width-relative:margin;mso-height-relative:margin" o:gfxdata="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" strokecolor="black [3213]">
                 <v:stroke endarrow="block" joinstyle="miter"/>
               </v:shape>
             </w:pict>
@@ -1743,11 +1738,12 @@
           <w:color w:val="000000" w:themeColor="text1"/>
           <w:sz w:val="14"/>
           <w:szCs w:val="14"/>
+          <w:lang w:val="en-US" w:eastAsia="en-US"/>
         </w:rPr>
         <mc:AlternateContent>
           <mc:Choice Requires="wps">
             <w:drawing>
-              <wp:anchor distT="0" distB="0" distL="114300" distR="114300" simplePos="0" relativeHeight="251687936" behindDoc="0" locked="0" layoutInCell="1" allowOverlap="1" wp14:anchorId="1909AEC5" wp14:editId="23827B8F">
+              <wp:anchor distT="0" distB="0" distL="114300" distR="114300" simplePos="0" relativeHeight="251686912" behindDoc="0" locked="0" layoutInCell="1" allowOverlap="1" wp14:anchorId="1909AEC5" wp14:editId="23827B8F">
                 <wp:simplePos x="0" y="0"/>
                 <wp:positionH relativeFrom="column">
                   <wp:posOffset>1106170</wp:posOffset>
@@ -1808,7 +1804,7 @@
           </mc:Choice>
           <mc:Fallback>
             <w:pict>
-              <v:shape w14:anchorId="39F72AB6" id="Прямая со стрелкой 20" o:spid="_x0000_s1026" type="#_x0000_t32" style="position:absolute;margin-left:87.1pt;margin-top:30.25pt;width:16.3pt;height:.4pt;flip:y;z-index:251687936;visibility:visible;mso-wrap-style:square;mso-width-percent:0;mso-height-percent:0;mso-wrap-distance-left:9pt;mso-wrap-distance-top:0;mso-wrap-distance-right:9pt;mso-wrap-distance-bottom:0;mso-position-horizontal:absolute;mso-position-horizontal-relative:text;mso-position-vertical:absolute;mso-position-vertical-relative:text;mso-width-percent:0;mso-height-percent:0;mso-width-relative:margin;mso-height-relative:margin" o:gfxdata="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" strokecolor="black [3213]">
+              <v:shape w14:anchorId="653F92BE" id="Прямая со стрелкой 20" o:spid="_x0000_s1026" type="#_x0000_t32" style="position:absolute;margin-left:87.1pt;margin-top:30.25pt;width:16.3pt;height:.4pt;flip:y;z-index:251686912;visibility:visible;mso-wrap-style:square;mso-width-percent:0;mso-height-percent:0;mso-wrap-distance-left:9pt;mso-wrap-distance-top:0;mso-wrap-distance-right:9pt;mso-wrap-distance-bottom:0;mso-position-horizontal:absolute;mso-position-horizontal-relative:text;mso-position-vertical:absolute;mso-position-vertical-relative:text;mso-width-percent:0;mso-height-percent:0;mso-width-relative:margin;mso-height-relative:margin" o:gfxdata="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" strokecolor="black [3213]">
                 <v:stroke endarrow="block" joinstyle="miter"/>
               </v:shape>
             </w:pict>
@@ -1821,11 +1817,12 @@
           <w:color w:val="000000" w:themeColor="text1"/>
           <w:sz w:val="14"/>
           <w:szCs w:val="14"/>
+          <w:lang w:val="en-US" w:eastAsia="en-US"/>
         </w:rPr>
         <mc:AlternateContent>
           <mc:Choice Requires="wps">
             <w:drawing>
-              <wp:anchor distT="0" distB="0" distL="114300" distR="114300" simplePos="0" relativeHeight="251692032" behindDoc="0" locked="0" layoutInCell="1" allowOverlap="1" wp14:anchorId="6BBC2988" wp14:editId="2C9248DC">
+              <wp:anchor distT="0" distB="0" distL="114300" distR="114300" simplePos="0" relativeHeight="251691008" behindDoc="0" locked="0" layoutInCell="1" allowOverlap="1" wp14:anchorId="6BBC2988" wp14:editId="2C9248DC">
                 <wp:simplePos x="0" y="0"/>
                 <wp:positionH relativeFrom="column">
                   <wp:posOffset>704850</wp:posOffset>
@@ -1880,7 +1877,7 @@
           </mc:Choice>
           <mc:Fallback>
             <w:pict>
-              <v:shape w14:anchorId="407FEB83" id="Прямая со стрелкой 26" o:spid="_x0000_s1026" type="#_x0000_t32" style="position:absolute;margin-left:55.5pt;margin-top:40.05pt;width:.2pt;height:13.95pt;flip:y;z-index:251692032;visibility:visible;mso-wrap-style:square;mso-wrap-distance-left:9pt;mso-wrap-distance-top:0;mso-wrap-distance-right:9pt;mso-wrap-distance-bottom:0;mso-position-horizontal:absolute;mso-position-horizontal-relative:text;mso-position-vertical:absolute;mso-position-vertical-relative:text" o:gfxdata="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" strokecolor="black [3213]" strokeweight=".5pt">
+              <v:shape w14:anchorId="259847F1" id="Прямая со стрелкой 26" o:spid="_x0000_s1026" type="#_x0000_t32" style="position:absolute;margin-left:55.5pt;margin-top:40.05pt;width:.2pt;height:13.95pt;flip:y;z-index:251691008;visibility:visible;mso-wrap-style:square;mso-wrap-distance-left:9pt;mso-wrap-distance-top:0;mso-wrap-distance-right:9pt;mso-wrap-distance-bottom:0;mso-position-horizontal:absolute;mso-position-horizontal-relative:text;mso-position-vertical:absolute;mso-position-vertical-relative:text" o:gfxdata="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" strokecolor="black [3213]" strokeweight=".5pt">
                 <v:stroke endarrow="block" joinstyle="miter"/>
               </v:shape>
             </w:pict>
@@ -1899,7 +1896,7 @@
     </w:p>
     <w:p>
       <w:pPr>
-        <w:pStyle w:val="afb"/>
+        <w:pStyle w:val="ListParagraph"/>
         <w:ind w:left="284" w:right="-142"/>
         <w:jc w:val="both"/>
         <w:rPr>
@@ -1915,20 +1912,206 @@
           <w:color w:val="000000" w:themeColor="text1"/>
           <w:sz w:val="14"/>
           <w:szCs w:val="14"/>
+          <w:lang w:val="en-US" w:eastAsia="en-US"/>
         </w:rPr>
         <mc:AlternateContent>
           <mc:Choice Requires="wps">
             <w:drawing>
-              <wp:anchor distT="0" distB="0" distL="114300" distR="114300" simplePos="0" relativeHeight="251686912" behindDoc="0" locked="0" layoutInCell="1" allowOverlap="1" wp14:anchorId="2CB90A4A" wp14:editId="51CC7174">
+              <wp:anchor distT="0" distB="0" distL="114300" distR="114300" simplePos="0" relativeHeight="251708416" behindDoc="0" locked="0" layoutInCell="1" allowOverlap="1">
+                <wp:simplePos x="0" y="0"/>
+                <wp:positionH relativeFrom="column">
+                  <wp:posOffset>340360</wp:posOffset>
+                </wp:positionH>
+                <wp:positionV relativeFrom="paragraph">
+                  <wp:posOffset>467995</wp:posOffset>
+                </wp:positionV>
+                <wp:extent cx="758952" cy="237490"/>
+                <wp:effectExtent l="0" t="0" r="22225" b="10160"/>
+                <wp:wrapNone/>
+                <wp:docPr id="12" name="Text Box 12"/>
+                <wp:cNvGraphicFramePr/>
+                <a:graphic xmlns:a="http://schemas.openxmlformats.org/drawingml/2006/main">
+                  <a:graphicData uri="http://schemas.microsoft.com/office/word/2010/wordprocessingShape">
+                    <wps:wsp>
+                      <wps:cNvSpPr txBox="1"/>
+                      <wps:spPr>
+                        <a:xfrm>
+                          <a:off x="0" y="0"/>
+                          <a:ext cx="758952" cy="237490"/>
+                        </a:xfrm>
+                        <a:prstGeom prst="rect">
+                          <a:avLst/>
+                        </a:prstGeom>
+                        <a:solidFill>
+                          <a:schemeClr val="lt1"/>
+                        </a:solidFill>
+                        <a:ln w="12700">
+                          <a:solidFill>
+                            <a:prstClr val="black"/>
+                          </a:solidFill>
+                        </a:ln>
+                      </wps:spPr>
+                      <wps:txbx>
+                        <w:txbxContent>
+                          <w:p>
+                            <w:pPr>
+                              <w:rPr>
+                                <w:lang w:val="en-US"/>
+                              </w:rPr>
+                            </w:pPr>
+                            <w:r>
+                              <w:rPr>
+                                <w:sz w:val="20"/>
+                                <w:szCs w:val="20"/>
+                                <w:lang w:val="en-US"/>
+                              </w:rPr>
+                              <w:t>Blanking</w:t>
+                            </w:r>
+                          </w:p>
+                        </w:txbxContent>
+                      </wps:txbx>
+                      <wps:bodyPr rot="0" spcFirstLastPara="0" vertOverflow="overflow" horzOverflow="overflow" vert="horz" wrap="square" lIns="91440" tIns="45720" rIns="91440" bIns="45720" numCol="1" spcCol="0" rtlCol="0" fromWordArt="0" anchor="t" anchorCtr="0" forceAA="0" compatLnSpc="1">
+                        <a:prstTxWarp prst="textNoShape">
+                          <a:avLst/>
+                        </a:prstTxWarp>
+                        <a:noAutofit/>
+                      </wps:bodyPr>
+                    </wps:wsp>
+                  </a:graphicData>
+                </a:graphic>
+                <wp14:sizeRelH relativeFrom="margin">
+                  <wp14:pctWidth>0</wp14:pctWidth>
+                </wp14:sizeRelH>
+                <wp14:sizeRelV relativeFrom="margin">
+                  <wp14:pctHeight>0</wp14:pctHeight>
+                </wp14:sizeRelV>
+              </wp:anchor>
+            </w:drawing>
+          </mc:Choice>
+          <mc:Fallback>
+            <w:pict>
+              <v:shape id="Text Box 12" o:spid="_x0000_s1032" type="#_x0000_t202" style="position:absolute;left:0;text-align:left;margin-left:26.8pt;margin-top:36.85pt;width:59.75pt;height:18.7pt;z-index:251708416;visibility:visible;mso-wrap-style:square;mso-width-percent:0;mso-height-percent:0;mso-wrap-distance-left:9pt;mso-wrap-distance-top:0;mso-wrap-distance-right:9pt;mso-wrap-distance-bottom:0;mso-position-horizontal:absolute;mso-position-horizontal-relative:text;mso-position-vertical:absolute;mso-position-vertical-relative:text;mso-width-percent:0;mso-height-percent:0;mso-width-relative:margin;mso-height-relative:margin;v-text-anchor:top" o:gfxdata="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" fillcolor="white [3201]" strokeweight="1pt">
+                <v:textbox>
+                  <w:txbxContent>
+                    <w:p>
+                      <w:pPr>
+                        <w:rPr>
+                          <w:lang w:val="en-US"/>
+                        </w:rPr>
+                      </w:pPr>
+                      <w:r>
+                        <w:rPr>
+                          <w:sz w:val="20"/>
+                          <w:szCs w:val="20"/>
+                          <w:lang w:val="en-US"/>
+                        </w:rPr>
+                        <w:t>Blanking</w:t>
+                      </w:r>
+                    </w:p>
+                  </w:txbxContent>
+                </v:textbox>
+              </v:shape>
+            </w:pict>
+          </mc:Fallback>
+        </mc:AlternateContent>
+      </w:r>
+      <w:r>
+        <w:rPr>
+          <w:noProof/>
+          <w:color w:val="000000" w:themeColor="text1"/>
+          <w:sz w:val="14"/>
+          <w:szCs w:val="14"/>
+          <w:lang w:val="en-US" w:eastAsia="en-US"/>
+        </w:rPr>
+        <mc:AlternateContent>
+          <mc:Choice Requires="wps">
+            <w:drawing>
+              <wp:anchor distT="0" distB="0" distL="114300" distR="114300" simplePos="0" relativeHeight="251709440" behindDoc="0" locked="0" layoutInCell="1" allowOverlap="1">
+                <wp:simplePos x="0" y="0"/>
+                <wp:positionH relativeFrom="column">
+                  <wp:posOffset>1113790</wp:posOffset>
+                </wp:positionH>
+                <wp:positionV relativeFrom="paragraph">
+                  <wp:posOffset>582295</wp:posOffset>
+                </wp:positionV>
+                <wp:extent cx="754380" cy="1905"/>
+                <wp:effectExtent l="38100" t="76200" r="0" b="93345"/>
+                <wp:wrapNone/>
+                <wp:docPr id="13" name="Straight Arrow Connector 13"/>
+                <wp:cNvGraphicFramePr/>
+                <a:graphic xmlns:a="http://schemas.openxmlformats.org/drawingml/2006/main">
+                  <a:graphicData uri="http://schemas.microsoft.com/office/word/2010/wordprocessingShape">
+                    <wps:wsp>
+                      <wps:cNvCnPr/>
+                      <wps:spPr>
+                        <a:xfrm flipH="1">
+                          <a:off x="0" y="0"/>
+                          <a:ext cx="754380" cy="1905"/>
+                        </a:xfrm>
+                        <a:prstGeom prst="straightConnector1">
+                          <a:avLst/>
+                        </a:prstGeom>
+                        <a:ln>
+                          <a:tailEnd type="triangle"/>
+                        </a:ln>
+                      </wps:spPr>
+                      <wps:style>
+                        <a:lnRef idx="1">
+                          <a:schemeClr val="dk1"/>
+                        </a:lnRef>
+                        <a:fillRef idx="0">
+                          <a:schemeClr val="dk1"/>
+                        </a:fillRef>
+                        <a:effectRef idx="0">
+                          <a:schemeClr val="dk1"/>
+                        </a:effectRef>
+                        <a:fontRef idx="minor">
+                          <a:schemeClr val="tx1"/>
+                        </a:fontRef>
+                      </wps:style>
+                      <wps:bodyPr/>
+                    </wps:wsp>
+                  </a:graphicData>
+                </a:graphic>
+                <wp14:sizeRelH relativeFrom="margin">
+                  <wp14:pctWidth>0</wp14:pctWidth>
+                </wp14:sizeRelH>
+                <wp14:sizeRelV relativeFrom="margin">
+                  <wp14:pctHeight>0</wp14:pctHeight>
+                </wp14:sizeRelV>
+              </wp:anchor>
+            </w:drawing>
+          </mc:Choice>
+          <mc:Fallback>
+            <w:pict>
+              <v:shape w14:anchorId="51209C82" id="Straight Arrow Connector 13" o:spid="_x0000_s1026" type="#_x0000_t32" style="position:absolute;margin-left:87.7pt;margin-top:45.85pt;width:59.4pt;height:.15pt;flip:x;z-index:251709440;visibility:visible;mso-wrap-style:square;mso-width-percent:0;mso-height-percent:0;mso-wrap-distance-left:9pt;mso-wrap-distance-top:0;mso-wrap-distance-right:9pt;mso-wrap-distance-bottom:0;mso-position-horizontal:absolute;mso-position-horizontal-relative:text;mso-position-vertical:absolute;mso-position-vertical-relative:text;mso-width-percent:0;mso-height-percent:0;mso-width-relative:margin;mso-height-relative:margin" o:gfxdata="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" strokecolor="black [3200]" strokeweight=".5pt">
+                <v:stroke endarrow="block" joinstyle="miter"/>
+              </v:shape>
+            </w:pict>
+          </mc:Fallback>
+        </mc:AlternateContent>
+      </w:r>
+      <w:r>
+        <w:rPr>
+          <w:noProof/>
+          <w:color w:val="000000" w:themeColor="text1"/>
+          <w:sz w:val="14"/>
+          <w:szCs w:val="14"/>
+          <w:lang w:val="en-US" w:eastAsia="en-US"/>
+        </w:rPr>
+        <mc:AlternateContent>
+          <mc:Choice Requires="wps">
+            <w:drawing>
+              <wp:anchor distT="0" distB="0" distL="114300" distR="114300" simplePos="0" relativeHeight="251685888" behindDoc="0" locked="0" layoutInCell="1" allowOverlap="1" wp14:anchorId="2CB90A4A" wp14:editId="51CC7174">
                 <wp:simplePos x="0" y="0"/>
                 <wp:positionH relativeFrom="margin">
-                  <wp:posOffset>318770</wp:posOffset>
+                  <wp:posOffset>1868170</wp:posOffset>
                 </wp:positionH>
                 <wp:positionV relativeFrom="paragraph">
-                  <wp:posOffset>493395</wp:posOffset>
+                  <wp:posOffset>454660</wp:posOffset>
                 </wp:positionV>
-                <wp:extent cx="1065530" cy="240030"/>
-                <wp:effectExtent l="0" t="0" r="20320" b="26670"/>
+                <wp:extent cx="1189355" cy="240030"/>
+                <wp:effectExtent l="0" t="0" r="10795" b="26670"/>
                 <wp:wrapTopAndBottom/>
                 <wp:docPr id="19" name="Прямоугольник 19"/>
                 <wp:cNvGraphicFramePr/>
@@ -1939,7 +2122,7 @@
                       <wps:spPr>
                         <a:xfrm>
                           <a:off x="0" y="0"/>
-                          <a:ext cx="1065530" cy="240030"/>
+                          <a:ext cx="1189355" cy="240030"/>
                         </a:xfrm>
                         <a:prstGeom prst="rect">
                           <a:avLst/>
@@ -1985,7 +2168,7 @@
                                 <w:szCs w:val="20"/>
                                 <w:lang w:val="en-US"/>
                               </w:rPr>
-                              <w:t>12/24 hours</w:t>
+                              <w:t>Display Format</w:t>
                             </w:r>
                           </w:p>
                         </w:txbxContent>
@@ -2010,7 +2193,7 @@
           </mc:Choice>
           <mc:Fallback>
             <w:pict>
-              <v:rect w14:anchorId="2CB90A4A" id="Прямоугольник 19" o:spid="_x0000_s1032" style="position:absolute;left:0;text-align:left;margin-left:25.1pt;margin-top:38.85pt;width:83.9pt;height:18.9pt;z-index:251686912;visibility:visible;mso-wrap-style:square;mso-width-percent:0;mso-height-percent:0;mso-wrap-distance-left:9pt;mso-wrap-distance-top:0;mso-wrap-distance-right:9pt;mso-wrap-distance-bottom:0;mso-position-horizontal:absolute;mso-position-horizontal-relative:margin;mso-position-vertical:absolute;mso-position-vertical-relative:text;mso-width-percent:0;mso-height-percent:0;mso-width-relative:margin;mso-height-relative:margin;v-text-anchor:middle" o:gfxdata="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" filled="f" strokecolor="black [3213]" strokeweight="1pt">
+              <v:rect w14:anchorId="2CB90A4A" id="Прямоугольник 19" o:spid="_x0000_s1033" style="position:absolute;left:0;text-align:left;margin-left:147.1pt;margin-top:35.8pt;width:93.65pt;height:18.9pt;z-index:251685888;visibility:visible;mso-wrap-style:square;mso-width-percent:0;mso-height-percent:0;mso-wrap-distance-left:9pt;mso-wrap-distance-top:0;mso-wrap-distance-right:9pt;mso-wrap-distance-bottom:0;mso-position-horizontal:absolute;mso-position-horizontal-relative:margin;mso-position-vertical:absolute;mso-position-vertical-relative:text;mso-width-percent:0;mso-height-percent:0;mso-width-relative:margin;mso-height-relative:margin;v-text-anchor:middle" o:gfxdata="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" filled="f" strokecolor="black [3213]" strokeweight="1pt">
                 <v:textbox>
                   <w:txbxContent>
                     <w:p>
@@ -2029,7 +2212,7 @@
                           <w:szCs w:val="20"/>
                           <w:lang w:val="en-US"/>
                         </w:rPr>
-                        <w:t>12/24 hours</w:t>
+                        <w:t>Display Format</w:t>
                       </w:r>
                     </w:p>
                   </w:txbxContent>
@@ -2102,7 +2285,7 @@
     </w:p>
     <w:p>
       <w:pPr>
-        <w:pStyle w:val="afb"/>
+        <w:pStyle w:val="ListParagraph"/>
         <w:numPr>
           <w:ilvl w:val="0"/>
           <w:numId w:val="2"/>
@@ -2147,7 +2330,7 @@
     </w:p>
     <w:p>
       <w:pPr>
-        <w:pStyle w:val="afb"/>
+        <w:pStyle w:val="ListParagraph"/>
         <w:numPr>
           <w:ilvl w:val="0"/>
           <w:numId w:val="2"/>
@@ -2167,11 +2350,12 @@
           <w:color w:val="000000" w:themeColor="text1"/>
           <w:sz w:val="14"/>
           <w:szCs w:val="14"/>
+          <w:lang w:val="en-US" w:eastAsia="en-US"/>
         </w:rPr>
         <mc:AlternateContent>
           <mc:Choice Requires="wps">
             <w:drawing>
-              <wp:anchor distT="0" distB="0" distL="114300" distR="114300" simplePos="0" relativeHeight="251665408" behindDoc="0" locked="0" layoutInCell="1" allowOverlap="1" wp14:anchorId="7D904BB1" wp14:editId="23B4BACA">
+              <wp:anchor distT="0" distB="0" distL="114300" distR="114300" simplePos="0" relativeHeight="251664384" behindDoc="0" locked="0" layoutInCell="1" allowOverlap="1" wp14:anchorId="7D904BB1" wp14:editId="23B4BACA">
                 <wp:simplePos x="0" y="0"/>
                 <wp:positionH relativeFrom="page">
                   <wp:posOffset>1582383</wp:posOffset>
@@ -2262,7 +2446,7 @@
           </mc:Choice>
           <mc:Fallback>
             <w:pict>
-              <v:rect w14:anchorId="7D904BB1" id="Прямоугольник 2" o:spid="_x0000_s1033" style="position:absolute;left:0;text-align:left;margin-left:124.6pt;margin-top:10.25pt;width:60.05pt;height:18.95pt;z-index:251665408;visibility:visible;mso-wrap-style:square;mso-width-percent:0;mso-height-percent:0;mso-wrap-distance-left:9pt;mso-wrap-distance-top:0;mso-wrap-distance-right:9pt;mso-wrap-distance-bottom:0;mso-position-horizontal:absolute;mso-position-horizontal-relative:page;mso-position-vertical:absolute;mso-position-vertical-relative:text;mso-width-percent:0;mso-height-percent:0;mso-width-relative:margin;mso-height-relative:margin;v-text-anchor:middle" o:gfxdata="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" filled="f" strokecolor="black [3213]" strokeweight="1pt">
+              <v:rect w14:anchorId="7D904BB1" id="Прямоугольник 2" o:spid="_x0000_s1034" style="position:absolute;left:0;text-align:left;margin-left:124.6pt;margin-top:10.25pt;width:60.05pt;height:18.95pt;z-index:251664384;visibility:visible;mso-wrap-style:square;mso-width-percent:0;mso-height-percent:0;mso-wrap-distance-left:9pt;mso-wrap-distance-top:0;mso-wrap-distance-right:9pt;mso-wrap-distance-bottom:0;mso-position-horizontal:absolute;mso-position-horizontal-relative:page;mso-position-vertical:absolute;mso-position-vertical-relative:text;mso-width-percent:0;mso-height-percent:0;mso-width-relative:margin;mso-height-relative:margin;v-text-anchor:middle" o:gfxdata="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" filled="f" strokecolor="black [3213]" strokeweight="1pt">
                 <v:textbox>
                   <w:txbxContent>
                     <w:p>
@@ -2298,11 +2482,12 @@
           <w:color w:val="000000" w:themeColor="text1"/>
           <w:sz w:val="14"/>
           <w:szCs w:val="14"/>
+          <w:lang w:val="en-US" w:eastAsia="en-US"/>
         </w:rPr>
         <mc:AlternateContent>
           <mc:Choice Requires="wps">
             <w:drawing>
-              <wp:anchor distT="0" distB="0" distL="114300" distR="114300" simplePos="0" relativeHeight="251669504" behindDoc="0" locked="0" layoutInCell="1" allowOverlap="1" wp14:anchorId="29C4F677" wp14:editId="042FFB9D">
+              <wp:anchor distT="0" distB="0" distL="114300" distR="114300" simplePos="0" relativeHeight="251668480" behindDoc="0" locked="0" layoutInCell="1" allowOverlap="1" wp14:anchorId="29C4F677" wp14:editId="042FFB9D">
                 <wp:simplePos x="0" y="0"/>
                 <wp:positionH relativeFrom="margin">
                   <wp:posOffset>302895</wp:posOffset>
@@ -2393,7 +2578,7 @@
           </mc:Choice>
           <mc:Fallback>
             <w:pict>
-              <v:rect w14:anchorId="29C4F677" id="Прямоугольник 4" o:spid="_x0000_s1034" style="position:absolute;left:0;text-align:left;margin-left:23.85pt;margin-top:34.85pt;width:83.9pt;height:18.9pt;z-index:251669504;visibility:visible;mso-wrap-style:square;mso-width-percent:0;mso-height-percent:0;mso-wrap-distance-left:9pt;mso-wrap-distance-top:0;mso-wrap-distance-right:9pt;mso-wrap-distance-bottom:0;mso-position-horizontal:absolute;mso-position-horizontal-relative:margin;mso-position-vertical:absolute;mso-position-vertical-relative:text;mso-width-percent:0;mso-height-percent:0;mso-width-relative:margin;mso-height-relative:margin;v-text-anchor:middle" o:gfxdata="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" filled="f" strokecolor="black [3213]" strokeweight="1pt">
+              <v:rect w14:anchorId="29C4F677" id="Прямоугольник 4" o:spid="_x0000_s1035" style="position:absolute;left:0;text-align:left;margin-left:23.85pt;margin-top:34.85pt;width:83.9pt;height:18.9pt;z-index:251668480;visibility:visible;mso-wrap-style:square;mso-width-percent:0;mso-height-percent:0;mso-wrap-distance-left:9pt;mso-wrap-distance-top:0;mso-wrap-distance-right:9pt;mso-wrap-distance-bottom:0;mso-position-horizontal:absolute;mso-position-horizontal-relative:margin;mso-position-vertical:absolute;mso-position-vertical-relative:text;mso-width-percent:0;mso-height-percent:0;mso-width-relative:margin;mso-height-relative:margin;v-text-anchor:middle" o:gfxdata="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" filled="f" strokecolor="black [3213]" strokeweight="1pt">
                 <v:textbox>
                   <w:txbxContent>
                     <w:p>
@@ -2429,11 +2614,12 @@
           <w:color w:val="000000" w:themeColor="text1"/>
           <w:sz w:val="14"/>
           <w:szCs w:val="14"/>
+          <w:lang w:val="en-US" w:eastAsia="en-US"/>
         </w:rPr>
         <mc:AlternateContent>
           <mc:Choice Requires="wps">
             <w:drawing>
-              <wp:anchor distT="0" distB="0" distL="114300" distR="114300" simplePos="0" relativeHeight="251667456" behindDoc="0" locked="0" layoutInCell="1" allowOverlap="1" wp14:anchorId="3FD47B58" wp14:editId="558CB97B">
+              <wp:anchor distT="0" distB="0" distL="114300" distR="114300" simplePos="0" relativeHeight="251666432" behindDoc="0" locked="0" layoutInCell="1" allowOverlap="1" wp14:anchorId="3FD47B58" wp14:editId="558CB97B">
                 <wp:simplePos x="0" y="0"/>
                 <wp:positionH relativeFrom="column">
                   <wp:posOffset>2306955</wp:posOffset>
@@ -2524,7 +2710,7 @@
           </mc:Choice>
           <mc:Fallback>
             <w:pict>
-              <v:rect w14:anchorId="3FD47B58" id="Прямоугольник 3" o:spid="_x0000_s1035" style="position:absolute;left:0;text-align:left;margin-left:181.65pt;margin-top:10.35pt;width:60.05pt;height:18.95pt;z-index:251667456;visibility:visible;mso-wrap-style:square;mso-width-percent:0;mso-height-percent:0;mso-wrap-distance-left:9pt;mso-wrap-distance-top:0;mso-wrap-distance-right:9pt;mso-wrap-distance-bottom:0;mso-position-horizontal:absolute;mso-position-horizontal-relative:text;mso-position-vertical:absolute;mso-position-vertical-relative:text;mso-width-percent:0;mso-height-percent:0;mso-width-relative:margin;mso-height-relative:margin;v-text-anchor:middle" o:gfxdata="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" filled="f" strokecolor="black [3213]" strokeweight="1pt">
+              <v:rect w14:anchorId="3FD47B58" id="Прямоугольник 3" o:spid="_x0000_s1036" style="position:absolute;left:0;text-align:left;margin-left:181.65pt;margin-top:10.35pt;width:60.05pt;height:18.95pt;z-index:251666432;visibility:visible;mso-wrap-style:square;mso-width-percent:0;mso-height-percent:0;mso-wrap-distance-left:9pt;mso-wrap-distance-top:0;mso-wrap-distance-right:9pt;mso-wrap-distance-bottom:0;mso-position-horizontal:absolute;mso-position-horizontal-relative:text;mso-position-vertical:absolute;mso-position-vertical-relative:text;mso-width-percent:0;mso-height-percent:0;mso-width-relative:margin;mso-height-relative:margin;v-text-anchor:middle" o:gfxdata="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" filled="f" strokecolor="black [3213]" strokeweight="1pt">
                 <v:textbox>
                   <w:txbxContent>
                     <w:p>
@@ -2560,11 +2746,12 @@
           <w:color w:val="000000" w:themeColor="text1"/>
           <w:sz w:val="14"/>
           <w:szCs w:val="14"/>
+          <w:lang w:val="en-US" w:eastAsia="en-US"/>
         </w:rPr>
         <mc:AlternateContent>
           <mc:Choice Requires="wps">
             <w:drawing>
-              <wp:anchor distT="0" distB="0" distL="114300" distR="114300" simplePos="0" relativeHeight="251663360" behindDoc="0" locked="0" layoutInCell="1" allowOverlap="1" wp14:anchorId="3C875017" wp14:editId="2E185BD2">
+              <wp:anchor distT="0" distB="0" distL="114300" distR="114300" simplePos="0" relativeHeight="251662336" behindDoc="0" locked="0" layoutInCell="1" allowOverlap="1" wp14:anchorId="3C875017" wp14:editId="2E185BD2">
                 <wp:simplePos x="0" y="0"/>
                 <wp:positionH relativeFrom="margin">
                   <wp:posOffset>309880</wp:posOffset>
@@ -2655,7 +2842,7 @@
           </mc:Choice>
           <mc:Fallback>
             <w:pict>
-              <v:rect w14:anchorId="3C875017" id="Прямоугольник 1" o:spid="_x0000_s1036" style="position:absolute;left:0;text-align:left;margin-left:24.4pt;margin-top:10.7pt;width:60.05pt;height:18.95pt;z-index:251663360;visibility:visible;mso-wrap-style:square;mso-width-percent:0;mso-height-percent:0;mso-wrap-distance-left:9pt;mso-wrap-distance-top:0;mso-wrap-distance-right:9pt;mso-wrap-distance-bottom:0;mso-position-horizontal:absolute;mso-position-horizontal-relative:margin;mso-position-vertical:absolute;mso-position-vertical-relative:text;mso-width-percent:0;mso-height-percent:0;mso-width-relative:margin;mso-height-relative:margin;v-text-anchor:middle" o:gfxdata="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" filled="f" strokecolor="black [3213]" strokeweight="1pt">
+              <v:rect w14:anchorId="3C875017" id="Прямоугольник 1" o:spid="_x0000_s1037" style="position:absolute;left:0;text-align:left;margin-left:24.4pt;margin-top:10.7pt;width:60.05pt;height:18.95pt;z-index:251662336;visibility:visible;mso-wrap-style:square;mso-width-percent:0;mso-height-percent:0;mso-wrap-distance-left:9pt;mso-wrap-distance-top:0;mso-wrap-distance-right:9pt;mso-wrap-distance-bottom:0;mso-position-horizontal:absolute;mso-position-horizontal-relative:margin;mso-position-vertical:absolute;mso-position-vertical-relative:text;mso-width-percent:0;mso-height-percent:0;mso-width-relative:margin;mso-height-relative:margin;v-text-anchor:middle" o:gfxdata="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" filled="f" strokecolor="black [3213]" strokeweight="1pt">
                 <v:textbox>
                   <w:txbxContent>
                     <w:p>
@@ -2691,11 +2878,12 @@
           <w:color w:val="000000" w:themeColor="text1"/>
           <w:sz w:val="14"/>
           <w:szCs w:val="14"/>
+          <w:lang w:val="en-US" w:eastAsia="en-US"/>
         </w:rPr>
         <mc:AlternateContent>
           <mc:Choice Requires="wps">
             <w:drawing>
-              <wp:anchor distT="0" distB="0" distL="114300" distR="114300" simplePos="0" relativeHeight="251672576" behindDoc="0" locked="0" layoutInCell="1" allowOverlap="1" wp14:anchorId="77875C7B" wp14:editId="1EF3C8AE">
+              <wp:anchor distT="0" distB="0" distL="114300" distR="114300" simplePos="0" relativeHeight="251671552" behindDoc="0" locked="0" layoutInCell="1" allowOverlap="1" wp14:anchorId="77875C7B" wp14:editId="1EF3C8AE">
                 <wp:simplePos x="0" y="0"/>
                 <wp:positionH relativeFrom="margin">
                   <wp:posOffset>1392921</wp:posOffset>
@@ -2758,7 +2946,7 @@
           </mc:Choice>
           <mc:Fallback>
             <w:pict>
-              <v:shape w14:anchorId="18E74D50" id="Соединительная линия уступом 7" o:spid="_x0000_s1026" type="#_x0000_t34" style="position:absolute;margin-left:109.7pt;margin-top:17.5pt;width:134.45pt;height:25.5pt;flip:x;z-index:251672576;visibility:visible;mso-wrap-style:square;mso-width-percent:0;mso-height-percent:0;mso-wrap-distance-left:9pt;mso-wrap-distance-top:0;mso-wrap-distance-right:9pt;mso-wrap-distance-bottom:0;mso-position-horizontal:absolute;mso-position-horizontal-relative:margin;mso-position-vertical:absolute;mso-position-vertical-relative:text;mso-width-percent:0;mso-height-percent:0;mso-width-relative:margin;mso-height-relative:margin" o:gfxdata="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" adj="-1780" strokecolor="black [3213]">
+              <v:shape w14:anchorId="6EFC30E7" id="Соединительная линия уступом 7" o:spid="_x0000_s1026" type="#_x0000_t34" style="position:absolute;margin-left:109.7pt;margin-top:17.5pt;width:134.45pt;height:25.5pt;flip:x;z-index:251671552;visibility:visible;mso-wrap-style:square;mso-width-percent:0;mso-height-percent:0;mso-wrap-distance-left:9pt;mso-wrap-distance-top:0;mso-wrap-distance-right:9pt;mso-wrap-distance-bottom:0;mso-position-horizontal:absolute;mso-position-horizontal-relative:margin;mso-position-vertical:absolute;mso-position-vertical-relative:text;mso-width-percent:0;mso-height-percent:0;mso-width-relative:margin;mso-height-relative:margin" o:gfxdata="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" adj="-1780" strokecolor="black [3213]">
                 <v:stroke endarrow="block"/>
                 <w10:wrap anchorx="margin"/>
               </v:shape>
@@ -2772,11 +2960,12 @@
           <w:color w:val="000000" w:themeColor="text1"/>
           <w:sz w:val="14"/>
           <w:szCs w:val="14"/>
+          <w:lang w:val="en-US" w:eastAsia="en-US"/>
         </w:rPr>
         <mc:AlternateContent>
           <mc:Choice Requires="wps">
             <w:drawing>
-              <wp:anchor distT="0" distB="0" distL="114300" distR="114300" simplePos="0" relativeHeight="251671552" behindDoc="0" locked="0" layoutInCell="1" allowOverlap="1" wp14:anchorId="524FF622" wp14:editId="60A2543C">
+              <wp:anchor distT="0" distB="0" distL="114300" distR="114300" simplePos="0" relativeHeight="251670528" behindDoc="0" locked="0" layoutInCell="1" allowOverlap="1" wp14:anchorId="524FF622" wp14:editId="60A2543C">
                 <wp:simplePos x="0" y="0"/>
                 <wp:positionH relativeFrom="column">
                   <wp:posOffset>2097412</wp:posOffset>
@@ -2837,7 +3026,7 @@
           </mc:Choice>
           <mc:Fallback>
             <w:pict>
-              <v:shape w14:anchorId="070B6F0E" id="Прямая со стрелкой 6" o:spid="_x0000_s1026" type="#_x0000_t32" style="position:absolute;margin-left:165.15pt;margin-top:18.65pt;width:14.6pt;height:0;z-index:251671552;visibility:visible;mso-wrap-style:square;mso-width-percent:0;mso-height-percent:0;mso-wrap-distance-left:9pt;mso-wrap-distance-top:0;mso-wrap-distance-right:9pt;mso-wrap-distance-bottom:0;mso-position-horizontal:absolute;mso-position-horizontal-relative:text;mso-position-vertical:absolute;mso-position-vertical-relative:text;mso-width-percent:0;mso-height-percent:0;mso-width-relative:margin;mso-height-relative:margin" o:gfxdata="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" strokecolor="black [3213]">
+              <v:shape w14:anchorId="393A7937" id="Прямая со стрелкой 6" o:spid="_x0000_s1026" type="#_x0000_t32" style="position:absolute;margin-left:165.15pt;margin-top:18.65pt;width:14.6pt;height:0;z-index:251670528;visibility:visible;mso-wrap-style:square;mso-width-percent:0;mso-height-percent:0;mso-wrap-distance-left:9pt;mso-wrap-distance-top:0;mso-wrap-distance-right:9pt;mso-wrap-distance-bottom:0;mso-position-horizontal:absolute;mso-position-horizontal-relative:text;mso-position-vertical:absolute;mso-position-vertical-relative:text;mso-width-percent:0;mso-height-percent:0;mso-width-relative:margin;mso-height-relative:margin" o:gfxdata="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" strokecolor="black [3213]">
                 <v:stroke endarrow="block" joinstyle="miter"/>
               </v:shape>
             </w:pict>
@@ -2850,11 +3039,12 @@
           <w:color w:val="000000" w:themeColor="text1"/>
           <w:sz w:val="14"/>
           <w:szCs w:val="14"/>
+          <w:lang w:val="en-US" w:eastAsia="en-US"/>
         </w:rPr>
         <mc:AlternateContent>
           <mc:Choice Requires="wps">
             <w:drawing>
-              <wp:anchor distT="0" distB="0" distL="114300" distR="114300" simplePos="0" relativeHeight="251670528" behindDoc="0" locked="0" layoutInCell="1" allowOverlap="1" wp14:anchorId="4E86727D" wp14:editId="16E30672">
+              <wp:anchor distT="0" distB="0" distL="114300" distR="114300" simplePos="0" relativeHeight="251669504" behindDoc="0" locked="0" layoutInCell="1" allowOverlap="1" wp14:anchorId="4E86727D" wp14:editId="16E30672">
                 <wp:simplePos x="0" y="0"/>
                 <wp:positionH relativeFrom="column">
                   <wp:posOffset>1086332</wp:posOffset>
@@ -2915,7 +3105,7 @@
           </mc:Choice>
           <mc:Fallback>
             <w:pict>
-              <v:shape w14:anchorId="3F9B6487" id="Прямая со стрелкой 5" o:spid="_x0000_s1026" type="#_x0000_t32" style="position:absolute;margin-left:85.55pt;margin-top:18.85pt;width:16.35pt;height:.45pt;flip:y;z-index:251670528;visibility:visible;mso-wrap-style:square;mso-width-percent:0;mso-height-percent:0;mso-wrap-distance-left:9pt;mso-wrap-distance-top:0;mso-wrap-distance-right:9pt;mso-wrap-distance-bottom:0;mso-position-horizontal:absolute;mso-position-horizontal-relative:text;mso-position-vertical:absolute;mso-position-vertical-relative:text;mso-width-percent:0;mso-height-percent:0;mso-width-relative:margin;mso-height-relative:margin" o:gfxdata="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" strokecolor="black [3213]">
+              <v:shape w14:anchorId="431AB27E" id="Прямая со стрелкой 5" o:spid="_x0000_s1026" type="#_x0000_t32" style="position:absolute;margin-left:85.55pt;margin-top:18.85pt;width:16.35pt;height:.45pt;flip:y;z-index:251669504;visibility:visible;mso-wrap-style:square;mso-width-percent:0;mso-height-percent:0;mso-wrap-distance-left:9pt;mso-wrap-distance-top:0;mso-wrap-distance-right:9pt;mso-wrap-distance-bottom:0;mso-position-horizontal:absolute;mso-position-horizontal-relative:text;mso-position-vertical:absolute;mso-position-vertical-relative:text;mso-width-percent:0;mso-height-percent:0;mso-width-relative:margin;mso-height-relative:margin" o:gfxdata="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" strokecolor="black [3213]">
                 <v:stroke endarrow="block" joinstyle="miter"/>
               </v:shape>
             </w:pict>
@@ -2944,7 +3134,7 @@
     </w:p>
     <w:p>
       <w:pPr>
-        <w:pStyle w:val="afb"/>
+        <w:pStyle w:val="ListParagraph"/>
         <w:ind w:left="-567" w:right="-142"/>
         <w:jc w:val="both"/>
         <w:rPr>
@@ -2957,7 +3147,7 @@
     </w:p>
     <w:p>
       <w:pPr>
-        <w:pStyle w:val="afb"/>
+        <w:pStyle w:val="ListParagraph"/>
         <w:numPr>
           <w:ilvl w:val="0"/>
           <w:numId w:val="4"/>
@@ -2983,7 +3173,7 @@
     </w:p>
     <w:p>
       <w:pPr>
-        <w:pStyle w:val="afb"/>
+        <w:pStyle w:val="ListParagraph"/>
         <w:numPr>
           <w:ilvl w:val="0"/>
           <w:numId w:val="4"/>
@@ -3009,7 +3199,7 @@
     </w:p>
     <w:p>
       <w:pPr>
-        <w:pStyle w:val="afb"/>
+        <w:pStyle w:val="ListParagraph"/>
         <w:numPr>
           <w:ilvl w:val="0"/>
           <w:numId w:val="3"/>
@@ -3035,7 +3225,7 @@
     </w:p>
     <w:p>
       <w:pPr>
-        <w:pStyle w:val="afb"/>
+        <w:pStyle w:val="ListParagraph"/>
         <w:numPr>
           <w:ilvl w:val="0"/>
           <w:numId w:val="3"/>
@@ -3061,7 +3251,7 @@
     </w:p>
     <w:p>
       <w:pPr>
-        <w:pStyle w:val="afb"/>
+        <w:pStyle w:val="ListParagraph"/>
         <w:numPr>
           <w:ilvl w:val="0"/>
           <w:numId w:val="5"/>
@@ -3106,7 +3296,7 @@
     </w:p>
     <w:p>
       <w:pPr>
-        <w:pStyle w:val="afc"/>
+        <w:pStyle w:val="a2"/>
         <w:ind w:right="-142" w:firstLine="284"/>
         <w:rPr>
           <w:b/>
@@ -3151,7 +3341,7 @@
     </w:p>
     <w:p>
       <w:pPr>
-        <w:pStyle w:val="afb"/>
+        <w:pStyle w:val="ListParagraph"/>
         <w:numPr>
           <w:ilvl w:val="0"/>
           <w:numId w:val="7"/>
@@ -3181,19 +3371,8 @@
           <w:szCs w:val="14"/>
           <w:lang w:val="en-US"/>
         </w:rPr>
-        <w:t xml:space="preserve">h. The </w:t>
-      </w:r>
-      <w:proofErr w:type="gramStart"/>
-      <w:r>
-        <w:rPr>
-          <w:color w:val="000000" w:themeColor="text1"/>
-          <w:sz w:val="14"/>
-          <w:szCs w:val="14"/>
-          <w:lang w:val="en-US"/>
-        </w:rPr>
-        <w:t>days</w:t>
-      </w:r>
-      <w:proofErr w:type="gramEnd"/>
+        <w:t>h. The days</w:t>
+      </w:r>
       <w:r>
         <w:rPr>
           <w:color w:val="000000" w:themeColor="text1"/>
@@ -3216,7 +3395,7 @@
     </w:p>
     <w:p>
       <w:pPr>
-        <w:pStyle w:val="afb"/>
+        <w:pStyle w:val="ListParagraph"/>
         <w:numPr>
           <w:ilvl w:val="0"/>
           <w:numId w:val="7"/>
@@ -3236,12 +3415,13 @@
           <w:color w:val="000000" w:themeColor="text1"/>
           <w:sz w:val="14"/>
           <w:szCs w:val="14"/>
+          <w:lang w:val="en-US" w:eastAsia="en-US"/>
         </w:rPr>
         <w:lastRenderedPageBreak/>
         <mc:AlternateContent>
           <mc:Choice Requires="wps">
             <w:drawing>
-              <wp:anchor distT="0" distB="0" distL="114300" distR="114300" simplePos="0" relativeHeight="251680768" behindDoc="0" locked="0" layoutInCell="1" allowOverlap="1" wp14:anchorId="74B7DD93" wp14:editId="4CBC3687">
+              <wp:anchor distT="0" distB="0" distL="114300" distR="114300" simplePos="0" relativeHeight="251679744" behindDoc="0" locked="0" layoutInCell="1" allowOverlap="1" wp14:anchorId="74B7DD93" wp14:editId="4CBC3687">
                 <wp:simplePos x="0" y="0"/>
                 <wp:positionH relativeFrom="page">
                   <wp:posOffset>1665127</wp:posOffset>
@@ -3304,7 +3484,7 @@
           </mc:Choice>
           <mc:Fallback>
             <w:pict>
-              <v:shape w14:anchorId="7688F41D" id="Соединительная линия уступом 14" o:spid="_x0000_s1026" type="#_x0000_t34" style="position:absolute;margin-left:131.1pt;margin-top:23.45pt;width:146.05pt;height:31.2pt;flip:x;z-index:251680768;visibility:visible;mso-wrap-style:square;mso-width-percent:0;mso-height-percent:0;mso-wrap-distance-left:9pt;mso-wrap-distance-top:0;mso-wrap-distance-right:9pt;mso-wrap-distance-bottom:0;mso-position-horizontal:absolute;mso-position-horizontal-relative:page;mso-position-vertical:absolute;mso-position-vertical-relative:text;mso-width-percent:0;mso-height-percent:0;mso-width-relative:margin;mso-height-relative:margin" o:gfxdata="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" adj="-1158" strokecolor="black [3213]">
+              <v:shape w14:anchorId="4997F6B9" id="Соединительная линия уступом 14" o:spid="_x0000_s1026" type="#_x0000_t34" style="position:absolute;margin-left:131.1pt;margin-top:23.45pt;width:146.05pt;height:31.2pt;flip:x;z-index:251679744;visibility:visible;mso-wrap-style:square;mso-width-percent:0;mso-height-percent:0;mso-wrap-distance-left:9pt;mso-wrap-distance-top:0;mso-wrap-distance-right:9pt;mso-wrap-distance-bottom:0;mso-position-horizontal:absolute;mso-position-horizontal-relative:page;mso-position-vertical:absolute;mso-position-vertical-relative:text;mso-width-percent:0;mso-height-percent:0;mso-width-relative:margin;mso-height-relative:margin" o:gfxdata="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" adj="-1158" strokecolor="black [3213]">
                 <v:stroke endarrow="block"/>
                 <w10:wrap anchorx="page"/>
               </v:shape>
@@ -3318,11 +3498,12 @@
           <w:color w:val="000000" w:themeColor="text1"/>
           <w:sz w:val="14"/>
           <w:szCs w:val="14"/>
+          <w:lang w:val="en-US" w:eastAsia="en-US"/>
         </w:rPr>
         <mc:AlternateContent>
           <mc:Choice Requires="wps">
             <w:drawing>
-              <wp:anchor distT="0" distB="0" distL="114300" distR="114300" simplePos="0" relativeHeight="251676672" behindDoc="0" locked="0" layoutInCell="1" allowOverlap="1" wp14:anchorId="407C3004" wp14:editId="774AD640">
+              <wp:anchor distT="0" distB="0" distL="114300" distR="114300" simplePos="0" relativeHeight="251675648" behindDoc="0" locked="0" layoutInCell="1" allowOverlap="1" wp14:anchorId="407C3004" wp14:editId="774AD640">
                 <wp:simplePos x="0" y="0"/>
                 <wp:positionH relativeFrom="column">
                   <wp:posOffset>2395855</wp:posOffset>
@@ -3413,7 +3594,7 @@
           </mc:Choice>
           <mc:Fallback>
             <w:pict>
-              <v:rect w14:anchorId="407C3004" id="Прямоугольник 10" o:spid="_x0000_s1037" style="position:absolute;left:0;text-align:left;margin-left:188.65pt;margin-top:14.05pt;width:60.05pt;height:18.95pt;z-index:251676672;visibility:visible;mso-wrap-style:square;mso-width-percent:0;mso-height-percent:0;mso-wrap-distance-left:9pt;mso-wrap-distance-top:0;mso-wrap-distance-right:9pt;mso-wrap-distance-bottom:0;mso-position-horizontal:absolute;mso-position-horizontal-relative:text;mso-position-vertical:absolute;mso-position-vertical-relative:text;mso-width-percent:0;mso-height-percent:0;mso-width-relative:margin;mso-height-relative:margin;v-text-anchor:middle" o:gfxdata="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" filled="f" strokecolor="black [3213]" strokeweight="1pt">
+              <v:rect w14:anchorId="407C3004" id="Прямоугольник 10" o:spid="_x0000_s1038" style="position:absolute;left:0;text-align:left;margin-left:188.65pt;margin-top:14.05pt;width:60.05pt;height:18.95pt;z-index:251675648;visibility:visible;mso-wrap-style:square;mso-width-percent:0;mso-height-percent:0;mso-wrap-distance-left:9pt;mso-wrap-distance-top:0;mso-wrap-distance-right:9pt;mso-wrap-distance-bottom:0;mso-position-horizontal:absolute;mso-position-horizontal-relative:text;mso-position-vertical:absolute;mso-position-vertical-relative:text;mso-width-percent:0;mso-height-percent:0;mso-width-relative:margin;mso-height-relative:margin;v-text-anchor:middle" o:gfxdata="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" filled="f" strokecolor="black [3213]" strokeweight="1pt">
                 <v:textbox>
                   <w:txbxContent>
                     <w:p>
@@ -3449,11 +3630,12 @@
           <w:color w:val="000000" w:themeColor="text1"/>
           <w:sz w:val="14"/>
           <w:szCs w:val="14"/>
+          <w:lang w:val="en-US" w:eastAsia="en-US"/>
         </w:rPr>
         <mc:AlternateContent>
           <mc:Choice Requires="wps">
             <w:drawing>
-              <wp:anchor distT="0" distB="0" distL="114300" distR="114300" simplePos="0" relativeHeight="251706368" behindDoc="0" locked="0" layoutInCell="1" allowOverlap="1" wp14:anchorId="0D0A5C6D" wp14:editId="618868C9">
+              <wp:anchor distT="0" distB="0" distL="114300" distR="114300" simplePos="0" relativeHeight="251705344" behindDoc="0" locked="0" layoutInCell="1" allowOverlap="1" wp14:anchorId="0D0A5C6D" wp14:editId="618868C9">
                 <wp:simplePos x="0" y="0"/>
                 <wp:positionH relativeFrom="column">
                   <wp:posOffset>2089830</wp:posOffset>
@@ -3508,7 +3690,7 @@
           </mc:Choice>
           <mc:Fallback>
             <w:pict>
-              <v:shape w14:anchorId="29E34DF2" id="Прямая со стрелкой 38" o:spid="_x0000_s1026" type="#_x0000_t32" style="position:absolute;margin-left:164.55pt;margin-top:22.85pt;width:25.1pt;height:.3pt;z-index:251706368;visibility:visible;mso-wrap-style:square;mso-wrap-distance-left:9pt;mso-wrap-distance-top:0;mso-wrap-distance-right:9pt;mso-wrap-distance-bottom:0;mso-position-horizontal:absolute;mso-position-horizontal-relative:text;mso-position-vertical:absolute;mso-position-vertical-relative:text" o:gfxdata="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" strokecolor="black [3213]">
+              <v:shape w14:anchorId="519A853F" id="Прямая со стрелкой 38" o:spid="_x0000_s1026" type="#_x0000_t32" style="position:absolute;margin-left:164.55pt;margin-top:22.85pt;width:25.1pt;height:.3pt;z-index:251705344;visibility:visible;mso-wrap-style:square;mso-wrap-distance-left:9pt;mso-wrap-distance-top:0;mso-wrap-distance-right:9pt;mso-wrap-distance-bottom:0;mso-position-horizontal:absolute;mso-position-horizontal-relative:text;mso-position-vertical:absolute;mso-position-vertical-relative:text" o:gfxdata="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" strokecolor="black [3213]">
                 <v:stroke endarrow="block" joinstyle="miter"/>
               </v:shape>
             </w:pict>
@@ -3521,11 +3703,12 @@
           <w:color w:val="000000" w:themeColor="text1"/>
           <w:sz w:val="14"/>
           <w:szCs w:val="14"/>
+          <w:lang w:val="en-US" w:eastAsia="en-US"/>
         </w:rPr>
         <mc:AlternateContent>
           <mc:Choice Requires="wps">
             <w:drawing>
-              <wp:anchor distT="0" distB="0" distL="114300" distR="114300" simplePos="0" relativeHeight="251675648" behindDoc="0" locked="0" layoutInCell="1" allowOverlap="1" wp14:anchorId="4928C0C9" wp14:editId="3B78A9B9">
+              <wp:anchor distT="0" distB="0" distL="114300" distR="114300" simplePos="0" relativeHeight="251674624" behindDoc="0" locked="0" layoutInCell="1" allowOverlap="1" wp14:anchorId="4928C0C9" wp14:editId="3B78A9B9">
                 <wp:simplePos x="0" y="0"/>
                 <wp:positionH relativeFrom="margin">
                   <wp:posOffset>1308810</wp:posOffset>
@@ -3616,7 +3799,7 @@
           </mc:Choice>
           <mc:Fallback>
             <w:pict>
-              <v:rect w14:anchorId="4928C0C9" id="Прямоугольник 9" o:spid="_x0000_s1038" style="position:absolute;left:0;text-align:left;margin-left:103.05pt;margin-top:12.95pt;width:60.05pt;height:18.95pt;z-index:251675648;visibility:visible;mso-wrap-style:square;mso-width-percent:0;mso-height-percent:0;mso-wrap-distance-left:9pt;mso-wrap-distance-top:0;mso-wrap-distance-right:9pt;mso-wrap-distance-bottom:0;mso-position-horizontal:absolute;mso-position-horizontal-relative:margin;mso-position-vertical:absolute;mso-position-vertical-relative:text;mso-width-percent:0;mso-height-percent:0;mso-width-relative:margin;mso-height-relative:margin;v-text-anchor:middle" o:gfxdata="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" filled="f" strokecolor="black [3213]" strokeweight="1pt">
+              <v:rect w14:anchorId="4928C0C9" id="Прямоугольник 9" o:spid="_x0000_s1039" style="position:absolute;left:0;text-align:left;margin-left:103.05pt;margin-top:12.95pt;width:60.05pt;height:18.95pt;z-index:251674624;visibility:visible;mso-wrap-style:square;mso-width-percent:0;mso-height-percent:0;mso-wrap-distance-left:9pt;mso-wrap-distance-top:0;mso-wrap-distance-right:9pt;mso-wrap-distance-bottom:0;mso-position-horizontal:absolute;mso-position-horizontal-relative:margin;mso-position-vertical:absolute;mso-position-vertical-relative:text;mso-width-percent:0;mso-height-percent:0;mso-width-relative:margin;mso-height-relative:margin;v-text-anchor:middle" o:gfxdata="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" filled="f" strokecolor="black [3213]" strokeweight="1pt">
                 <v:textbox>
                   <w:txbxContent>
                     <w:p>
@@ -3652,11 +3835,12 @@
           <w:color w:val="000000" w:themeColor="text1"/>
           <w:sz w:val="14"/>
           <w:szCs w:val="14"/>
+          <w:lang w:val="en-US" w:eastAsia="en-US"/>
         </w:rPr>
         <mc:AlternateContent>
           <mc:Choice Requires="wps">
             <w:drawing>
-              <wp:anchor distT="0" distB="0" distL="114300" distR="114300" simplePos="0" relativeHeight="251704320" behindDoc="0" locked="0" layoutInCell="1" allowOverlap="1" wp14:anchorId="5E8AFD6A" wp14:editId="1528B17D">
+              <wp:anchor distT="0" distB="0" distL="114300" distR="114300" simplePos="0" relativeHeight="251703296" behindDoc="0" locked="0" layoutInCell="1" allowOverlap="1" wp14:anchorId="5E8AFD6A" wp14:editId="1528B17D">
                 <wp:simplePos x="0" y="0"/>
                 <wp:positionH relativeFrom="column">
                   <wp:posOffset>995020</wp:posOffset>
@@ -3711,7 +3895,7 @@
           </mc:Choice>
           <mc:Fallback>
             <w:pict>
-              <v:shape w14:anchorId="68CA07FF" id="Прямая со стрелкой 37" o:spid="_x0000_s1026" type="#_x0000_t32" style="position:absolute;margin-left:78.35pt;margin-top:22.2pt;width:25.1pt;height:.3pt;z-index:251704320;visibility:visible;mso-wrap-style:square;mso-wrap-distance-left:9pt;mso-wrap-distance-top:0;mso-wrap-distance-right:9pt;mso-wrap-distance-bottom:0;mso-position-horizontal:absolute;mso-position-horizontal-relative:text;mso-position-vertical:absolute;mso-position-vertical-relative:text" o:gfxdata="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" strokecolor="black [3213]">
+              <v:shape w14:anchorId="3C6C059E" id="Прямая со стрелкой 37" o:spid="_x0000_s1026" type="#_x0000_t32" style="position:absolute;margin-left:78.35pt;margin-top:22.2pt;width:25.1pt;height:.3pt;z-index:251703296;visibility:visible;mso-wrap-style:square;mso-wrap-distance-left:9pt;mso-wrap-distance-top:0;mso-wrap-distance-right:9pt;mso-wrap-distance-bottom:0;mso-position-horizontal:absolute;mso-position-horizontal-relative:text;mso-position-vertical:absolute;mso-position-vertical-relative:text" o:gfxdata="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" strokecolor="black [3213]">
                 <v:stroke endarrow="block" joinstyle="miter"/>
               </v:shape>
             </w:pict>
@@ -3724,11 +3908,12 @@
           <w:color w:val="000000" w:themeColor="text1"/>
           <w:sz w:val="14"/>
           <w:szCs w:val="14"/>
+          <w:lang w:val="en-US" w:eastAsia="en-US"/>
         </w:rPr>
         <mc:AlternateContent>
           <mc:Choice Requires="wps">
             <w:drawing>
-              <wp:anchor distT="0" distB="0" distL="114300" distR="114300" simplePos="0" relativeHeight="251674624" behindDoc="0" locked="0" layoutInCell="1" allowOverlap="1" wp14:anchorId="51B0415D" wp14:editId="71C8705D">
+              <wp:anchor distT="0" distB="0" distL="114300" distR="114300" simplePos="0" relativeHeight="251673600" behindDoc="0" locked="0" layoutInCell="1" allowOverlap="1" wp14:anchorId="51B0415D" wp14:editId="71C8705D">
                 <wp:simplePos x="0" y="0"/>
                 <wp:positionH relativeFrom="column">
                   <wp:posOffset>231775</wp:posOffset>
@@ -3819,7 +4004,7 @@
           </mc:Choice>
           <mc:Fallback>
             <w:pict>
-              <v:rect w14:anchorId="51B0415D" id="Прямоугольник 8" o:spid="_x0000_s1039" style="position:absolute;left:0;text-align:left;margin-left:18.25pt;margin-top:12.7pt;width:60.05pt;height:18.95pt;z-index:251674624;visibility:visible;mso-wrap-style:square;mso-width-percent:0;mso-height-percent:0;mso-wrap-distance-left:9pt;mso-wrap-distance-top:0;mso-wrap-distance-right:9pt;mso-wrap-distance-bottom:0;mso-position-horizontal:absolute;mso-position-horizontal-relative:text;mso-position-vertical:absolute;mso-position-vertical-relative:text;mso-width-percent:0;mso-height-percent:0;mso-width-relative:margin;mso-height-relative:margin;v-text-anchor:middle" o:gfxdata="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" filled="f" strokecolor="black [3213]" strokeweight="1pt">
+              <v:rect w14:anchorId="51B0415D" id="Прямоугольник 8" o:spid="_x0000_s1040" style="position:absolute;left:0;text-align:left;margin-left:18.25pt;margin-top:12.7pt;width:60.05pt;height:18.95pt;z-index:251673600;visibility:visible;mso-wrap-style:square;mso-width-percent:0;mso-height-percent:0;mso-wrap-distance-left:9pt;mso-wrap-distance-top:0;mso-wrap-distance-right:9pt;mso-wrap-distance-bottom:0;mso-position-horizontal:absolute;mso-position-horizontal-relative:text;mso-position-vertical:absolute;mso-position-vertical-relative:text;mso-width-percent:0;mso-height-percent:0;mso-width-relative:margin;mso-height-relative:margin;v-text-anchor:middle" o:gfxdata="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" filled="f" strokecolor="black [3213]" strokeweight="1pt">
                 <v:textbox>
                   <w:txbxContent>
                     <w:p>
@@ -3855,11 +4040,12 @@
           <w:color w:val="000000" w:themeColor="text1"/>
           <w:sz w:val="14"/>
           <w:szCs w:val="14"/>
+          <w:lang w:val="en-US" w:eastAsia="en-US"/>
         </w:rPr>
         <mc:AlternateContent>
           <mc:Choice Requires="wps">
             <w:drawing>
-              <wp:anchor distT="0" distB="0" distL="114300" distR="114300" simplePos="0" relativeHeight="251677696" behindDoc="0" locked="0" layoutInCell="1" allowOverlap="1" wp14:anchorId="687046D8" wp14:editId="365AC04F">
+              <wp:anchor distT="0" distB="0" distL="114300" distR="114300" simplePos="0" relativeHeight="251676672" behindDoc="0" locked="0" layoutInCell="1" allowOverlap="1" wp14:anchorId="687046D8" wp14:editId="365AC04F">
                 <wp:simplePos x="0" y="0"/>
                 <wp:positionH relativeFrom="column">
                   <wp:posOffset>231775</wp:posOffset>
@@ -3950,7 +4136,7 @@
           </mc:Choice>
           <mc:Fallback>
             <w:pict>
-              <v:rect w14:anchorId="687046D8" id="Прямоугольник 11" o:spid="_x0000_s1040" style="position:absolute;left:0;text-align:left;margin-left:18.25pt;margin-top:44.6pt;width:83.9pt;height:18.9pt;z-index:251677696;visibility:visible;mso-wrap-style:square;mso-width-percent:0;mso-height-percent:0;mso-wrap-distance-left:9pt;mso-wrap-distance-top:0;mso-wrap-distance-right:9pt;mso-wrap-distance-bottom:0;mso-position-horizontal:absolute;mso-position-horizontal-relative:text;mso-position-vertical:absolute;mso-position-vertical-relative:text;mso-width-percent:0;mso-height-percent:0;mso-width-relative:margin;mso-height-relative:margin;v-text-anchor:middle" o:gfxdata="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" filled="f" strokecolor="black [3213]" strokeweight="1pt">
+              <v:rect w14:anchorId="687046D8" id="Прямоугольник 11" o:spid="_x0000_s1041" style="position:absolute;left:0;text-align:left;margin-left:18.25pt;margin-top:44.6pt;width:83.9pt;height:18.9pt;z-index:251676672;visibility:visible;mso-wrap-style:square;mso-width-percent:0;mso-height-percent:0;mso-wrap-distance-left:9pt;mso-wrap-distance-top:0;mso-wrap-distance-right:9pt;mso-wrap-distance-bottom:0;mso-position-horizontal:absolute;mso-position-horizontal-relative:text;mso-position-vertical:absolute;mso-position-vertical-relative:text;mso-width-percent:0;mso-height-percent:0;mso-width-relative:margin;mso-height-relative:margin;v-text-anchor:middle" o:gfxdata="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" filled="f" strokecolor="black [3213]" strokeweight="1pt">
                 <v:textbox>
                   <w:txbxContent>
                     <w:p>
@@ -4001,7 +4187,7 @@
     </w:p>
     <w:p>
       <w:pPr>
-        <w:pStyle w:val="afb"/>
+        <w:pStyle w:val="ListParagraph"/>
         <w:ind w:left="360" w:right="-142"/>
         <w:jc w:val="both"/>
         <w:rPr>
@@ -4014,7 +4200,7 @@
     </w:p>
     <w:p>
       <w:pPr>
-        <w:pStyle w:val="afb"/>
+        <w:pStyle w:val="ListParagraph"/>
         <w:numPr>
           <w:ilvl w:val="0"/>
           <w:numId w:val="5"/>
@@ -4049,7 +4235,7 @@
     </w:p>
     <w:p>
       <w:pPr>
-        <w:pStyle w:val="afb"/>
+        <w:pStyle w:val="ListParagraph"/>
         <w:numPr>
           <w:ilvl w:val="0"/>
           <w:numId w:val="5"/>
@@ -4075,7 +4261,7 @@
     </w:p>
     <w:p>
       <w:pPr>
-        <w:pStyle w:val="afb"/>
+        <w:pStyle w:val="ListParagraph"/>
         <w:numPr>
           <w:ilvl w:val="0"/>
           <w:numId w:val="7"/>
@@ -4101,7 +4287,7 @@
     </w:p>
     <w:p>
       <w:pPr>
-        <w:pStyle w:val="afb"/>
+        <w:pStyle w:val="ListParagraph"/>
         <w:numPr>
           <w:ilvl w:val="0"/>
           <w:numId w:val="7"/>
@@ -4127,7 +4313,7 @@
     </w:p>
     <w:p>
       <w:pPr>
-        <w:pStyle w:val="afb"/>
+        <w:pStyle w:val="ListParagraph"/>
         <w:numPr>
           <w:ilvl w:val="0"/>
           <w:numId w:val="5"/>
@@ -4171,7 +4357,7 @@
     </w:p>
     <w:p>
       <w:pPr>
-        <w:pStyle w:val="afb"/>
+        <w:pStyle w:val="ListParagraph"/>
         <w:numPr>
           <w:ilvl w:val="0"/>
           <w:numId w:val="5"/>
@@ -4215,7 +4401,7 @@
     </w:p>
     <w:p>
       <w:pPr>
-        <w:pStyle w:val="afb"/>
+        <w:pStyle w:val="ListParagraph"/>
         <w:ind w:left="284" w:right="-142"/>
         <w:jc w:val="both"/>
         <w:rPr>
@@ -4228,7 +4414,7 @@
     </w:p>
     <w:p>
       <w:pPr>
-        <w:pStyle w:val="afc"/>
+        <w:pStyle w:val="a2"/>
         <w:ind w:right="-142" w:firstLine="284"/>
         <w:rPr>
           <w:b/>
@@ -4249,9 +4435,9 @@
     </w:p>
     <w:p>
       <w:pPr>
-        <w:pStyle w:val="afc"/>
+        <w:pStyle w:val="a2"/>
         <w:spacing w:after="240" w:line="240" w:lineRule="auto"/>
-        <w:ind w:left="284" w:right="-142" w:firstLine="142"/>
+        <w:ind w:right="-142" w:firstLine="0"/>
         <w:jc w:val="both"/>
         <w:rPr>
           <w:color w:val="000000" w:themeColor="text1"/>
@@ -4288,8 +4474,8 @@
     </w:p>
     <w:p>
       <w:pPr>
-        <w:pStyle w:val="afc"/>
-        <w:ind w:right="-142" w:firstLine="284"/>
+        <w:pStyle w:val="a2"/>
+        <w:ind w:right="-142" w:firstLine="0"/>
         <w:jc w:val="left"/>
         <w:rPr>
           <w:b/>
@@ -4310,7 +4496,7 @@
     </w:p>
     <w:p>
       <w:pPr>
-        <w:pStyle w:val="afb"/>
+        <w:pStyle w:val="ListParagraph"/>
         <w:numPr>
           <w:ilvl w:val="0"/>
           <w:numId w:val="11"/>
@@ -4355,7 +4541,7 @@
     </w:p>
     <w:p>
       <w:pPr>
-        <w:pStyle w:val="afb"/>
+        <w:pStyle w:val="ListParagraph"/>
         <w:numPr>
           <w:ilvl w:val="0"/>
           <w:numId w:val="11"/>
@@ -4375,11 +4561,12 @@
           <w:color w:val="000000" w:themeColor="text1"/>
           <w:sz w:val="14"/>
           <w:szCs w:val="14"/>
+          <w:lang w:val="en-US" w:eastAsia="en-US"/>
         </w:rPr>
         <mc:AlternateContent>
           <mc:Choice Requires="wps">
             <w:drawing>
-              <wp:anchor distT="0" distB="0" distL="114300" distR="114300" simplePos="0" relativeHeight="251708416" behindDoc="0" locked="0" layoutInCell="1" allowOverlap="1">
+              <wp:anchor distT="0" distB="0" distL="114300" distR="114300" simplePos="0" relativeHeight="251707392" behindDoc="0" locked="0" layoutInCell="1" allowOverlap="1">
                 <wp:simplePos x="0" y="0"/>
                 <wp:positionH relativeFrom="column">
                   <wp:posOffset>2084133</wp:posOffset>
@@ -4434,7 +4621,7 @@
           </mc:Choice>
           <mc:Fallback>
             <w:pict>
-              <v:shape w14:anchorId="7F7F72B4" id="Прямая со стрелкой 42" o:spid="_x0000_s1026" type="#_x0000_t32" style="position:absolute;margin-left:164.1pt;margin-top:21.95pt;width:22.2pt;height:0;z-index:251708416;visibility:visible;mso-wrap-style:square;mso-wrap-distance-left:9pt;mso-wrap-distance-top:0;mso-wrap-distance-right:9pt;mso-wrap-distance-bottom:0;mso-position-horizontal:absolute;mso-position-horizontal-relative:text;mso-position-vertical:absolute;mso-position-vertical-relative:text" o:gfxdata="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" strokecolor="black [3213]">
+              <v:shape w14:anchorId="17CCE756" id="Прямая со стрелкой 42" o:spid="_x0000_s1026" type="#_x0000_t32" style="position:absolute;margin-left:164.1pt;margin-top:21.95pt;width:22.2pt;height:0;z-index:251707392;visibility:visible;mso-wrap-style:square;mso-wrap-distance-left:9pt;mso-wrap-distance-top:0;mso-wrap-distance-right:9pt;mso-wrap-distance-bottom:0;mso-position-horizontal:absolute;mso-position-horizontal-relative:text;mso-position-vertical:absolute;mso-position-vertical-relative:text" o:gfxdata="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" strokecolor="black [3213]">
                 <v:stroke endarrow="block" joinstyle="miter"/>
               </v:shape>
             </w:pict>
@@ -4447,11 +4634,12 @@
           <w:color w:val="000000" w:themeColor="text1"/>
           <w:sz w:val="14"/>
           <w:szCs w:val="14"/>
+          <w:lang w:val="en-US" w:eastAsia="en-US"/>
         </w:rPr>
         <mc:AlternateContent>
           <mc:Choice Requires="wps">
             <w:drawing>
-              <wp:anchor distT="0" distB="0" distL="114300" distR="114300" simplePos="0" relativeHeight="251700224" behindDoc="0" locked="0" layoutInCell="1" allowOverlap="1" wp14:anchorId="37EF0084" wp14:editId="66F39B0C">
+              <wp:anchor distT="0" distB="0" distL="114300" distR="114300" simplePos="0" relativeHeight="251699200" behindDoc="0" locked="0" layoutInCell="1" allowOverlap="1" wp14:anchorId="37EF0084" wp14:editId="66F39B0C">
                 <wp:simplePos x="0" y="0"/>
                 <wp:positionH relativeFrom="margin">
                   <wp:posOffset>2820853</wp:posOffset>
@@ -4514,7 +4702,7 @@
           </mc:Choice>
           <mc:Fallback>
             <w:pict>
-              <v:shape w14:anchorId="3C963814" id="Соединительная линия уступом 33" o:spid="_x0000_s1026" type="#_x0000_t34" style="position:absolute;margin-left:222.1pt;margin-top:21.3pt;width:24.55pt;height:25.2pt;flip:x;z-index:251700224;visibility:visible;mso-wrap-style:square;mso-width-percent:0;mso-height-percent:0;mso-wrap-distance-left:9pt;mso-wrap-distance-top:0;mso-wrap-distance-right:9pt;mso-wrap-distance-bottom:0;mso-position-horizontal:absolute;mso-position-horizontal-relative:margin;mso-position-vertical:absolute;mso-position-vertical-relative:text;mso-width-percent:0;mso-height-percent:0;mso-width-relative:margin;mso-height-relative:margin" o:gfxdata="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" adj="-7005" strokecolor="black [3213]">
+              <v:shape w14:anchorId="41157D19" id="Соединительная линия уступом 33" o:spid="_x0000_s1026" type="#_x0000_t34" style="position:absolute;margin-left:222.1pt;margin-top:21.3pt;width:24.55pt;height:25.2pt;flip:x;z-index:251699200;visibility:visible;mso-wrap-style:square;mso-width-percent:0;mso-height-percent:0;mso-wrap-distance-left:9pt;mso-wrap-distance-top:0;mso-wrap-distance-right:9pt;mso-wrap-distance-bottom:0;mso-position-horizontal:absolute;mso-position-horizontal-relative:margin;mso-position-vertical:absolute;mso-position-vertical-relative:text;mso-width-percent:0;mso-height-percent:0;mso-width-relative:margin;mso-height-relative:margin" o:gfxdata="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" adj="-7005" strokecolor="black [3213]">
                 <v:stroke endarrow="block"/>
                 <w10:wrap anchorx="margin"/>
               </v:shape>
@@ -4528,11 +4716,12 @@
           <w:color w:val="000000" w:themeColor="text1"/>
           <w:sz w:val="14"/>
           <w:szCs w:val="14"/>
+          <w:lang w:val="en-US" w:eastAsia="en-US"/>
         </w:rPr>
         <mc:AlternateContent>
           <mc:Choice Requires="wps">
             <w:drawing>
-              <wp:anchor distT="0" distB="0" distL="114300" distR="114300" simplePos="0" relativeHeight="251696128" behindDoc="0" locked="0" layoutInCell="1" allowOverlap="1" wp14:anchorId="000656A6" wp14:editId="0E36DD19">
+              <wp:anchor distT="0" distB="0" distL="114300" distR="114300" simplePos="0" relativeHeight="251695104" behindDoc="0" locked="0" layoutInCell="1" allowOverlap="1" wp14:anchorId="000656A6" wp14:editId="0E36DD19">
                 <wp:simplePos x="0" y="0"/>
                 <wp:positionH relativeFrom="margin">
                   <wp:align>right</wp:align>
@@ -4623,7 +4812,7 @@
           </mc:Choice>
           <mc:Fallback>
             <w:pict>
-              <v:rect w14:anchorId="000656A6" id="Прямоугольник 29" o:spid="_x0000_s1041" style="position:absolute;left:0;text-align:left;margin-left:8.85pt;margin-top:12.05pt;width:60.05pt;height:18.95pt;z-index:251696128;visibility:visible;mso-wrap-style:square;mso-width-percent:0;mso-height-percent:0;mso-wrap-distance-left:9pt;mso-wrap-distance-top:0;mso-wrap-distance-right:9pt;mso-wrap-distance-bottom:0;mso-position-horizontal:right;mso-position-horizontal-relative:margin;mso-position-vertical:absolute;mso-position-vertical-relative:text;mso-width-percent:0;mso-height-percent:0;mso-width-relative:margin;mso-height-relative:margin;v-text-anchor:middle" o:gfxdata="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" filled="f" strokecolor="black [3213]" strokeweight="1pt">
+              <v:rect w14:anchorId="000656A6" id="Прямоугольник 29" o:spid="_x0000_s1042" style="position:absolute;left:0;text-align:left;margin-left:8.85pt;margin-top:12.05pt;width:60.05pt;height:18.95pt;z-index:251695104;visibility:visible;mso-wrap-style:square;mso-width-percent:0;mso-height-percent:0;mso-wrap-distance-left:9pt;mso-wrap-distance-top:0;mso-wrap-distance-right:9pt;mso-wrap-distance-bottom:0;mso-position-horizontal:right;mso-position-horizontal-relative:margin;mso-position-vertical:absolute;mso-position-vertical-relative:text;mso-width-percent:0;mso-height-percent:0;mso-width-relative:margin;mso-height-relative:margin;v-text-anchor:middle" o:gfxdata="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" filled="f" strokecolor="black [3213]" strokeweight="1pt">
                 <v:textbox>
                   <w:txbxContent>
                     <w:p>
@@ -4659,11 +4848,12 @@
           <w:color w:val="000000" w:themeColor="text1"/>
           <w:sz w:val="14"/>
           <w:szCs w:val="14"/>
+          <w:lang w:val="en-US" w:eastAsia="en-US"/>
         </w:rPr>
         <mc:AlternateContent>
           <mc:Choice Requires="wps">
             <w:drawing>
-              <wp:anchor distT="0" distB="0" distL="114300" distR="114300" simplePos="0" relativeHeight="251695104" behindDoc="0" locked="0" layoutInCell="1" allowOverlap="1" wp14:anchorId="0AF4D04C" wp14:editId="6CE7A97B">
+              <wp:anchor distT="0" distB="0" distL="114300" distR="114300" simplePos="0" relativeHeight="251694080" behindDoc="0" locked="0" layoutInCell="1" allowOverlap="1" wp14:anchorId="0AF4D04C" wp14:editId="6CE7A97B">
                 <wp:simplePos x="0" y="0"/>
                 <wp:positionH relativeFrom="margin">
                   <wp:posOffset>1308735</wp:posOffset>
@@ -4754,7 +4944,7 @@
           </mc:Choice>
           <mc:Fallback>
             <w:pict>
-              <v:rect w14:anchorId="0AF4D04C" id="Прямоугольник 28" o:spid="_x0000_s1042" style="position:absolute;left:0;text-align:left;margin-left:103.05pt;margin-top:11.5pt;width:60.05pt;height:18.95pt;z-index:251695104;visibility:visible;mso-wrap-style:square;mso-width-percent:0;mso-height-percent:0;mso-wrap-distance-left:9pt;mso-wrap-distance-top:0;mso-wrap-distance-right:9pt;mso-wrap-distance-bottom:0;mso-position-horizontal:absolute;mso-position-horizontal-relative:margin;mso-position-vertical:absolute;mso-position-vertical-relative:text;mso-width-percent:0;mso-height-percent:0;mso-width-relative:margin;mso-height-relative:margin;v-text-anchor:middle" o:gfxdata="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" filled="f" strokecolor="black [3213]" strokeweight="1pt">
+              <v:rect w14:anchorId="0AF4D04C" id="Прямоугольник 28" o:spid="_x0000_s1043" style="position:absolute;left:0;text-align:left;margin-left:103.05pt;margin-top:11.5pt;width:60.05pt;height:18.95pt;z-index:251694080;visibility:visible;mso-wrap-style:square;mso-width-percent:0;mso-height-percent:0;mso-wrap-distance-left:9pt;mso-wrap-distance-top:0;mso-wrap-distance-right:9pt;mso-wrap-distance-bottom:0;mso-position-horizontal:absolute;mso-position-horizontal-relative:margin;mso-position-vertical:absolute;mso-position-vertical-relative:text;mso-width-percent:0;mso-height-percent:0;mso-width-relative:margin;mso-height-relative:margin;v-text-anchor:middle" o:gfxdata="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" filled="f" strokecolor="black [3213]" strokeweight="1pt">
                 <v:textbox>
                   <w:txbxContent>
                     <w:p>
@@ -4790,11 +4980,12 @@
           <w:color w:val="000000" w:themeColor="text1"/>
           <w:sz w:val="14"/>
           <w:szCs w:val="14"/>
+          <w:lang w:val="en-US" w:eastAsia="en-US"/>
         </w:rPr>
         <mc:AlternateContent>
           <mc:Choice Requires="wps">
             <w:drawing>
-              <wp:anchor distT="0" distB="0" distL="114300" distR="114300" simplePos="0" relativeHeight="251707392" behindDoc="0" locked="0" layoutInCell="1" allowOverlap="1" wp14:anchorId="19EE7543" wp14:editId="6C15513F">
+              <wp:anchor distT="0" distB="0" distL="114300" distR="114300" simplePos="0" relativeHeight="251706368" behindDoc="0" locked="0" layoutInCell="1" allowOverlap="1" wp14:anchorId="19EE7543" wp14:editId="6C15513F">
                 <wp:simplePos x="0" y="0"/>
                 <wp:positionH relativeFrom="column">
                   <wp:posOffset>962999</wp:posOffset>
@@ -4849,7 +5040,7 @@
           </mc:Choice>
           <mc:Fallback>
             <w:pict>
-              <v:shape w14:anchorId="50A7EB47" id="Прямая со стрелкой 39" o:spid="_x0000_s1026" type="#_x0000_t32" style="position:absolute;margin-left:75.85pt;margin-top:21.3pt;width:27.5pt;height:0;z-index:251707392;visibility:visible;mso-wrap-style:square;mso-wrap-distance-left:9pt;mso-wrap-distance-top:0;mso-wrap-distance-right:9pt;mso-wrap-distance-bottom:0;mso-position-horizontal:absolute;mso-position-horizontal-relative:text;mso-position-vertical:absolute;mso-position-vertical-relative:text" o:gfxdata="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" strokecolor="black [3213]">
+              <v:shape w14:anchorId="52EAAD04" id="Прямая со стрелкой 39" o:spid="_x0000_s1026" type="#_x0000_t32" style="position:absolute;margin-left:75.85pt;margin-top:21.3pt;width:27.5pt;height:0;z-index:251706368;visibility:visible;mso-wrap-style:square;mso-wrap-distance-left:9pt;mso-wrap-distance-top:0;mso-wrap-distance-right:9pt;mso-wrap-distance-bottom:0;mso-position-horizontal:absolute;mso-position-horizontal-relative:text;mso-position-vertical:absolute;mso-position-vertical-relative:text" o:gfxdata="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" strokecolor="black [3213]">
                 <v:stroke endarrow="block" joinstyle="miter"/>
               </v:shape>
             </w:pict>
@@ -4862,11 +5053,12 @@
           <w:color w:val="000000" w:themeColor="text1"/>
           <w:sz w:val="14"/>
           <w:szCs w:val="14"/>
+          <w:lang w:val="en-US" w:eastAsia="en-US"/>
         </w:rPr>
         <mc:AlternateContent>
           <mc:Choice Requires="wps">
             <w:drawing>
-              <wp:anchor distT="0" distB="0" distL="114300" distR="114300" simplePos="0" relativeHeight="251702272" behindDoc="0" locked="0" layoutInCell="1" allowOverlap="1" wp14:anchorId="1437C5B8" wp14:editId="3AA8E854">
+              <wp:anchor distT="0" distB="0" distL="114300" distR="114300" simplePos="0" relativeHeight="251701248" behindDoc="0" locked="0" layoutInCell="1" allowOverlap="1" wp14:anchorId="1437C5B8" wp14:editId="3AA8E854">
                 <wp:simplePos x="0" y="0"/>
                 <wp:positionH relativeFrom="column">
                   <wp:posOffset>1540974</wp:posOffset>
@@ -4957,7 +5149,7 @@
           </mc:Choice>
           <mc:Fallback>
             <w:pict>
-              <v:rect w14:anchorId="1437C5B8" id="Прямоугольник 34" o:spid="_x0000_s1043" style="position:absolute;left:0;text-align:left;margin-left:121.35pt;margin-top:36.75pt;width:99.7pt;height:18.9pt;z-index:251702272;visibility:visible;mso-wrap-style:square;mso-width-percent:0;mso-height-percent:0;mso-wrap-distance-left:9pt;mso-wrap-distance-top:0;mso-wrap-distance-right:9pt;mso-wrap-distance-bottom:0;mso-position-horizontal:absolute;mso-position-horizontal-relative:text;mso-position-vertical:absolute;mso-position-vertical-relative:text;mso-width-percent:0;mso-height-percent:0;mso-width-relative:margin;mso-height-relative:margin;v-text-anchor:middle" o:gfxdata="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" filled="f" strokecolor="black [3213]" strokeweight="1pt">
+              <v:rect w14:anchorId="1437C5B8" id="Прямоугольник 34" o:spid="_x0000_s1044" style="position:absolute;left:0;text-align:left;margin-left:121.35pt;margin-top:36.75pt;width:99.7pt;height:18.9pt;z-index:251701248;visibility:visible;mso-wrap-style:square;mso-width-percent:0;mso-height-percent:0;mso-wrap-distance-left:9pt;mso-wrap-distance-top:0;mso-wrap-distance-right:9pt;mso-wrap-distance-bottom:0;mso-position-horizontal:absolute;mso-position-horizontal-relative:text;mso-position-vertical:absolute;mso-position-vertical-relative:text;mso-width-percent:0;mso-height-percent:0;mso-width-relative:margin;mso-height-relative:margin;v-text-anchor:middle" o:gfxdata="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" filled="f" strokecolor="black [3213]" strokeweight="1pt">
                 <v:textbox>
                   <w:txbxContent>
                     <w:p>
@@ -4993,11 +5185,12 @@
           <w:color w:val="000000" w:themeColor="text1"/>
           <w:sz w:val="14"/>
           <w:szCs w:val="14"/>
+          <w:lang w:val="en-US" w:eastAsia="en-US"/>
         </w:rPr>
         <mc:AlternateContent>
           <mc:Choice Requires="wps">
             <w:drawing>
-              <wp:anchor distT="0" distB="0" distL="114300" distR="114300" simplePos="0" relativeHeight="251703296" behindDoc="0" locked="0" layoutInCell="1" allowOverlap="1" wp14:anchorId="7CE5B91A" wp14:editId="13FB0B71">
+              <wp:anchor distT="0" distB="0" distL="114300" distR="114300" simplePos="0" relativeHeight="251702272" behindDoc="0" locked="0" layoutInCell="1" allowOverlap="1" wp14:anchorId="7CE5B91A" wp14:editId="13FB0B71">
                 <wp:simplePos x="0" y="0"/>
                 <wp:positionH relativeFrom="column">
                   <wp:posOffset>1250626</wp:posOffset>
@@ -5052,7 +5245,7 @@
           </mc:Choice>
           <mc:Fallback>
             <w:pict>
-              <v:shape w14:anchorId="7F7D0E30" id="Прямая со стрелкой 36" o:spid="_x0000_s1026" type="#_x0000_t32" style="position:absolute;margin-left:98.45pt;margin-top:46.3pt;width:21pt;height:0;flip:x;z-index:251703296;visibility:visible;mso-wrap-style:square;mso-wrap-distance-left:9pt;mso-wrap-distance-top:0;mso-wrap-distance-right:9pt;mso-wrap-distance-bottom:0;mso-position-horizontal:absolute;mso-position-horizontal-relative:text;mso-position-vertical:absolute;mso-position-vertical-relative:text" o:gfxdata="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" strokecolor="black [3213]">
+              <v:shape w14:anchorId="607C3580" id="Прямая со стрелкой 36" o:spid="_x0000_s1026" type="#_x0000_t32" style="position:absolute;margin-left:98.45pt;margin-top:46.3pt;width:21pt;height:0;flip:x;z-index:251702272;visibility:visible;mso-wrap-style:square;mso-wrap-distance-left:9pt;mso-wrap-distance-top:0;mso-wrap-distance-right:9pt;mso-wrap-distance-bottom:0;mso-position-horizontal:absolute;mso-position-horizontal-relative:text;mso-position-vertical:absolute;mso-position-vertical-relative:text" o:gfxdata="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" strokecolor="black [3213]">
                 <v:stroke endarrow="block" joinstyle="miter"/>
               </v:shape>
             </w:pict>
@@ -5065,11 +5258,12 @@
           <w:color w:val="000000" w:themeColor="text1"/>
           <w:sz w:val="14"/>
           <w:szCs w:val="14"/>
+          <w:lang w:val="en-US" w:eastAsia="en-US"/>
         </w:rPr>
         <mc:AlternateContent>
           <mc:Choice Requires="wps">
             <w:drawing>
-              <wp:anchor distT="0" distB="0" distL="114300" distR="114300" simplePos="0" relativeHeight="251697152" behindDoc="0" locked="0" layoutInCell="1" allowOverlap="1" wp14:anchorId="20F29E3B" wp14:editId="16AD0F68">
+              <wp:anchor distT="0" distB="0" distL="114300" distR="114300" simplePos="0" relativeHeight="251696128" behindDoc="0" locked="0" layoutInCell="1" allowOverlap="1" wp14:anchorId="20F29E3B" wp14:editId="16AD0F68">
                 <wp:simplePos x="0" y="0"/>
                 <wp:positionH relativeFrom="column">
                   <wp:posOffset>200579</wp:posOffset>
@@ -5160,7 +5354,7 @@
           </mc:Choice>
           <mc:Fallback>
             <w:pict>
-              <v:rect w14:anchorId="20F29E3B" id="Прямоугольник 30" o:spid="_x0000_s1044" style="position:absolute;left:0;text-align:left;margin-left:15.8pt;margin-top:37.15pt;width:81.75pt;height:18.9pt;z-index:251697152;visibility:visible;mso-wrap-style:square;mso-width-percent:0;mso-height-percent:0;mso-wrap-distance-left:9pt;mso-wrap-distance-top:0;mso-wrap-distance-right:9pt;mso-wrap-distance-bottom:0;mso-position-horizontal:absolute;mso-position-horizontal-relative:text;mso-position-vertical:absolute;mso-position-vertical-relative:text;mso-width-percent:0;mso-height-percent:0;mso-width-relative:margin;mso-height-relative:margin;v-text-anchor:middle" o:gfxdata="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" filled="f" strokecolor="black [3213]" strokeweight="1pt">
+              <v:rect w14:anchorId="20F29E3B" id="Прямоугольник 30" o:spid="_x0000_s1045" style="position:absolute;left:0;text-align:left;margin-left:15.8pt;margin-top:37.15pt;width:81.75pt;height:18.9pt;z-index:251696128;visibility:visible;mso-wrap-style:square;mso-width-percent:0;mso-height-percent:0;mso-wrap-distance-left:9pt;mso-wrap-distance-top:0;mso-wrap-distance-right:9pt;mso-wrap-distance-bottom:0;mso-position-horizontal:absolute;mso-position-horizontal-relative:text;mso-position-vertical:absolute;mso-position-vertical-relative:text;mso-width-percent:0;mso-height-percent:0;mso-width-relative:margin;mso-height-relative:margin;v-text-anchor:middle" o:gfxdata="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" filled="f" strokecolor="black [3213]" strokeweight="1pt">
                 <v:textbox>
                   <w:txbxContent>
                     <w:p>
@@ -5196,11 +5390,12 @@
           <w:color w:val="000000" w:themeColor="text1"/>
           <w:sz w:val="14"/>
           <w:szCs w:val="14"/>
+          <w:lang w:val="en-US" w:eastAsia="en-US"/>
         </w:rPr>
         <mc:AlternateContent>
           <mc:Choice Requires="wps">
             <w:drawing>
-              <wp:anchor distT="0" distB="0" distL="114300" distR="114300" simplePos="0" relativeHeight="251694080" behindDoc="0" locked="0" layoutInCell="1" allowOverlap="1" wp14:anchorId="0834D7AF" wp14:editId="6E431250">
+              <wp:anchor distT="0" distB="0" distL="114300" distR="114300" simplePos="0" relativeHeight="251693056" behindDoc="0" locked="0" layoutInCell="1" allowOverlap="1" wp14:anchorId="0834D7AF" wp14:editId="6E431250">
                 <wp:simplePos x="0" y="0"/>
                 <wp:positionH relativeFrom="column">
                   <wp:posOffset>200025</wp:posOffset>
@@ -5291,7 +5486,7 @@
           </mc:Choice>
           <mc:Fallback>
             <w:pict>
-              <v:rect w14:anchorId="0834D7AF" id="Прямоугольник 27" o:spid="_x0000_s1045" style="position:absolute;left:0;text-align:left;margin-left:15.75pt;margin-top:11.5pt;width:60.05pt;height:18.95pt;z-index:251694080;visibility:visible;mso-wrap-style:square;mso-width-percent:0;mso-height-percent:0;mso-wrap-distance-left:9pt;mso-wrap-distance-top:0;mso-wrap-distance-right:9pt;mso-wrap-distance-bottom:0;mso-position-horizontal:absolute;mso-position-horizontal-relative:text;mso-position-vertical:absolute;mso-position-vertical-relative:text;mso-width-percent:0;mso-height-percent:0;mso-width-relative:margin;mso-height-relative:margin;v-text-anchor:middle" o:gfxdata="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" filled="f" strokecolor="black [3213]" strokeweight="1pt">
+              <v:rect w14:anchorId="0834D7AF" id="Прямоугольник 27" o:spid="_x0000_s1046" style="position:absolute;left:0;text-align:left;margin-left:15.75pt;margin-top:11.5pt;width:60.05pt;height:18.95pt;z-index:251693056;visibility:visible;mso-wrap-style:square;mso-width-percent:0;mso-height-percent:0;mso-wrap-distance-left:9pt;mso-wrap-distance-top:0;mso-wrap-distance-right:9pt;mso-wrap-distance-bottom:0;mso-position-horizontal:absolute;mso-position-horizontal-relative:text;mso-position-vertical:absolute;mso-position-vertical-relative:text;mso-width-percent:0;mso-height-percent:0;mso-width-relative:margin;mso-height-relative:margin;v-text-anchor:middle" o:gfxdata="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" filled="f" strokecolor="black [3213]" strokeweight="1pt">
                 <v:textbox>
                   <w:txbxContent>
                     <w:p>
@@ -5352,7 +5547,7 @@
     </w:p>
     <w:p>
       <w:pPr>
-        <w:pStyle w:val="afb"/>
+        <w:pStyle w:val="ListParagraph"/>
         <w:ind w:left="284" w:right="-142"/>
         <w:jc w:val="both"/>
         <w:rPr>
@@ -5365,7 +5560,7 @@
     </w:p>
     <w:p>
       <w:pPr>
-        <w:pStyle w:val="afb"/>
+        <w:pStyle w:val="ListParagraph"/>
         <w:numPr>
           <w:ilvl w:val="0"/>
           <w:numId w:val="12"/>
@@ -5391,7 +5586,7 @@
     </w:p>
     <w:p>
       <w:pPr>
-        <w:pStyle w:val="afb"/>
+        <w:pStyle w:val="ListParagraph"/>
         <w:numPr>
           <w:ilvl w:val="0"/>
           <w:numId w:val="12"/>
@@ -5413,12 +5608,30 @@
           <w:lang w:val="en-US"/>
         </w:rPr>
         <w:lastRenderedPageBreak/>
-        <w:t>Daily alarm on/off mode is representing by upper separate dots, press “Up” or “Down” to enable or disable daily alarm.</w:t>
+        <w:t>Daily a</w:t>
+      </w:r>
+      <w:r>
+        <w:rPr>
+          <w:color w:val="000000" w:themeColor="text1"/>
+          <w:sz w:val="14"/>
+          <w:szCs w:val="14"/>
+          <w:lang w:val="en-US"/>
+        </w:rPr>
+        <w:t>larm on/off mode is represented</w:t>
+      </w:r>
+      <w:r>
+        <w:rPr>
+          <w:color w:val="000000" w:themeColor="text1"/>
+          <w:sz w:val="14"/>
+          <w:szCs w:val="14"/>
+          <w:lang w:val="en-US"/>
+        </w:rPr>
+        <w:t xml:space="preserve"> by upper separate dots, press “Up” or “Down” to enable or disable daily alarm.</w:t>
       </w:r>
     </w:p>
     <w:p>
       <w:pPr>
-        <w:pStyle w:val="afb"/>
+        <w:pStyle w:val="ListParagraph"/>
         <w:numPr>
           <w:ilvl w:val="0"/>
           <w:numId w:val="12"/>
@@ -5471,7 +5684,7 @@
     </w:p>
     <w:p>
       <w:pPr>
-        <w:pStyle w:val="afb"/>
+        <w:pStyle w:val="ListParagraph"/>
         <w:numPr>
           <w:ilvl w:val="0"/>
           <w:numId w:val="12"/>
@@ -5506,7 +5719,7 @@
     </w:p>
     <w:p>
       <w:pPr>
-        <w:pStyle w:val="afb"/>
+        <w:pStyle w:val="ListParagraph"/>
         <w:ind w:left="567" w:right="-142"/>
         <w:jc w:val="both"/>
         <w:rPr>
@@ -5519,7 +5732,7 @@
     </w:p>
     <w:p>
       <w:pPr>
-        <w:pStyle w:val="afb"/>
+        <w:pStyle w:val="ListParagraph"/>
         <w:ind w:left="567" w:right="-142"/>
         <w:rPr>
           <w:b/>
@@ -5537,7 +5750,17 @@
           <w:szCs w:val="16"/>
           <w:lang w:val="en-US"/>
         </w:rPr>
-        <w:t>12/24 Hours Mode</w:t>
+        <w:t>Display Format</w:t>
+      </w:r>
+      <w:r>
+        <w:rPr>
+          <w:b/>
+          <w:color w:val="000000" w:themeColor="text1"/>
+          <w:sz w:val="16"/>
+          <w:szCs w:val="16"/>
+          <w:lang w:val="en-US"/>
+        </w:rPr>
+        <w:t xml:space="preserve"> Mode</w:t>
       </w:r>
     </w:p>
     <w:p>
@@ -5561,12 +5784,22 @@
           <w:szCs w:val="14"/>
           <w:lang w:val="en-US"/>
         </w:rPr>
-        <w:t>To change 12/24 mode</w:t>
+        <w:t xml:space="preserve">To change </w:t>
+      </w:r>
+      <w:r>
+        <w:rPr>
+          <w:b/>
+          <w:color w:val="000000" w:themeColor="text1"/>
+          <w:sz w:val="14"/>
+          <w:szCs w:val="14"/>
+          <w:lang w:val="en-US"/>
+        </w:rPr>
+        <w:t>display format</w:t>
       </w:r>
     </w:p>
     <w:p>
       <w:pPr>
-        <w:pStyle w:val="afb"/>
+        <w:pStyle w:val="ListParagraph"/>
         <w:numPr>
           <w:ilvl w:val="0"/>
           <w:numId w:val="13"/>
@@ -5587,12 +5820,829 @@
           <w:szCs w:val="14"/>
           <w:lang w:val="en-US"/>
         </w:rPr>
-        <w:t>Enter in 12/24 mode settings, by holding down “Mode” button while in 12/24 mode until 12 or 24 digits start to flash.</w:t>
+        <w:t>Hold down “Mode” while in Display Format mode until the Leading Zero digits start to flash.</w:t>
       </w:r>
     </w:p>
     <w:p>
       <w:pPr>
-        <w:pStyle w:val="afb"/>
+        <w:pStyle w:val="ListParagraph"/>
+        <w:numPr>
+          <w:ilvl w:val="0"/>
+          <w:numId w:val="13"/>
+        </w:numPr>
+        <w:ind w:left="270" w:right="-142" w:hanging="270"/>
+        <w:jc w:val="both"/>
+        <w:rPr>
+          <w:color w:val="000000" w:themeColor="text1"/>
+          <w:sz w:val="14"/>
+          <w:szCs w:val="14"/>
+          <w:lang w:val="en-US"/>
+        </w:rPr>
+      </w:pPr>
+      <w:r>
+        <w:rPr>
+          <w:noProof/>
+          <w:color w:val="000000" w:themeColor="text1"/>
+          <w:sz w:val="14"/>
+          <w:szCs w:val="14"/>
+          <w:lang w:val="en-US" w:eastAsia="en-US"/>
+        </w:rPr>
+        <mc:AlternateContent>
+          <mc:Choice Requires="wps">
+            <w:drawing>
+              <wp:anchor distT="0" distB="0" distL="114300" distR="114300" simplePos="0" relativeHeight="251725824" behindDoc="0" locked="0" layoutInCell="1" allowOverlap="1" wp14:anchorId="16CA5F9E" wp14:editId="6CC2E392">
+                <wp:simplePos x="0" y="0"/>
+                <wp:positionH relativeFrom="margin">
+                  <wp:posOffset>1250315</wp:posOffset>
+                </wp:positionH>
+                <wp:positionV relativeFrom="paragraph">
+                  <wp:posOffset>243205</wp:posOffset>
+                </wp:positionV>
+                <wp:extent cx="1946910" cy="308610"/>
+                <wp:effectExtent l="38100" t="0" r="148590" b="91440"/>
+                <wp:wrapNone/>
+                <wp:docPr id="41" name="Соединительная линия уступом 7"/>
+                <wp:cNvGraphicFramePr/>
+                <a:graphic xmlns:a="http://schemas.openxmlformats.org/drawingml/2006/main">
+                  <a:graphicData uri="http://schemas.microsoft.com/office/word/2010/wordprocessingShape">
+                    <wps:wsp>
+                      <wps:cNvCnPr/>
+                      <wps:spPr>
+                        <a:xfrm flipH="1">
+                          <a:off x="0" y="0"/>
+                          <a:ext cx="1946910" cy="308610"/>
+                        </a:xfrm>
+                        <a:prstGeom prst="bentConnector3">
+                          <a:avLst>
+                            <a:gd name="adj1" fmla="val -6003"/>
+                          </a:avLst>
+                        </a:prstGeom>
+                        <a:ln w="9525">
+                          <a:solidFill>
+                            <a:schemeClr val="tx1"/>
+                          </a:solidFill>
+                          <a:tailEnd type="triangle"/>
+                        </a:ln>
+                      </wps:spPr>
+                      <wps:style>
+                        <a:lnRef idx="1">
+                          <a:schemeClr val="accent1"/>
+                        </a:lnRef>
+                        <a:fillRef idx="0">
+                          <a:schemeClr val="accent1"/>
+                        </a:fillRef>
+                        <a:effectRef idx="0">
+                          <a:schemeClr val="accent1"/>
+                        </a:effectRef>
+                        <a:fontRef idx="minor">
+                          <a:schemeClr val="tx1"/>
+                        </a:fontRef>
+                      </wps:style>
+                      <wps:bodyPr/>
+                    </wps:wsp>
+                  </a:graphicData>
+                </a:graphic>
+                <wp14:sizeRelH relativeFrom="margin">
+                  <wp14:pctWidth>0</wp14:pctWidth>
+                </wp14:sizeRelH>
+                <wp14:sizeRelV relativeFrom="margin">
+                  <wp14:pctHeight>0</wp14:pctHeight>
+                </wp14:sizeRelV>
+              </wp:anchor>
+            </w:drawing>
+          </mc:Choice>
+          <mc:Fallback>
+            <w:pict>
+              <v:shape w14:anchorId="370461AF" id="Соединительная линия уступом 7" o:spid="_x0000_s1026" type="#_x0000_t34" style="position:absolute;margin-left:98.45pt;margin-top:19.15pt;width:153.3pt;height:24.3pt;flip:x;z-index:251725824;visibility:visible;mso-wrap-style:square;mso-width-percent:0;mso-height-percent:0;mso-wrap-distance-left:9pt;mso-wrap-distance-top:0;mso-wrap-distance-right:9pt;mso-wrap-distance-bottom:0;mso-position-horizontal:absolute;mso-position-horizontal-relative:margin;mso-position-vertical:absolute;mso-position-vertical-relative:text;mso-width-percent:0;mso-height-percent:0;mso-width-relative:margin;mso-height-relative:margin" o:gfxdata="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" adj="-1297" strokecolor="black [3213]">
+                <v:stroke endarrow="block"/>
+                <w10:wrap anchorx="margin"/>
+              </v:shape>
+            </w:pict>
+          </mc:Fallback>
+        </mc:AlternateContent>
+      </w:r>
+      <w:r>
+        <w:rPr>
+          <w:noProof/>
+          <w:color w:val="000000" w:themeColor="text1"/>
+          <w:sz w:val="14"/>
+          <w:szCs w:val="14"/>
+          <w:lang w:val="en-US" w:eastAsia="en-US"/>
+        </w:rPr>
+        <mc:AlternateContent>
+          <mc:Choice Requires="wps">
+            <w:drawing>
+              <wp:anchor distT="0" distB="0" distL="114300" distR="114300" simplePos="0" relativeHeight="251722752" behindDoc="0" locked="0" layoutInCell="1" allowOverlap="1" wp14:anchorId="0BA15A91" wp14:editId="481C3056">
+                <wp:simplePos x="0" y="0"/>
+                <wp:positionH relativeFrom="margin">
+                  <wp:posOffset>123190</wp:posOffset>
+                </wp:positionH>
+                <wp:positionV relativeFrom="paragraph">
+                  <wp:posOffset>447040</wp:posOffset>
+                </wp:positionV>
+                <wp:extent cx="1126490" cy="240030"/>
+                <wp:effectExtent l="0" t="0" r="16510" b="26670"/>
+                <wp:wrapTopAndBottom/>
+                <wp:docPr id="43" name="Прямоугольник 4"/>
+                <wp:cNvGraphicFramePr/>
+                <a:graphic xmlns:a="http://schemas.openxmlformats.org/drawingml/2006/main">
+                  <a:graphicData uri="http://schemas.microsoft.com/office/word/2010/wordprocessingShape">
+                    <wps:wsp>
+                      <wps:cNvSpPr/>
+                      <wps:spPr>
+                        <a:xfrm>
+                          <a:off x="0" y="0"/>
+                          <a:ext cx="1126490" cy="240030"/>
+                        </a:xfrm>
+                        <a:prstGeom prst="rect">
+                          <a:avLst/>
+                        </a:prstGeom>
+                        <a:noFill/>
+                        <a:ln>
+                          <a:solidFill>
+                            <a:schemeClr val="tx1"/>
+                          </a:solidFill>
+                        </a:ln>
+                      </wps:spPr>
+                      <wps:style>
+                        <a:lnRef idx="2">
+                          <a:schemeClr val="accent1">
+                            <a:shade val="50000"/>
+                          </a:schemeClr>
+                        </a:lnRef>
+                        <a:fillRef idx="1">
+                          <a:schemeClr val="accent1"/>
+                        </a:fillRef>
+                        <a:effectRef idx="0">
+                          <a:schemeClr val="accent1"/>
+                        </a:effectRef>
+                        <a:fontRef idx="minor">
+                          <a:schemeClr val="lt1"/>
+                        </a:fontRef>
+                      </wps:style>
+                      <wps:txbx>
+                        <w:txbxContent>
+                          <w:p>
+                            <w:pPr>
+                              <w:rPr>
+                                <w:color w:val="000000" w:themeColor="text1"/>
+                                <w:sz w:val="18"/>
+                                <w:szCs w:val="18"/>
+                                <w:lang w:val="en-US"/>
+                              </w:rPr>
+                            </w:pPr>
+                            <w:r>
+                              <w:rPr>
+                                <w:color w:val="000000" w:themeColor="text1"/>
+                                <w:sz w:val="18"/>
+                                <w:szCs w:val="18"/>
+                                <w:lang w:val="en-US"/>
+                              </w:rPr>
+                              <w:t>Display Format</w:t>
+                            </w:r>
+                          </w:p>
+                        </w:txbxContent>
+                      </wps:txbx>
+                      <wps:bodyPr rot="0" spcFirstLastPara="0" vertOverflow="overflow" horzOverflow="overflow" vert="horz" wrap="square" lIns="91440" tIns="45720" rIns="91440" bIns="45720" numCol="1" spcCol="0" rtlCol="0" fromWordArt="0" anchor="ctr" anchorCtr="0" forceAA="0" compatLnSpc="1">
+                        <a:prstTxWarp prst="textNoShape">
+                          <a:avLst/>
+                        </a:prstTxWarp>
+                        <a:noAutofit/>
+                      </wps:bodyPr>
+                    </wps:wsp>
+                  </a:graphicData>
+                </a:graphic>
+                <wp14:sizeRelH relativeFrom="margin">
+                  <wp14:pctWidth>0</wp14:pctWidth>
+                </wp14:sizeRelH>
+                <wp14:sizeRelV relativeFrom="margin">
+                  <wp14:pctHeight>0</wp14:pctHeight>
+                </wp14:sizeRelV>
+              </wp:anchor>
+            </w:drawing>
+          </mc:Choice>
+          <mc:Fallback>
+            <w:pict>
+              <v:rect w14:anchorId="0BA15A91" id="_x0000_s1047" style="position:absolute;left:0;text-align:left;margin-left:9.7pt;margin-top:35.2pt;width:88.7pt;height:18.9pt;z-index:251722752;visibility:visible;mso-wrap-style:square;mso-width-percent:0;mso-height-percent:0;mso-wrap-distance-left:9pt;mso-wrap-distance-top:0;mso-wrap-distance-right:9pt;mso-wrap-distance-bottom:0;mso-position-horizontal:absolute;mso-position-horizontal-relative:margin;mso-position-vertical:absolute;mso-position-vertical-relative:text;mso-width-percent:0;mso-height-percent:0;mso-width-relative:margin;mso-height-relative:margin;v-text-anchor:middle" o:gfxdata="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" filled="f" strokecolor="black [3213]" strokeweight="1pt">
+                <v:textbox>
+                  <w:txbxContent>
+                    <w:p>
+                      <w:pPr>
+                        <w:rPr>
+                          <w:color w:val="000000" w:themeColor="text1"/>
+                          <w:sz w:val="18"/>
+                          <w:szCs w:val="18"/>
+                          <w:lang w:val="en-US"/>
+                        </w:rPr>
+                      </w:pPr>
+                      <w:r>
+                        <w:rPr>
+                          <w:color w:val="000000" w:themeColor="text1"/>
+                          <w:sz w:val="18"/>
+                          <w:szCs w:val="18"/>
+                          <w:lang w:val="en-US"/>
+                        </w:rPr>
+                        <w:t>Display Format</w:t>
+                      </w:r>
+                    </w:p>
+                  </w:txbxContent>
+                </v:textbox>
+                <w10:wrap type="topAndBottom" anchorx="margin"/>
+              </v:rect>
+            </w:pict>
+          </mc:Fallback>
+        </mc:AlternateContent>
+      </w:r>
+      <w:r>
+        <w:rPr>
+          <w:noProof/>
+          <w:color w:val="000000" w:themeColor="text1"/>
+          <w:sz w:val="14"/>
+          <w:szCs w:val="14"/>
+          <w:lang w:val="en-US" w:eastAsia="en-US"/>
+        </w:rPr>
+        <mc:AlternateContent>
+          <mc:Choice Requires="wps">
+            <w:drawing>
+              <wp:anchor distT="0" distB="0" distL="114300" distR="114300" simplePos="0" relativeHeight="251721728" behindDoc="0" locked="0" layoutInCell="1" allowOverlap="1" wp14:anchorId="7C772DE7" wp14:editId="0328EEE2">
+                <wp:simplePos x="0" y="0"/>
+                <wp:positionH relativeFrom="column">
+                  <wp:posOffset>2256790</wp:posOffset>
+                </wp:positionH>
+                <wp:positionV relativeFrom="paragraph">
+                  <wp:posOffset>130810</wp:posOffset>
+                </wp:positionV>
+                <wp:extent cx="941070" cy="240665"/>
+                <wp:effectExtent l="0" t="0" r="11430" b="26035"/>
+                <wp:wrapTopAndBottom/>
+                <wp:docPr id="44" name="Прямоугольник 3"/>
+                <wp:cNvGraphicFramePr/>
+                <a:graphic xmlns:a="http://schemas.openxmlformats.org/drawingml/2006/main">
+                  <a:graphicData uri="http://schemas.microsoft.com/office/word/2010/wordprocessingShape">
+                    <wps:wsp>
+                      <wps:cNvSpPr/>
+                      <wps:spPr>
+                        <a:xfrm>
+                          <a:off x="0" y="0"/>
+                          <a:ext cx="941070" cy="240665"/>
+                        </a:xfrm>
+                        <a:prstGeom prst="rect">
+                          <a:avLst/>
+                        </a:prstGeom>
+                        <a:noFill/>
+                        <a:ln>
+                          <a:solidFill>
+                            <a:schemeClr val="tx1"/>
+                          </a:solidFill>
+                        </a:ln>
+                      </wps:spPr>
+                      <wps:style>
+                        <a:lnRef idx="2">
+                          <a:schemeClr val="accent1">
+                            <a:shade val="50000"/>
+                          </a:schemeClr>
+                        </a:lnRef>
+                        <a:fillRef idx="1">
+                          <a:schemeClr val="accent1"/>
+                        </a:fillRef>
+                        <a:effectRef idx="0">
+                          <a:schemeClr val="accent1"/>
+                        </a:effectRef>
+                        <a:fontRef idx="minor">
+                          <a:schemeClr val="lt1"/>
+                        </a:fontRef>
+                      </wps:style>
+                      <wps:txbx>
+                        <w:txbxContent>
+                          <w:p>
+                            <w:pPr>
+                              <w:rPr>
+                                <w:color w:val="000000" w:themeColor="text1"/>
+                                <w:sz w:val="18"/>
+                                <w:szCs w:val="18"/>
+                                <w:lang w:val="en-US"/>
+                              </w:rPr>
+                            </w:pPr>
+                            <w:r>
+                              <w:rPr>
+                                <w:color w:val="000000" w:themeColor="text1"/>
+                                <w:sz w:val="18"/>
+                                <w:szCs w:val="18"/>
+                                <w:lang w:val="en-US"/>
+                              </w:rPr>
+                              <w:t>Date Format</w:t>
+                            </w:r>
+                          </w:p>
+                        </w:txbxContent>
+                      </wps:txbx>
+                      <wps:bodyPr rot="0" spcFirstLastPara="0" vertOverflow="overflow" horzOverflow="overflow" vert="horz" wrap="square" lIns="91440" tIns="45720" rIns="91440" bIns="45720" numCol="1" spcCol="0" rtlCol="0" fromWordArt="0" anchor="ctr" anchorCtr="0" forceAA="0" compatLnSpc="1">
+                        <a:prstTxWarp prst="textNoShape">
+                          <a:avLst/>
+                        </a:prstTxWarp>
+                        <a:noAutofit/>
+                      </wps:bodyPr>
+                    </wps:wsp>
+                  </a:graphicData>
+                </a:graphic>
+                <wp14:sizeRelH relativeFrom="margin">
+                  <wp14:pctWidth>0</wp14:pctWidth>
+                </wp14:sizeRelH>
+                <wp14:sizeRelV relativeFrom="margin">
+                  <wp14:pctHeight>0</wp14:pctHeight>
+                </wp14:sizeRelV>
+              </wp:anchor>
+            </w:drawing>
+          </mc:Choice>
+          <mc:Fallback>
+            <w:pict>
+              <v:rect w14:anchorId="7C772DE7" id="_x0000_s1048" style="position:absolute;left:0;text-align:left;margin-left:177.7pt;margin-top:10.3pt;width:74.1pt;height:18.95pt;z-index:251721728;visibility:visible;mso-wrap-style:square;mso-width-percent:0;mso-height-percent:0;mso-wrap-distance-left:9pt;mso-wrap-distance-top:0;mso-wrap-distance-right:9pt;mso-wrap-distance-bottom:0;mso-position-horizontal:absolute;mso-position-horizontal-relative:text;mso-position-vertical:absolute;mso-position-vertical-relative:text;mso-width-percent:0;mso-height-percent:0;mso-width-relative:margin;mso-height-relative:margin;v-text-anchor:middle" o:gfxdata="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" filled="f" strokecolor="black [3213]" strokeweight="1pt">
+                <v:textbox>
+                  <w:txbxContent>
+                    <w:p>
+                      <w:pPr>
+                        <w:rPr>
+                          <w:color w:val="000000" w:themeColor="text1"/>
+                          <w:sz w:val="18"/>
+                          <w:szCs w:val="18"/>
+                          <w:lang w:val="en-US"/>
+                        </w:rPr>
+                      </w:pPr>
+                      <w:r>
+                        <w:rPr>
+                          <w:color w:val="000000" w:themeColor="text1"/>
+                          <w:sz w:val="18"/>
+                          <w:szCs w:val="18"/>
+                          <w:lang w:val="en-US"/>
+                        </w:rPr>
+                        <w:t>Date Format</w:t>
+                      </w:r>
+                    </w:p>
+                  </w:txbxContent>
+                </v:textbox>
+                <w10:wrap type="topAndBottom"/>
+              </v:rect>
+            </w:pict>
+          </mc:Fallback>
+        </mc:AlternateContent>
+      </w:r>
+      <w:r>
+        <w:rPr>
+          <w:noProof/>
+          <w:color w:val="000000" w:themeColor="text1"/>
+          <w:sz w:val="14"/>
+          <w:szCs w:val="14"/>
+          <w:lang w:val="en-US" w:eastAsia="en-US"/>
+        </w:rPr>
+        <mc:AlternateContent>
+          <mc:Choice Requires="wps">
+            <w:drawing>
+              <wp:anchor distT="0" distB="0" distL="114300" distR="114300" simplePos="0" relativeHeight="251724800" behindDoc="0" locked="0" layoutInCell="1" allowOverlap="1" wp14:anchorId="5461003C" wp14:editId="2852D71E">
+                <wp:simplePos x="0" y="0"/>
+                <wp:positionH relativeFrom="column">
+                  <wp:posOffset>2096771</wp:posOffset>
+                </wp:positionH>
+                <wp:positionV relativeFrom="paragraph">
+                  <wp:posOffset>235585</wp:posOffset>
+                </wp:positionV>
+                <wp:extent cx="140970" cy="3810"/>
+                <wp:effectExtent l="0" t="76200" r="30480" b="91440"/>
+                <wp:wrapNone/>
+                <wp:docPr id="45" name="Прямая со стрелкой 6"/>
+                <wp:cNvGraphicFramePr/>
+                <a:graphic xmlns:a="http://schemas.openxmlformats.org/drawingml/2006/main">
+                  <a:graphicData uri="http://schemas.microsoft.com/office/word/2010/wordprocessingShape">
+                    <wps:wsp>
+                      <wps:cNvCnPr/>
+                      <wps:spPr>
+                        <a:xfrm>
+                          <a:off x="0" y="0"/>
+                          <a:ext cx="140970" cy="3810"/>
+                        </a:xfrm>
+                        <a:prstGeom prst="straightConnector1">
+                          <a:avLst/>
+                        </a:prstGeom>
+                        <a:ln w="9525">
+                          <a:solidFill>
+                            <a:schemeClr val="tx1"/>
+                          </a:solidFill>
+                          <a:tailEnd type="triangle"/>
+                        </a:ln>
+                      </wps:spPr>
+                      <wps:style>
+                        <a:lnRef idx="1">
+                          <a:schemeClr val="accent1"/>
+                        </a:lnRef>
+                        <a:fillRef idx="0">
+                          <a:schemeClr val="accent1"/>
+                        </a:fillRef>
+                        <a:effectRef idx="0">
+                          <a:schemeClr val="accent1"/>
+                        </a:effectRef>
+                        <a:fontRef idx="minor">
+                          <a:schemeClr val="tx1"/>
+                        </a:fontRef>
+                      </wps:style>
+                      <wps:bodyPr/>
+                    </wps:wsp>
+                  </a:graphicData>
+                </a:graphic>
+                <wp14:sizeRelH relativeFrom="margin">
+                  <wp14:pctWidth>0</wp14:pctWidth>
+                </wp14:sizeRelH>
+                <wp14:sizeRelV relativeFrom="margin">
+                  <wp14:pctHeight>0</wp14:pctHeight>
+                </wp14:sizeRelV>
+              </wp:anchor>
+            </w:drawing>
+          </mc:Choice>
+          <mc:Fallback>
+            <w:pict>
+              <v:shape w14:anchorId="6187F70C" id="Прямая со стрелкой 6" o:spid="_x0000_s1026" type="#_x0000_t32" style="position:absolute;margin-left:165.1pt;margin-top:18.55pt;width:11.1pt;height:.3pt;z-index:251724800;visibility:visible;mso-wrap-style:square;mso-width-percent:0;mso-height-percent:0;mso-wrap-distance-left:9pt;mso-wrap-distance-top:0;mso-wrap-distance-right:9pt;mso-wrap-distance-bottom:0;mso-position-horizontal:absolute;mso-position-horizontal-relative:text;mso-position-vertical:absolute;mso-position-vertical-relative:text;mso-width-percent:0;mso-height-percent:0;mso-width-relative:margin;mso-height-relative:margin" o:gfxdata="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" strokecolor="black [3213]">
+                <v:stroke endarrow="block" joinstyle="miter"/>
+              </v:shape>
+            </w:pict>
+          </mc:Fallback>
+        </mc:AlternateContent>
+      </w:r>
+      <w:r>
+        <w:rPr>
+          <w:noProof/>
+          <w:color w:val="000000" w:themeColor="text1"/>
+          <w:sz w:val="14"/>
+          <w:szCs w:val="14"/>
+          <w:lang w:val="en-US" w:eastAsia="en-US"/>
+        </w:rPr>
+        <mc:AlternateContent>
+          <mc:Choice Requires="wps">
+            <w:drawing>
+              <wp:anchor distT="0" distB="0" distL="114300" distR="114300" simplePos="0" relativeHeight="251720704" behindDoc="0" locked="0" layoutInCell="1" allowOverlap="1" wp14:anchorId="0D1351CC" wp14:editId="3935C5EB">
+                <wp:simplePos x="0" y="0"/>
+                <wp:positionH relativeFrom="page">
+                  <wp:posOffset>1489075</wp:posOffset>
+                </wp:positionH>
+                <wp:positionV relativeFrom="paragraph">
+                  <wp:posOffset>130810</wp:posOffset>
+                </wp:positionV>
+                <wp:extent cx="876935" cy="240665"/>
+                <wp:effectExtent l="0" t="0" r="18415" b="26035"/>
+                <wp:wrapTopAndBottom/>
+                <wp:docPr id="46" name="Прямоугольник 2"/>
+                <wp:cNvGraphicFramePr/>
+                <a:graphic xmlns:a="http://schemas.openxmlformats.org/drawingml/2006/main">
+                  <a:graphicData uri="http://schemas.microsoft.com/office/word/2010/wordprocessingShape">
+                    <wps:wsp>
+                      <wps:cNvSpPr/>
+                      <wps:spPr>
+                        <a:xfrm>
+                          <a:off x="0" y="0"/>
+                          <a:ext cx="876935" cy="240665"/>
+                        </a:xfrm>
+                        <a:prstGeom prst="rect">
+                          <a:avLst/>
+                        </a:prstGeom>
+                        <a:noFill/>
+                        <a:ln>
+                          <a:solidFill>
+                            <a:schemeClr val="tx1"/>
+                          </a:solidFill>
+                        </a:ln>
+                      </wps:spPr>
+                      <wps:style>
+                        <a:lnRef idx="2">
+                          <a:schemeClr val="accent1">
+                            <a:shade val="50000"/>
+                          </a:schemeClr>
+                        </a:lnRef>
+                        <a:fillRef idx="1">
+                          <a:schemeClr val="accent1"/>
+                        </a:fillRef>
+                        <a:effectRef idx="0">
+                          <a:schemeClr val="accent1"/>
+                        </a:effectRef>
+                        <a:fontRef idx="minor">
+                          <a:schemeClr val="lt1"/>
+                        </a:fontRef>
+                      </wps:style>
+                      <wps:txbx>
+                        <w:txbxContent>
+                          <w:p>
+                            <w:pPr>
+                              <w:rPr>
+                                <w:color w:val="000000" w:themeColor="text1"/>
+                                <w:sz w:val="18"/>
+                                <w:szCs w:val="18"/>
+                                <w:lang w:val="en-US"/>
+                              </w:rPr>
+                            </w:pPr>
+                            <w:r>
+                              <w:rPr>
+                                <w:color w:val="000000" w:themeColor="text1"/>
+                                <w:sz w:val="18"/>
+                                <w:szCs w:val="18"/>
+                                <w:lang w:val="en-US"/>
+                              </w:rPr>
+                              <w:t>12/24 Hour</w:t>
+                            </w:r>
+                          </w:p>
+                        </w:txbxContent>
+                      </wps:txbx>
+                      <wps:bodyPr rot="0" spcFirstLastPara="0" vertOverflow="overflow" horzOverflow="overflow" vert="horz" wrap="square" lIns="91440" tIns="45720" rIns="91440" bIns="45720" numCol="1" spcCol="0" rtlCol="0" fromWordArt="0" anchor="ctr" anchorCtr="0" forceAA="0" compatLnSpc="1">
+                        <a:prstTxWarp prst="textNoShape">
+                          <a:avLst/>
+                        </a:prstTxWarp>
+                        <a:noAutofit/>
+                      </wps:bodyPr>
+                    </wps:wsp>
+                  </a:graphicData>
+                </a:graphic>
+                <wp14:sizeRelH relativeFrom="margin">
+                  <wp14:pctWidth>0</wp14:pctWidth>
+                </wp14:sizeRelH>
+                <wp14:sizeRelV relativeFrom="margin">
+                  <wp14:pctHeight>0</wp14:pctHeight>
+                </wp14:sizeRelV>
+              </wp:anchor>
+            </w:drawing>
+          </mc:Choice>
+          <mc:Fallback>
+            <w:pict>
+              <v:rect w14:anchorId="0D1351CC" id="_x0000_s1049" style="position:absolute;left:0;text-align:left;margin-left:117.25pt;margin-top:10.3pt;width:69.05pt;height:18.95pt;z-index:251720704;visibility:visible;mso-wrap-style:square;mso-width-percent:0;mso-height-percent:0;mso-wrap-distance-left:9pt;mso-wrap-distance-top:0;mso-wrap-distance-right:9pt;mso-wrap-distance-bottom:0;mso-position-horizontal:absolute;mso-position-horizontal-relative:page;mso-position-vertical:absolute;mso-position-vertical-relative:text;mso-width-percent:0;mso-height-percent:0;mso-width-relative:margin;mso-height-relative:margin;v-text-anchor:middle" o:gfxdata="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" filled="f" strokecolor="black [3213]" strokeweight="1pt">
+                <v:textbox>
+                  <w:txbxContent>
+                    <w:p>
+                      <w:pPr>
+                        <w:rPr>
+                          <w:color w:val="000000" w:themeColor="text1"/>
+                          <w:sz w:val="18"/>
+                          <w:szCs w:val="18"/>
+                          <w:lang w:val="en-US"/>
+                        </w:rPr>
+                      </w:pPr>
+                      <w:r>
+                        <w:rPr>
+                          <w:color w:val="000000" w:themeColor="text1"/>
+                          <w:sz w:val="18"/>
+                          <w:szCs w:val="18"/>
+                          <w:lang w:val="en-US"/>
+                        </w:rPr>
+                        <w:t>12/24 Hour</w:t>
+                      </w:r>
+                    </w:p>
+                  </w:txbxContent>
+                </v:textbox>
+                <w10:wrap type="topAndBottom" anchorx="page"/>
+              </v:rect>
+            </w:pict>
+          </mc:Fallback>
+        </mc:AlternateContent>
+      </w:r>
+      <w:r>
+        <w:rPr>
+          <w:noProof/>
+          <w:color w:val="000000" w:themeColor="text1"/>
+          <w:sz w:val="14"/>
+          <w:szCs w:val="14"/>
+          <w:lang w:val="en-US" w:eastAsia="en-US"/>
+        </w:rPr>
+        <mc:AlternateContent>
+          <mc:Choice Requires="wps">
+            <w:drawing>
+              <wp:anchor distT="0" distB="0" distL="114300" distR="114300" simplePos="0" relativeHeight="251723776" behindDoc="0" locked="0" layoutInCell="1" allowOverlap="1" wp14:anchorId="5EF694CC" wp14:editId="34B73A70">
+                <wp:simplePos x="0" y="0"/>
+                <wp:positionH relativeFrom="column">
+                  <wp:posOffset>1085215</wp:posOffset>
+                </wp:positionH>
+                <wp:positionV relativeFrom="paragraph">
+                  <wp:posOffset>244475</wp:posOffset>
+                </wp:positionV>
+                <wp:extent cx="120015" cy="0"/>
+                <wp:effectExtent l="0" t="76200" r="13335" b="95250"/>
+                <wp:wrapNone/>
+                <wp:docPr id="47" name="Прямая со стрелкой 5"/>
+                <wp:cNvGraphicFramePr/>
+                <a:graphic xmlns:a="http://schemas.openxmlformats.org/drawingml/2006/main">
+                  <a:graphicData uri="http://schemas.microsoft.com/office/word/2010/wordprocessingShape">
+                    <wps:wsp>
+                      <wps:cNvCnPr/>
+                      <wps:spPr>
+                        <a:xfrm flipV="1">
+                          <a:off x="0" y="0"/>
+                          <a:ext cx="120015" cy="0"/>
+                        </a:xfrm>
+                        <a:prstGeom prst="straightConnector1">
+                          <a:avLst/>
+                        </a:prstGeom>
+                        <a:ln w="9525">
+                          <a:solidFill>
+                            <a:schemeClr val="tx1"/>
+                          </a:solidFill>
+                          <a:tailEnd type="triangle"/>
+                        </a:ln>
+                      </wps:spPr>
+                      <wps:style>
+                        <a:lnRef idx="1">
+                          <a:schemeClr val="accent1"/>
+                        </a:lnRef>
+                        <a:fillRef idx="0">
+                          <a:schemeClr val="accent1"/>
+                        </a:fillRef>
+                        <a:effectRef idx="0">
+                          <a:schemeClr val="accent1"/>
+                        </a:effectRef>
+                        <a:fontRef idx="minor">
+                          <a:schemeClr val="tx1"/>
+                        </a:fontRef>
+                      </wps:style>
+                      <wps:bodyPr/>
+                    </wps:wsp>
+                  </a:graphicData>
+                </a:graphic>
+                <wp14:sizeRelH relativeFrom="margin">
+                  <wp14:pctWidth>0</wp14:pctWidth>
+                </wp14:sizeRelH>
+                <wp14:sizeRelV relativeFrom="margin">
+                  <wp14:pctHeight>0</wp14:pctHeight>
+                </wp14:sizeRelV>
+              </wp:anchor>
+            </w:drawing>
+          </mc:Choice>
+          <mc:Fallback>
+            <w:pict>
+              <v:shape w14:anchorId="144FC8B4" id="Прямая со стрелкой 5" o:spid="_x0000_s1026" type="#_x0000_t32" style="position:absolute;margin-left:85.45pt;margin-top:19.25pt;width:9.45pt;height:0;flip:y;z-index:251723776;visibility:visible;mso-wrap-style:square;mso-width-percent:0;mso-height-percent:0;mso-wrap-distance-left:9pt;mso-wrap-distance-top:0;mso-wrap-distance-right:9pt;mso-wrap-distance-bottom:0;mso-position-horizontal:absolute;mso-position-horizontal-relative:text;mso-position-vertical:absolute;mso-position-vertical-relative:text;mso-width-percent:0;mso-height-percent:0;mso-width-relative:margin;mso-height-relative:margin" o:gfxdata="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" strokecolor="black [3213]">
+                <v:stroke endarrow="block" joinstyle="miter"/>
+              </v:shape>
+            </w:pict>
+          </mc:Fallback>
+        </mc:AlternateContent>
+      </w:r>
+      <w:r>
+        <w:rPr>
+          <w:noProof/>
+          <w:color w:val="000000" w:themeColor="text1"/>
+          <w:sz w:val="14"/>
+          <w:szCs w:val="14"/>
+          <w:lang w:val="en-US" w:eastAsia="en-US"/>
+        </w:rPr>
+        <mc:AlternateContent>
+          <mc:Choice Requires="wps">
+            <w:drawing>
+              <wp:anchor distT="0" distB="0" distL="114300" distR="114300" simplePos="0" relativeHeight="251719680" behindDoc="0" locked="0" layoutInCell="1" allowOverlap="1" wp14:anchorId="7449BCD7" wp14:editId="4BDE825C">
+                <wp:simplePos x="0" y="0"/>
+                <wp:positionH relativeFrom="margin">
+                  <wp:posOffset>123190</wp:posOffset>
+                </wp:positionH>
+                <wp:positionV relativeFrom="paragraph">
+                  <wp:posOffset>136525</wp:posOffset>
+                </wp:positionV>
+                <wp:extent cx="949325" cy="240665"/>
+                <wp:effectExtent l="0" t="0" r="22225" b="26035"/>
+                <wp:wrapTopAndBottom/>
+                <wp:docPr id="48" name="Прямоугольник 1"/>
+                <wp:cNvGraphicFramePr/>
+                <a:graphic xmlns:a="http://schemas.openxmlformats.org/drawingml/2006/main">
+                  <a:graphicData uri="http://schemas.microsoft.com/office/word/2010/wordprocessingShape">
+                    <wps:wsp>
+                      <wps:cNvSpPr/>
+                      <wps:spPr>
+                        <a:xfrm>
+                          <a:off x="0" y="0"/>
+                          <a:ext cx="949325" cy="240665"/>
+                        </a:xfrm>
+                        <a:prstGeom prst="rect">
+                          <a:avLst/>
+                        </a:prstGeom>
+                        <a:noFill/>
+                        <a:ln>
+                          <a:solidFill>
+                            <a:schemeClr val="tx1"/>
+                          </a:solidFill>
+                        </a:ln>
+                      </wps:spPr>
+                      <wps:style>
+                        <a:lnRef idx="2">
+                          <a:schemeClr val="accent1">
+                            <a:shade val="50000"/>
+                          </a:schemeClr>
+                        </a:lnRef>
+                        <a:fillRef idx="1">
+                          <a:schemeClr val="accent1"/>
+                        </a:fillRef>
+                        <a:effectRef idx="0">
+                          <a:schemeClr val="accent1"/>
+                        </a:effectRef>
+                        <a:fontRef idx="minor">
+                          <a:schemeClr val="lt1"/>
+                        </a:fontRef>
+                      </wps:style>
+                      <wps:txbx>
+                        <w:txbxContent>
+                          <w:p>
+                            <w:pPr>
+                              <w:rPr>
+                                <w:color w:val="000000" w:themeColor="text1"/>
+                                <w:sz w:val="18"/>
+                                <w:szCs w:val="18"/>
+                                <w:lang w:val="en-US"/>
+                              </w:rPr>
+                            </w:pPr>
+                            <w:r>
+                              <w:rPr>
+                                <w:color w:val="000000" w:themeColor="text1"/>
+                                <w:sz w:val="18"/>
+                                <w:szCs w:val="18"/>
+                                <w:lang w:val="en-US"/>
+                              </w:rPr>
+                              <w:t>Leading Zero</w:t>
+                            </w:r>
+                          </w:p>
+                        </w:txbxContent>
+                      </wps:txbx>
+                      <wps:bodyPr rot="0" spcFirstLastPara="0" vertOverflow="overflow" horzOverflow="overflow" vert="horz" wrap="square" lIns="91440" tIns="45720" rIns="91440" bIns="45720" numCol="1" spcCol="0" rtlCol="0" fromWordArt="0" anchor="ctr" anchorCtr="0" forceAA="0" compatLnSpc="1">
+                        <a:prstTxWarp prst="textNoShape">
+                          <a:avLst/>
+                        </a:prstTxWarp>
+                        <a:noAutofit/>
+                      </wps:bodyPr>
+                    </wps:wsp>
+                  </a:graphicData>
+                </a:graphic>
+                <wp14:sizeRelH relativeFrom="margin">
+                  <wp14:pctWidth>0</wp14:pctWidth>
+                </wp14:sizeRelH>
+                <wp14:sizeRelV relativeFrom="margin">
+                  <wp14:pctHeight>0</wp14:pctHeight>
+                </wp14:sizeRelV>
+              </wp:anchor>
+            </w:drawing>
+          </mc:Choice>
+          <mc:Fallback>
+            <w:pict>
+              <v:rect w14:anchorId="7449BCD7" id="_x0000_s1050" style="position:absolute;left:0;text-align:left;margin-left:9.7pt;margin-top:10.75pt;width:74.75pt;height:18.95pt;z-index:251719680;visibility:visible;mso-wrap-style:square;mso-width-percent:0;mso-height-percent:0;mso-wrap-distance-left:9pt;mso-wrap-distance-top:0;mso-wrap-distance-right:9pt;mso-wrap-distance-bottom:0;mso-position-horizontal:absolute;mso-position-horizontal-relative:margin;mso-position-vertical:absolute;mso-position-vertical-relative:text;mso-width-percent:0;mso-height-percent:0;mso-width-relative:margin;mso-height-relative:margin;v-text-anchor:middle" o:gfxdata="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" filled="f" strokecolor="black [3213]" strokeweight="1pt">
+                <v:textbox>
+                  <w:txbxContent>
+                    <w:p>
+                      <w:pPr>
+                        <w:rPr>
+                          <w:color w:val="000000" w:themeColor="text1"/>
+                          <w:sz w:val="18"/>
+                          <w:szCs w:val="18"/>
+                          <w:lang w:val="en-US"/>
+                        </w:rPr>
+                      </w:pPr>
+                      <w:r>
+                        <w:rPr>
+                          <w:color w:val="000000" w:themeColor="text1"/>
+                          <w:sz w:val="18"/>
+                          <w:szCs w:val="18"/>
+                          <w:lang w:val="en-US"/>
+                        </w:rPr>
+                        <w:t>Leading Zero</w:t>
+                      </w:r>
+                    </w:p>
+                  </w:txbxContent>
+                </v:textbox>
+                <w10:wrap type="topAndBottom" anchorx="margin"/>
+              </v:rect>
+            </w:pict>
+          </mc:Fallback>
+        </mc:AlternateContent>
+      </w:r>
+      <w:r>
+        <w:rPr>
+          <w:color w:val="000000" w:themeColor="text1"/>
+          <w:sz w:val="14"/>
+          <w:szCs w:val="14"/>
+          <w:lang w:val="en-US"/>
+        </w:rPr>
+        <w:t>Press “Mode” to change the selection in the following sequence:</w:t>
+      </w:r>
+      <w:r>
+        <w:rPr>
+          <w:noProof/>
+          <w:color w:val="000000" w:themeColor="text1"/>
+          <w:sz w:val="14"/>
+          <w:szCs w:val="14"/>
+          <w:lang w:val="en-US"/>
+        </w:rPr>
+        <w:t xml:space="preserve"> </w:t>
+      </w:r>
+    </w:p>
+    <w:p>
+      <w:pPr>
+        <w:pStyle w:val="ListParagraph"/>
+        <w:ind w:left="-567" w:right="-142"/>
+        <w:jc w:val="both"/>
+        <w:rPr>
+          <w:color w:val="000000" w:themeColor="text1"/>
+          <w:sz w:val="14"/>
+          <w:szCs w:val="14"/>
+          <w:lang w:val="en-US"/>
+        </w:rPr>
+      </w:pPr>
+    </w:p>
+    <w:p>
+      <w:pPr>
+        <w:pStyle w:val="ListParagraph"/>
         <w:numPr>
           <w:ilvl w:val="0"/>
           <w:numId w:val="13"/>
@@ -5613,12 +6663,48 @@
           <w:szCs w:val="14"/>
           <w:lang w:val="en-US"/>
         </w:rPr>
-        <w:t>Press “Up” or “Down” buttons to switch between 12 and 24 modes.</w:t>
+        <w:t>In Leading Zero, enter</w:t>
+      </w:r>
+      <w:r>
+        <w:rPr>
+          <w:color w:val="000000" w:themeColor="text1"/>
+          <w:sz w:val="14"/>
+          <w:szCs w:val="14"/>
+          <w:lang w:val="en-US"/>
+        </w:rPr>
+        <w:t xml:space="preserve"> 0 for </w:t>
+      </w:r>
+      <w:r>
+        <w:rPr>
+          <w:color w:val="000000" w:themeColor="text1"/>
+          <w:sz w:val="14"/>
+          <w:szCs w:val="14"/>
+          <w:lang w:val="en-US"/>
+        </w:rPr>
+        <w:t xml:space="preserve">no </w:t>
+      </w:r>
+      <w:r>
+        <w:rPr>
+          <w:color w:val="000000" w:themeColor="text1"/>
+          <w:sz w:val="14"/>
+          <w:szCs w:val="14"/>
+          <w:lang w:val="en-US"/>
+        </w:rPr>
+        <w:t xml:space="preserve">leading zero, 1 for </w:t>
+      </w:r>
+      <w:r>
+        <w:rPr>
+          <w:color w:val="000000" w:themeColor="text1"/>
+          <w:sz w:val="14"/>
+          <w:szCs w:val="14"/>
+          <w:lang w:val="en-US"/>
+        </w:rPr>
+        <w:t>a leading zero.</w:t>
       </w:r>
     </w:p>
     <w:p>
       <w:pPr>
-        <w:pStyle w:val="afb"/>
+        <w:pStyle w:val="ListParagraph"/>
         <w:numPr>
           <w:ilvl w:val="0"/>
           <w:numId w:val="13"/>
@@ -5639,12 +6725,729 @@
           <w:szCs w:val="14"/>
           <w:lang w:val="en-US"/>
         </w:rPr>
-        <w:t>After you set time format press “Mode” button to return in Timekeeping mode.</w:t>
+        <w:t>In</w:t>
+      </w:r>
+      <w:r>
+        <w:rPr>
+          <w:color w:val="000000" w:themeColor="text1"/>
+          <w:sz w:val="14"/>
+          <w:szCs w:val="14"/>
+          <w:lang w:val="en-US"/>
+        </w:rPr>
+        <w:t xml:space="preserve"> 12/24 </w:t>
+      </w:r>
+      <w:r>
+        <w:rPr>
+          <w:color w:val="000000" w:themeColor="text1"/>
+          <w:sz w:val="14"/>
+          <w:szCs w:val="14"/>
+          <w:lang w:val="en-US"/>
+        </w:rPr>
+        <w:t xml:space="preserve">hour </w:t>
+      </w:r>
+      <w:r>
+        <w:rPr>
+          <w:color w:val="000000" w:themeColor="text1"/>
+          <w:sz w:val="14"/>
+          <w:szCs w:val="14"/>
+          <w:lang w:val="en-US"/>
+        </w:rPr>
+        <w:t>enter 12 for 12 hour mode or 24 for 24 hour mode</w:t>
+      </w:r>
+      <w:r>
+        <w:rPr>
+          <w:color w:val="000000" w:themeColor="text1"/>
+          <w:sz w:val="14"/>
+          <w:szCs w:val="14"/>
+          <w:lang w:val="en-US"/>
+        </w:rPr>
+        <w:t>.</w:t>
       </w:r>
     </w:p>
     <w:p>
       <w:pPr>
-        <w:pStyle w:val="afb"/>
+        <w:pStyle w:val="ListParagraph"/>
+        <w:numPr>
+          <w:ilvl w:val="0"/>
+          <w:numId w:val="13"/>
+        </w:numPr>
+        <w:ind w:left="284" w:right="-142" w:hanging="284"/>
+        <w:jc w:val="both"/>
+        <w:rPr>
+          <w:color w:val="000000" w:themeColor="text1"/>
+          <w:sz w:val="14"/>
+          <w:szCs w:val="14"/>
+          <w:lang w:val="en-US"/>
+        </w:rPr>
+      </w:pPr>
+      <w:r>
+        <w:rPr>
+          <w:color w:val="000000" w:themeColor="text1"/>
+          <w:sz w:val="14"/>
+          <w:szCs w:val="14"/>
+          <w:lang w:val="en-US"/>
+        </w:rPr>
+        <w:t>In Date Format, enter 0 for DD/MM/YY, 1 for MM/DD/YY or 2 for YY/MM/DD</w:t>
+      </w:r>
+    </w:p>
+    <w:p>
+      <w:pPr>
+        <w:pStyle w:val="ListParagraph"/>
+        <w:numPr>
+          <w:ilvl w:val="0"/>
+          <w:numId w:val="13"/>
+        </w:numPr>
+        <w:ind w:left="284" w:right="-142" w:hanging="284"/>
+        <w:jc w:val="both"/>
+        <w:rPr>
+          <w:color w:val="000000" w:themeColor="text1"/>
+          <w:sz w:val="14"/>
+          <w:szCs w:val="14"/>
+          <w:lang w:val="en-US"/>
+        </w:rPr>
+      </w:pPr>
+      <w:r>
+        <w:rPr>
+          <w:color w:val="000000" w:themeColor="text1"/>
+          <w:sz w:val="14"/>
+          <w:szCs w:val="14"/>
+          <w:lang w:val="en-US"/>
+        </w:rPr>
+        <w:t xml:space="preserve">After you set </w:t>
+      </w:r>
+      <w:r>
+        <w:rPr>
+          <w:color w:val="000000" w:themeColor="text1"/>
+          <w:sz w:val="14"/>
+          <w:szCs w:val="14"/>
+          <w:lang w:val="en-US"/>
+        </w:rPr>
+        <w:t>date</w:t>
+      </w:r>
+      <w:r>
+        <w:rPr>
+          <w:color w:val="000000" w:themeColor="text1"/>
+          <w:sz w:val="14"/>
+          <w:szCs w:val="14"/>
+          <w:lang w:val="en-US"/>
+        </w:rPr>
+        <w:t xml:space="preserve"> format press “Mode” button to </w:t>
+      </w:r>
+      <w:r>
+        <w:rPr>
+          <w:color w:val="000000" w:themeColor="text1"/>
+          <w:sz w:val="14"/>
+          <w:szCs w:val="14"/>
+          <w:lang w:val="en-US"/>
+        </w:rPr>
+        <w:t>enter Blanking Mode</w:t>
+      </w:r>
+      <w:r>
+        <w:rPr>
+          <w:color w:val="000000" w:themeColor="text1"/>
+          <w:sz w:val="14"/>
+          <w:szCs w:val="14"/>
+          <w:lang w:val="en-US"/>
+        </w:rPr>
+        <w:t>.</w:t>
+      </w:r>
+    </w:p>
+    <w:p>
+      <w:pPr>
+        <w:ind w:left="284" w:right="-142"/>
+        <w:rPr>
+          <w:b/>
+          <w:color w:val="000000" w:themeColor="text1"/>
+          <w:sz w:val="16"/>
+          <w:szCs w:val="16"/>
+          <w:lang w:val="en-US"/>
+        </w:rPr>
+      </w:pPr>
+      <w:r>
+        <w:rPr>
+          <w:b/>
+          <w:color w:val="000000" w:themeColor="text1"/>
+          <w:sz w:val="16"/>
+          <w:szCs w:val="16"/>
+          <w:lang w:val="en-US"/>
+        </w:rPr>
+        <w:t>Blanking</w:t>
+      </w:r>
+      <w:r>
+        <w:rPr>
+          <w:b/>
+          <w:color w:val="000000" w:themeColor="text1"/>
+          <w:sz w:val="16"/>
+          <w:szCs w:val="16"/>
+          <w:lang w:val="en-US"/>
+        </w:rPr>
+        <w:t xml:space="preserve"> Mode</w:t>
+      </w:r>
+    </w:p>
+    <w:p>
+      <w:pPr>
+        <w:pStyle w:val="ListParagraph"/>
+        <w:numPr>
+          <w:ilvl w:val="0"/>
+          <w:numId w:val="16"/>
+        </w:numPr>
+        <w:ind w:left="270" w:right="-142" w:hanging="270"/>
+        <w:jc w:val="both"/>
+        <w:rPr>
+          <w:color w:val="000000" w:themeColor="text1"/>
+          <w:sz w:val="14"/>
+          <w:szCs w:val="14"/>
+          <w:lang w:val="en-US"/>
+        </w:rPr>
+      </w:pPr>
+      <w:r>
+        <w:rPr>
+          <w:color w:val="000000" w:themeColor="text1"/>
+          <w:sz w:val="14"/>
+          <w:szCs w:val="14"/>
+          <w:lang w:val="en-US"/>
+        </w:rPr>
+        <w:t>Hold down</w:t>
+      </w:r>
+      <w:r>
+        <w:rPr>
+          <w:color w:val="000000" w:themeColor="text1"/>
+          <w:sz w:val="14"/>
+          <w:szCs w:val="14"/>
+          <w:lang w:val="en-US"/>
+        </w:rPr>
+        <w:t xml:space="preserve"> “Mode” </w:t>
+      </w:r>
+      <w:r>
+        <w:rPr>
+          <w:color w:val="000000" w:themeColor="text1"/>
+          <w:sz w:val="14"/>
+          <w:szCs w:val="14"/>
+          <w:lang w:val="en-US"/>
+        </w:rPr>
+        <w:t>while in Blanking Mode to change when the display is turned on or off.</w:t>
+      </w:r>
+    </w:p>
+    <w:p>
+      <w:pPr>
+        <w:pStyle w:val="ListParagraph"/>
+        <w:numPr>
+          <w:ilvl w:val="0"/>
+          <w:numId w:val="16"/>
+        </w:numPr>
+        <w:ind w:left="270" w:right="-142" w:hanging="270"/>
+        <w:jc w:val="both"/>
+        <w:rPr>
+          <w:color w:val="000000" w:themeColor="text1"/>
+          <w:sz w:val="14"/>
+          <w:szCs w:val="14"/>
+          <w:lang w:val="en-US"/>
+        </w:rPr>
+      </w:pPr>
+      <w:r>
+        <w:rPr>
+          <w:color w:val="000000" w:themeColor="text1"/>
+          <w:sz w:val="14"/>
+          <w:szCs w:val="14"/>
+          <w:lang w:val="en-US"/>
+        </w:rPr>
+        <w:t>Press “Mode” to change the selection in the following sequence:</w:t>
+      </w:r>
+    </w:p>
+    <w:p>
+      <w:pPr>
+        <w:ind w:left="180" w:right="-142"/>
+        <w:jc w:val="both"/>
+        <w:rPr>
+          <w:color w:val="000000" w:themeColor="text1"/>
+          <w:sz w:val="14"/>
+          <w:szCs w:val="14"/>
+          <w:lang w:val="en-US"/>
+        </w:rPr>
+      </w:pPr>
+      <w:r>
+        <w:rPr>
+          <w:noProof/>
+          <w:color w:val="000000" w:themeColor="text1"/>
+          <w:sz w:val="14"/>
+          <w:szCs w:val="14"/>
+          <w:lang w:val="en-US" w:eastAsia="en-US"/>
+        </w:rPr>
+        <w:t xml:space="preserve"> </w:t>
+      </w:r>
+      <w:r>
+        <w:rPr>
+          <w:noProof/>
+          <w:lang w:val="en-US" w:eastAsia="en-US"/>
+        </w:rPr>
+        <mc:AlternateContent>
+          <mc:Choice Requires="wpg">
+            <w:drawing>
+              <wp:inline distT="0" distB="0" distL="0" distR="0" wp14:anchorId="2BAE83CB" wp14:editId="6102CA00">
+                <wp:extent cx="3074670" cy="246380"/>
+                <wp:effectExtent l="0" t="0" r="11430" b="20320"/>
+                <wp:docPr id="56" name="Group 56"/>
+                <wp:cNvGraphicFramePr/>
+                <a:graphic xmlns:a="http://schemas.openxmlformats.org/drawingml/2006/main">
+                  <a:graphicData uri="http://schemas.microsoft.com/office/word/2010/wordprocessingGroup">
+                    <wpg:wgp>
+                      <wpg:cNvGrpSpPr/>
+                      <wpg:grpSpPr>
+                        <a:xfrm>
+                          <a:off x="0" y="0"/>
+                          <a:ext cx="3074670" cy="246380"/>
+                          <a:chOff x="0" y="0"/>
+                          <a:chExt cx="3074670" cy="246380"/>
+                        </a:xfrm>
+                      </wpg:grpSpPr>
+                      <wps:wsp>
+                        <wps:cNvPr id="55" name="Прямоугольник 1"/>
+                        <wps:cNvSpPr/>
+                        <wps:spPr>
+                          <a:xfrm>
+                            <a:off x="0" y="5715"/>
+                            <a:ext cx="949325" cy="240665"/>
+                          </a:xfrm>
+                          <a:prstGeom prst="rect">
+                            <a:avLst/>
+                          </a:prstGeom>
+                          <a:noFill/>
+                          <a:ln>
+                            <a:solidFill>
+                              <a:schemeClr val="tx1"/>
+                            </a:solidFill>
+                          </a:ln>
+                        </wps:spPr>
+                        <wps:style>
+                          <a:lnRef idx="2">
+                            <a:schemeClr val="accent1">
+                              <a:shade val="50000"/>
+                            </a:schemeClr>
+                          </a:lnRef>
+                          <a:fillRef idx="1">
+                            <a:schemeClr val="accent1"/>
+                          </a:fillRef>
+                          <a:effectRef idx="0">
+                            <a:schemeClr val="accent1"/>
+                          </a:effectRef>
+                          <a:fontRef idx="minor">
+                            <a:schemeClr val="lt1"/>
+                          </a:fontRef>
+                        </wps:style>
+                        <wps:txbx>
+                          <w:txbxContent>
+                            <w:p>
+                              <w:pPr>
+                                <w:rPr>
+                                  <w:color w:val="000000" w:themeColor="text1"/>
+                                  <w:sz w:val="18"/>
+                                  <w:szCs w:val="18"/>
+                                  <w:lang w:val="en-US"/>
+                                </w:rPr>
+                              </w:pPr>
+                              <w:r>
+                                <w:rPr>
+                                  <w:color w:val="000000" w:themeColor="text1"/>
+                                  <w:sz w:val="18"/>
+                                  <w:szCs w:val="18"/>
+                                  <w:lang w:val="en-US"/>
+                                </w:rPr>
+                                <w:t>Display On</w:t>
+                              </w:r>
+                            </w:p>
+                          </w:txbxContent>
+                        </wps:txbx>
+                        <wps:bodyPr rot="0" spcFirstLastPara="0" vertOverflow="overflow" horzOverflow="overflow" vert="horz" wrap="square" lIns="91440" tIns="45720" rIns="91440" bIns="45720" numCol="1" spcCol="0" rtlCol="0" fromWordArt="0" anchor="ctr" anchorCtr="0" forceAA="0" compatLnSpc="1">
+                          <a:prstTxWarp prst="textNoShape">
+                            <a:avLst/>
+                          </a:prstTxWarp>
+                          <a:noAutofit/>
+                        </wps:bodyPr>
+                      </wps:wsp>
+                      <wps:wsp>
+                        <wps:cNvPr id="53" name="Прямоугольник 2"/>
+                        <wps:cNvSpPr/>
+                        <wps:spPr>
+                          <a:xfrm>
+                            <a:off x="1097280" y="0"/>
+                            <a:ext cx="876935" cy="240665"/>
+                          </a:xfrm>
+                          <a:prstGeom prst="rect">
+                            <a:avLst/>
+                          </a:prstGeom>
+                          <a:noFill/>
+                          <a:ln>
+                            <a:solidFill>
+                              <a:schemeClr val="tx1"/>
+                            </a:solidFill>
+                          </a:ln>
+                        </wps:spPr>
+                        <wps:style>
+                          <a:lnRef idx="2">
+                            <a:schemeClr val="accent1">
+                              <a:shade val="50000"/>
+                            </a:schemeClr>
+                          </a:lnRef>
+                          <a:fillRef idx="1">
+                            <a:schemeClr val="accent1"/>
+                          </a:fillRef>
+                          <a:effectRef idx="0">
+                            <a:schemeClr val="accent1"/>
+                          </a:effectRef>
+                          <a:fontRef idx="minor">
+                            <a:schemeClr val="lt1"/>
+                          </a:fontRef>
+                        </wps:style>
+                        <wps:txbx>
+                          <w:txbxContent>
+                            <w:p>
+                              <w:pPr>
+                                <w:rPr>
+                                  <w:color w:val="000000" w:themeColor="text1"/>
+                                  <w:sz w:val="18"/>
+                                  <w:szCs w:val="18"/>
+                                  <w:lang w:val="en-US"/>
+                                </w:rPr>
+                              </w:pPr>
+                              <w:r>
+                                <w:rPr>
+                                  <w:color w:val="000000" w:themeColor="text1"/>
+                                  <w:sz w:val="18"/>
+                                  <w:szCs w:val="18"/>
+                                  <w:lang w:val="en-US"/>
+                                </w:rPr>
+                                <w:t>Display Off</w:t>
+                              </w:r>
+                            </w:p>
+                          </w:txbxContent>
+                        </wps:txbx>
+                        <wps:bodyPr rot="0" spcFirstLastPara="0" vertOverflow="overflow" horzOverflow="overflow" vert="horz" wrap="square" lIns="91440" tIns="45720" rIns="91440" bIns="45720" numCol="1" spcCol="0" rtlCol="0" fromWordArt="0" anchor="ctr" anchorCtr="0" forceAA="0" compatLnSpc="1">
+                          <a:prstTxWarp prst="textNoShape">
+                            <a:avLst/>
+                          </a:prstTxWarp>
+                          <a:noAutofit/>
+                        </wps:bodyPr>
+                      </wps:wsp>
+                      <wps:wsp>
+                        <wps:cNvPr id="51" name="Прямоугольник 3"/>
+                        <wps:cNvSpPr/>
+                        <wps:spPr>
+                          <a:xfrm>
+                            <a:off x="2133600" y="0"/>
+                            <a:ext cx="941070" cy="240665"/>
+                          </a:xfrm>
+                          <a:prstGeom prst="rect">
+                            <a:avLst/>
+                          </a:prstGeom>
+                          <a:noFill/>
+                          <a:ln>
+                            <a:solidFill>
+                              <a:schemeClr val="tx1"/>
+                            </a:solidFill>
+                          </a:ln>
+                        </wps:spPr>
+                        <wps:style>
+                          <a:lnRef idx="2">
+                            <a:schemeClr val="accent1">
+                              <a:shade val="50000"/>
+                            </a:schemeClr>
+                          </a:lnRef>
+                          <a:fillRef idx="1">
+                            <a:schemeClr val="accent1"/>
+                          </a:fillRef>
+                          <a:effectRef idx="0">
+                            <a:schemeClr val="accent1"/>
+                          </a:effectRef>
+                          <a:fontRef idx="minor">
+                            <a:schemeClr val="lt1"/>
+                          </a:fontRef>
+                        </wps:style>
+                        <wps:txbx>
+                          <w:txbxContent>
+                            <w:p>
+                              <w:pPr>
+                                <w:rPr>
+                                  <w:color w:val="000000" w:themeColor="text1"/>
+                                  <w:sz w:val="18"/>
+                                  <w:szCs w:val="18"/>
+                                  <w:lang w:val="en-US"/>
+                                </w:rPr>
+                              </w:pPr>
+                              <w:r>
+                                <w:rPr>
+                                  <w:color w:val="000000" w:themeColor="text1"/>
+                                  <w:sz w:val="18"/>
+                                  <w:szCs w:val="18"/>
+                                  <w:lang w:val="en-US"/>
+                                </w:rPr>
+                                <w:t>Blanking</w:t>
+                              </w:r>
+                            </w:p>
+                          </w:txbxContent>
+                        </wps:txbx>
+                        <wps:bodyPr rot="0" spcFirstLastPara="0" vertOverflow="overflow" horzOverflow="overflow" vert="horz" wrap="square" lIns="91440" tIns="45720" rIns="91440" bIns="45720" numCol="1" spcCol="0" rtlCol="0" fromWordArt="0" anchor="ctr" anchorCtr="0" forceAA="0" compatLnSpc="1">
+                          <a:prstTxWarp prst="textNoShape">
+                            <a:avLst/>
+                          </a:prstTxWarp>
+                          <a:noAutofit/>
+                        </wps:bodyPr>
+                      </wps:wsp>
+                      <wps:wsp>
+                        <wps:cNvPr id="54" name="Прямая со стрелкой 5"/>
+                        <wps:cNvCnPr/>
+                        <wps:spPr>
+                          <a:xfrm flipV="1">
+                            <a:off x="962025" y="114300"/>
+                            <a:ext cx="120015" cy="0"/>
+                          </a:xfrm>
+                          <a:prstGeom prst="straightConnector1">
+                            <a:avLst/>
+                          </a:prstGeom>
+                          <a:ln w="9525">
+                            <a:solidFill>
+                              <a:schemeClr val="tx1"/>
+                            </a:solidFill>
+                            <a:tailEnd type="triangle"/>
+                          </a:ln>
+                        </wps:spPr>
+                        <wps:style>
+                          <a:lnRef idx="1">
+                            <a:schemeClr val="accent1"/>
+                          </a:lnRef>
+                          <a:fillRef idx="0">
+                            <a:schemeClr val="accent1"/>
+                          </a:fillRef>
+                          <a:effectRef idx="0">
+                            <a:schemeClr val="accent1"/>
+                          </a:effectRef>
+                          <a:fontRef idx="minor">
+                            <a:schemeClr val="tx1"/>
+                          </a:fontRef>
+                        </wps:style>
+                        <wps:bodyPr/>
+                      </wps:wsp>
+                      <wps:wsp>
+                        <wps:cNvPr id="52" name="Прямая со стрелкой 6"/>
+                        <wps:cNvCnPr/>
+                        <wps:spPr>
+                          <a:xfrm>
+                            <a:off x="1973580" y="104775"/>
+                            <a:ext cx="140970" cy="3810"/>
+                          </a:xfrm>
+                          <a:prstGeom prst="straightConnector1">
+                            <a:avLst/>
+                          </a:prstGeom>
+                          <a:ln w="9525">
+                            <a:solidFill>
+                              <a:schemeClr val="tx1"/>
+                            </a:solidFill>
+                            <a:tailEnd type="triangle"/>
+                          </a:ln>
+                        </wps:spPr>
+                        <wps:style>
+                          <a:lnRef idx="1">
+                            <a:schemeClr val="accent1"/>
+                          </a:lnRef>
+                          <a:fillRef idx="0">
+                            <a:schemeClr val="accent1"/>
+                          </a:fillRef>
+                          <a:effectRef idx="0">
+                            <a:schemeClr val="accent1"/>
+                          </a:effectRef>
+                          <a:fontRef idx="minor">
+                            <a:schemeClr val="tx1"/>
+                          </a:fontRef>
+                        </wps:style>
+                        <wps:bodyPr/>
+                      </wps:wsp>
+                    </wpg:wgp>
+                  </a:graphicData>
+                </a:graphic>
+              </wp:inline>
+            </w:drawing>
+          </mc:Choice>
+          <mc:Fallback>
+            <w:pict>
+              <v:group w14:anchorId="2BAE83CB" id="Group 56" o:spid="_x0000_s1051" style="width:242.1pt;height:19.4pt;mso-position-horizontal-relative:char;mso-position-vertical-relative:line" coordsize="30746,2463" o:gfxdata="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">
+                <v:rect id="_x0000_s1052" style="position:absolute;top:57;width:9493;height:2406;visibility:visible;mso-wrap-style:square;v-text-anchor:middle" o:gfxdata="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" filled="f" strokecolor="black [3213]" strokeweight="1pt">
+                  <v:textbox>
+                    <w:txbxContent>
+                      <w:p>
+                        <w:pPr>
+                          <w:rPr>
+                            <w:color w:val="000000" w:themeColor="text1"/>
+                            <w:sz w:val="18"/>
+                            <w:szCs w:val="18"/>
+                            <w:lang w:val="en-US"/>
+                          </w:rPr>
+                        </w:pPr>
+                        <w:r>
+                          <w:rPr>
+                            <w:color w:val="000000" w:themeColor="text1"/>
+                            <w:sz w:val="18"/>
+                            <w:szCs w:val="18"/>
+                            <w:lang w:val="en-US"/>
+                          </w:rPr>
+                          <w:t>Display On</w:t>
+                        </w:r>
+                      </w:p>
+                    </w:txbxContent>
+                  </v:textbox>
+                </v:rect>
+                <v:rect id="_x0000_s1053" style="position:absolute;left:10972;width:8770;height:2406;visibility:visible;mso-wrap-style:square;v-text-anchor:middle" o:gfxdata="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" filled="f" strokecolor="black [3213]" strokeweight="1pt">
+                  <v:textbox>
+                    <w:txbxContent>
+                      <w:p>
+                        <w:pPr>
+                          <w:rPr>
+                            <w:color w:val="000000" w:themeColor="text1"/>
+                            <w:sz w:val="18"/>
+                            <w:szCs w:val="18"/>
+                            <w:lang w:val="en-US"/>
+                          </w:rPr>
+                        </w:pPr>
+                        <w:r>
+                          <w:rPr>
+                            <w:color w:val="000000" w:themeColor="text1"/>
+                            <w:sz w:val="18"/>
+                            <w:szCs w:val="18"/>
+                            <w:lang w:val="en-US"/>
+                          </w:rPr>
+                          <w:t>Display Off</w:t>
+                        </w:r>
+                      </w:p>
+                    </w:txbxContent>
+                  </v:textbox>
+                </v:rect>
+                <v:rect id="_x0000_s1054" style="position:absolute;left:21336;width:9410;height:2406;visibility:visible;mso-wrap-style:square;v-text-anchor:middle" o:gfxdata="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" filled="f" strokecolor="black [3213]" strokeweight="1pt">
+                  <v:textbox>
+                    <w:txbxContent>
+                      <w:p>
+                        <w:pPr>
+                          <w:rPr>
+                            <w:color w:val="000000" w:themeColor="text1"/>
+                            <w:sz w:val="18"/>
+                            <w:szCs w:val="18"/>
+                            <w:lang w:val="en-US"/>
+                          </w:rPr>
+                        </w:pPr>
+                        <w:r>
+                          <w:rPr>
+                            <w:color w:val="000000" w:themeColor="text1"/>
+                            <w:sz w:val="18"/>
+                            <w:szCs w:val="18"/>
+                            <w:lang w:val="en-US"/>
+                          </w:rPr>
+                          <w:t>Blanking</w:t>
+                        </w:r>
+                      </w:p>
+                    </w:txbxContent>
+                  </v:textbox>
+                </v:rect>
+                <v:shape id="Прямая со стрелкой 5" o:spid="_x0000_s1055" type="#_x0000_t32" style="position:absolute;left:9620;top:1143;width:1200;height:0;flip:y;visibility:visible;mso-wrap-style:square" o:connectortype="straight" o:gfxdata="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" strokecolor="black [3213]">
+                  <v:stroke endarrow="block" joinstyle="miter"/>
+                </v:shape>
+                <v:shape id="Прямая со стрелкой 6" o:spid="_x0000_s1056" type="#_x0000_t32" style="position:absolute;left:19735;top:1047;width:1410;height:38;visibility:visible;mso-wrap-style:square" o:connectortype="straight" o:gfxdata="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" strokecolor="black [3213]">
+                  <v:stroke endarrow="block" joinstyle="miter"/>
+                </v:shape>
+                <w10:anchorlock/>
+              </v:group>
+            </w:pict>
+          </mc:Fallback>
+        </mc:AlternateContent>
+      </w:r>
+    </w:p>
+    <w:p>
+      <w:pPr>
+        <w:pStyle w:val="ListParagraph"/>
+        <w:numPr>
+          <w:ilvl w:val="0"/>
+          <w:numId w:val="16"/>
+        </w:numPr>
+        <w:ind w:left="270" w:right="-142" w:hanging="270"/>
+        <w:jc w:val="both"/>
+        <w:rPr>
+          <w:color w:val="000000" w:themeColor="text1"/>
+          <w:sz w:val="14"/>
+          <w:szCs w:val="14"/>
+          <w:lang w:val="en-US"/>
+        </w:rPr>
+      </w:pPr>
+      <w:r>
+        <w:rPr>
+          <w:noProof/>
+          <w:color w:val="000000" w:themeColor="text1"/>
+          <w:sz w:val="14"/>
+          <w:szCs w:val="14"/>
+          <w:lang w:val="en-US"/>
+        </w:rPr>
+        <w:t>Use the up/down buttons to change the hour that the display is turned on and turned off</w:t>
+      </w:r>
+      <w:r>
+        <w:rPr>
+          <w:noProof/>
+          <w:color w:val="000000" w:themeColor="text1"/>
+          <w:sz w:val="14"/>
+          <w:szCs w:val="14"/>
+          <w:lang w:val="en-US"/>
+        </w:rPr>
+        <w:t>.</w:t>
+      </w:r>
+      <w:bookmarkStart w:id="0" w:name="_GoBack"/>
+      <w:bookmarkEnd w:id="0"/>
+    </w:p>
+    <w:p>
+      <w:pPr>
+        <w:pStyle w:val="ListParagraph"/>
+        <w:numPr>
+          <w:ilvl w:val="0"/>
+          <w:numId w:val="16"/>
+        </w:numPr>
+        <w:ind w:left="270" w:right="-142" w:hanging="270"/>
+        <w:jc w:val="both"/>
+        <w:rPr>
+          <w:color w:val="000000" w:themeColor="text1"/>
+          <w:sz w:val="14"/>
+          <w:szCs w:val="14"/>
+          <w:lang w:val="en-US"/>
+        </w:rPr>
+      </w:pPr>
+      <w:r>
+        <w:rPr>
+          <w:noProof/>
+          <w:color w:val="000000" w:themeColor="text1"/>
+          <w:sz w:val="14"/>
+          <w:szCs w:val="14"/>
+          <w:lang w:val="en-US"/>
+        </w:rPr>
+        <w:t>If you set the display on to be the same time as the display off the display will always be on.</w:t>
+      </w:r>
+      <w:r>
+        <w:rPr>
+          <w:noProof/>
+          <w:color w:val="000000" w:themeColor="text1"/>
+          <w:sz w:val="14"/>
+          <w:szCs w:val="14"/>
+          <w:lang w:val="en-US"/>
+        </w:rPr>
+        <w:t xml:space="preserve"> </w:t>
+      </w:r>
+    </w:p>
+    <w:p>
+      <w:pPr>
+        <w:ind w:right="-142"/>
+        <w:jc w:val="both"/>
+        <w:rPr>
+          <w:color w:val="000000" w:themeColor="text1"/>
+          <w:sz w:val="14"/>
+          <w:szCs w:val="14"/>
+          <w:lang w:val="en-US"/>
+        </w:rPr>
+      </w:pPr>
+    </w:p>
+    <w:p>
+      <w:pPr>
+        <w:pStyle w:val="ListParagraph"/>
         <w:numPr>
           <w:ilvl w:val="0"/>
           <w:numId w:val="14"/>
@@ -5671,7 +7474,7 @@
     </w:p>
     <w:p>
       <w:pPr>
-        <w:pStyle w:val="afc"/>
+        <w:pStyle w:val="a2"/>
         <w:spacing w:before="240"/>
         <w:ind w:right="-142" w:firstLine="284"/>
         <w:rPr>
@@ -5681,13 +7484,27 @@
           <w:szCs w:val="16"/>
         </w:rPr>
       </w:pPr>
-      <w:r>
+    </w:p>
+    <w:p>
+      <w:pPr>
+        <w:pStyle w:val="a2"/>
+        <w:spacing w:before="240"/>
+        <w:ind w:right="-142" w:firstLine="284"/>
         <w:rPr>
           <w:b/>
           <w:color w:val="000000" w:themeColor="text1"/>
           <w:sz w:val="16"/>
           <w:szCs w:val="16"/>
         </w:rPr>
+      </w:pPr>
+      <w:r>
+        <w:rPr>
+          <w:b/>
+          <w:color w:val="000000" w:themeColor="text1"/>
+          <w:sz w:val="16"/>
+          <w:szCs w:val="16"/>
+        </w:rPr>
+        <w:lastRenderedPageBreak/>
         <w:t>LED Backlight</w:t>
       </w:r>
     </w:p>
@@ -5747,7 +7564,7 @@
     </w:p>
     <w:p>
       <w:pPr>
-        <w:pStyle w:val="afb"/>
+        <w:pStyle w:val="ListParagraph"/>
         <w:numPr>
           <w:ilvl w:val="0"/>
           <w:numId w:val="9"/>
@@ -5826,7 +7643,7 @@
     </w:p>
     <w:p>
       <w:pPr>
-        <w:pStyle w:val="afb"/>
+        <w:pStyle w:val="ListParagraph"/>
         <w:numPr>
           <w:ilvl w:val="0"/>
           <w:numId w:val="9"/>
@@ -5853,7 +7670,7 @@
     </w:p>
     <w:p>
       <w:pPr>
-        <w:pStyle w:val="afb"/>
+        <w:pStyle w:val="ListParagraph"/>
         <w:spacing w:line="360" w:lineRule="auto"/>
         <w:ind w:left="153" w:right="-142"/>
         <w:jc w:val="both"/>
@@ -5868,7 +7685,7 @@
     </w:p>
     <w:p>
       <w:pPr>
-        <w:pStyle w:val="afc"/>
+        <w:pStyle w:val="a2"/>
         <w:ind w:right="-142" w:firstLine="284"/>
         <w:rPr>
           <w:b/>
@@ -5949,7 +7766,7 @@
     </w:p>
     <w:p>
       <w:pPr>
-        <w:pStyle w:val="afb"/>
+        <w:pStyle w:val="ListParagraph"/>
         <w:numPr>
           <w:ilvl w:val="0"/>
           <w:numId w:val="15"/>
@@ -5975,7 +7792,7 @@
     </w:p>
     <w:p>
       <w:pPr>
-        <w:pStyle w:val="afb"/>
+        <w:pStyle w:val="ListParagraph"/>
         <w:numPr>
           <w:ilvl w:val="0"/>
           <w:numId w:val="15"/>
@@ -6001,7 +7818,7 @@
     </w:p>
     <w:p>
       <w:pPr>
-        <w:pStyle w:val="afb"/>
+        <w:pStyle w:val="ListParagraph"/>
         <w:numPr>
           <w:ilvl w:val="0"/>
           <w:numId w:val="15"/>
@@ -6027,7 +7844,7 @@
     </w:p>
     <w:p>
       <w:pPr>
-        <w:pStyle w:val="afb"/>
+        <w:pStyle w:val="ListParagraph"/>
         <w:numPr>
           <w:ilvl w:val="0"/>
           <w:numId w:val="15"/>
@@ -6053,7 +7870,7 @@
     </w:p>
     <w:p>
       <w:pPr>
-        <w:pStyle w:val="afb"/>
+        <w:pStyle w:val="ListParagraph"/>
         <w:numPr>
           <w:ilvl w:val="0"/>
           <w:numId w:val="15"/>
@@ -6088,7 +7905,7 @@
     </w:p>
     <w:p>
       <w:pPr>
-        <w:pStyle w:val="afb"/>
+        <w:pStyle w:val="ListParagraph"/>
         <w:numPr>
           <w:ilvl w:val="0"/>
           <w:numId w:val="15"/>
@@ -6114,7 +7931,7 @@
     </w:p>
     <w:p>
       <w:pPr>
-        <w:pStyle w:val="afb"/>
+        <w:pStyle w:val="ListParagraph"/>
         <w:numPr>
           <w:ilvl w:val="0"/>
           <w:numId w:val="15"/>
@@ -6157,7 +7974,7 @@
 </file>
 
 <file path=word/endnotes.xml><?xml version="1.0" encoding="utf-8"?>
-<w:endnotes xmlns:wpc="http://schemas.microsoft.com/office/word/2010/wordprocessingCanvas" xmlns:mc="http://schemas.openxmlformats.org/markup-compatibility/2006" xmlns:o="urn:schemas-microsoft-com:office:office" xmlns:r="http://schemas.openxmlformats.org/officeDocument/2006/relationships" xmlns:m="http://schemas.openxmlformats.org/officeDocument/2006/math" xmlns:v="urn:schemas-microsoft-com:vml" xmlns:wp14="http://schemas.microsoft.com/office/word/2010/wordprocessingDrawing" xmlns:wp="http://schemas.openxmlformats.org/drawingml/2006/wordprocessingDrawing" xmlns:w10="urn:schemas-microsoft-com:office:word" xmlns:w="http://schemas.openxmlformats.org/wordprocessingml/2006/main" xmlns:w14="http://schemas.microsoft.com/office/word/2010/wordml" xmlns:w15="http://schemas.microsoft.com/office/word/2012/wordml" xmlns:wpg="http://schemas.microsoft.com/office/word/2010/wordprocessingGroup" xmlns:wpi="http://schemas.microsoft.com/office/word/2010/wordprocessingInk" xmlns:wne="http://schemas.microsoft.com/office/word/2006/wordml" xmlns:wps="http://schemas.microsoft.com/office/word/2010/wordprocessingShape" mc:Ignorable="w14 w15 wp14">
+<w:endnotes xmlns:wpc="http://schemas.microsoft.com/office/word/2010/wordprocessingCanvas" xmlns:cx="http://schemas.microsoft.com/office/drawing/2014/chartex" xmlns:cx1="http://schemas.microsoft.com/office/drawing/2015/9/8/chartex" xmlns:cx2="http://schemas.microsoft.com/office/drawing/2015/10/21/chartex" xmlns:cx3="http://schemas.microsoft.com/office/drawing/2016/5/9/chartex" xmlns:cx4="http://schemas.microsoft.com/office/drawing/2016/5/10/chartex" xmlns:cx5="http://schemas.microsoft.com/office/drawing/2016/5/11/chartex" xmlns:mc="http://schemas.openxmlformats.org/markup-compatibility/2006" xmlns:o="urn:schemas-microsoft-com:office:office" xmlns:r="http://schemas.openxmlformats.org/officeDocument/2006/relationships" xmlns:m="http://schemas.openxmlformats.org/officeDocument/2006/math" xmlns:v="urn:schemas-microsoft-com:vml" xmlns:wp14="http://schemas.microsoft.com/office/word/2010/wordprocessingDrawing" xmlns:wp="http://schemas.openxmlformats.org/drawingml/2006/wordprocessingDrawing" xmlns:w10="urn:schemas-microsoft-com:office:word" xmlns:w="http://schemas.openxmlformats.org/wordprocessingml/2006/main" xmlns:w14="http://schemas.microsoft.com/office/word/2010/wordml" xmlns:w15="http://schemas.microsoft.com/office/word/2012/wordml" xmlns:w16se="http://schemas.microsoft.com/office/word/2015/wordml/symex" xmlns:wpg="http://schemas.microsoft.com/office/word/2010/wordprocessingGroup" xmlns:wpi="http://schemas.microsoft.com/office/word/2010/wordprocessingInk" xmlns:wne="http://schemas.microsoft.com/office/word/2006/wordml" xmlns:wps="http://schemas.microsoft.com/office/word/2010/wordprocessingShape" mc:Ignorable="w14 w15 w16se wp14">
   <w:endnote w:type="separator" w:id="-1">
     <w:p>
       <w:r>
@@ -6176,37 +7993,37 @@
 </file>
 
 <file path=word/footer1.xml><?xml version="1.0" encoding="utf-8"?>
-<w:ftr xmlns:wpc="http://schemas.microsoft.com/office/word/2010/wordprocessingCanvas" xmlns:mc="http://schemas.openxmlformats.org/markup-compatibility/2006" xmlns:o="urn:schemas-microsoft-com:office:office" xmlns:r="http://schemas.openxmlformats.org/officeDocument/2006/relationships" xmlns:m="http://schemas.openxmlformats.org/officeDocument/2006/math" xmlns:v="urn:schemas-microsoft-com:vml" xmlns:wp14="http://schemas.microsoft.com/office/word/2010/wordprocessingDrawing" xmlns:wp="http://schemas.openxmlformats.org/drawingml/2006/wordprocessingDrawing" xmlns:w10="urn:schemas-microsoft-com:office:word" xmlns:w="http://schemas.openxmlformats.org/wordprocessingml/2006/main" xmlns:w14="http://schemas.microsoft.com/office/word/2010/wordml" xmlns:w15="http://schemas.microsoft.com/office/word/2012/wordml" xmlns:wpg="http://schemas.microsoft.com/office/word/2010/wordprocessingGroup" xmlns:wpi="http://schemas.microsoft.com/office/word/2010/wordprocessingInk" xmlns:wne="http://schemas.microsoft.com/office/word/2006/wordml" xmlns:wps="http://schemas.microsoft.com/office/word/2010/wordprocessingShape" mc:Ignorable="w14 w15 wp14">
+<w:ftr xmlns:wpc="http://schemas.microsoft.com/office/word/2010/wordprocessingCanvas" xmlns:cx="http://schemas.microsoft.com/office/drawing/2014/chartex" xmlns:cx1="http://schemas.microsoft.com/office/drawing/2015/9/8/chartex" xmlns:cx2="http://schemas.microsoft.com/office/drawing/2015/10/21/chartex" xmlns:cx3="http://schemas.microsoft.com/office/drawing/2016/5/9/chartex" xmlns:cx4="http://schemas.microsoft.com/office/drawing/2016/5/10/chartex" xmlns:cx5="http://schemas.microsoft.com/office/drawing/2016/5/11/chartex" xmlns:mc="http://schemas.openxmlformats.org/markup-compatibility/2006" xmlns:o="urn:schemas-microsoft-com:office:office" xmlns:r="http://schemas.openxmlformats.org/officeDocument/2006/relationships" xmlns:m="http://schemas.openxmlformats.org/officeDocument/2006/math" xmlns:v="urn:schemas-microsoft-com:vml" xmlns:wp14="http://schemas.microsoft.com/office/word/2010/wordprocessingDrawing" xmlns:wp="http://schemas.openxmlformats.org/drawingml/2006/wordprocessingDrawing" xmlns:w10="urn:schemas-microsoft-com:office:word" xmlns:w="http://schemas.openxmlformats.org/wordprocessingml/2006/main" xmlns:w14="http://schemas.microsoft.com/office/word/2010/wordml" xmlns:w15="http://schemas.microsoft.com/office/word/2012/wordml" xmlns:w16se="http://schemas.microsoft.com/office/word/2015/wordml/symex" xmlns:wpg="http://schemas.microsoft.com/office/word/2010/wordprocessingGroup" xmlns:wpi="http://schemas.microsoft.com/office/word/2010/wordprocessingInk" xmlns:wne="http://schemas.microsoft.com/office/word/2006/wordml" xmlns:wps="http://schemas.microsoft.com/office/word/2010/wordprocessingShape" mc:Ignorable="w14 w15 w16se wp14">
   <w:p>
     <w:pPr>
-      <w:pStyle w:val="af9"/>
+      <w:pStyle w:val="Footer"/>
     </w:pPr>
   </w:p>
 </w:ftr>
 </file>
 
 <file path=word/footer2.xml><?xml version="1.0" encoding="utf-8"?>
-<w:ftr xmlns:wpc="http://schemas.microsoft.com/office/word/2010/wordprocessingCanvas" xmlns:mc="http://schemas.openxmlformats.org/markup-compatibility/2006" xmlns:o="urn:schemas-microsoft-com:office:office" xmlns:r="http://schemas.openxmlformats.org/officeDocument/2006/relationships" xmlns:m="http://schemas.openxmlformats.org/officeDocument/2006/math" xmlns:v="urn:schemas-microsoft-com:vml" xmlns:wp14="http://schemas.microsoft.com/office/word/2010/wordprocessingDrawing" xmlns:wp="http://schemas.openxmlformats.org/drawingml/2006/wordprocessingDrawing" xmlns:w10="urn:schemas-microsoft-com:office:word" xmlns:w="http://schemas.openxmlformats.org/wordprocessingml/2006/main" xmlns:w14="http://schemas.microsoft.com/office/word/2010/wordml" xmlns:w15="http://schemas.microsoft.com/office/word/2012/wordml" xmlns:wpg="http://schemas.microsoft.com/office/word/2010/wordprocessingGroup" xmlns:wpi="http://schemas.microsoft.com/office/word/2010/wordprocessingInk" xmlns:wne="http://schemas.microsoft.com/office/word/2006/wordml" xmlns:wps="http://schemas.microsoft.com/office/word/2010/wordprocessingShape" mc:Ignorable="w14 w15 wp14">
+<w:ftr xmlns:wpc="http://schemas.microsoft.com/office/word/2010/wordprocessingCanvas" xmlns:cx="http://schemas.microsoft.com/office/drawing/2014/chartex" xmlns:cx1="http://schemas.microsoft.com/office/drawing/2015/9/8/chartex" xmlns:cx2="http://schemas.microsoft.com/office/drawing/2015/10/21/chartex" xmlns:cx3="http://schemas.microsoft.com/office/drawing/2016/5/9/chartex" xmlns:cx4="http://schemas.microsoft.com/office/drawing/2016/5/10/chartex" xmlns:cx5="http://schemas.microsoft.com/office/drawing/2016/5/11/chartex" xmlns:mc="http://schemas.openxmlformats.org/markup-compatibility/2006" xmlns:o="urn:schemas-microsoft-com:office:office" xmlns:r="http://schemas.openxmlformats.org/officeDocument/2006/relationships" xmlns:m="http://schemas.openxmlformats.org/officeDocument/2006/math" xmlns:v="urn:schemas-microsoft-com:vml" xmlns:wp14="http://schemas.microsoft.com/office/word/2010/wordprocessingDrawing" xmlns:wp="http://schemas.openxmlformats.org/drawingml/2006/wordprocessingDrawing" xmlns:w10="urn:schemas-microsoft-com:office:word" xmlns:w="http://schemas.openxmlformats.org/wordprocessingml/2006/main" xmlns:w14="http://schemas.microsoft.com/office/word/2010/wordml" xmlns:w15="http://schemas.microsoft.com/office/word/2012/wordml" xmlns:w16se="http://schemas.microsoft.com/office/word/2015/wordml/symex" xmlns:wpg="http://schemas.microsoft.com/office/word/2010/wordprocessingGroup" xmlns:wpi="http://schemas.microsoft.com/office/word/2010/wordprocessingInk" xmlns:wne="http://schemas.microsoft.com/office/word/2006/wordml" xmlns:wps="http://schemas.microsoft.com/office/word/2010/wordprocessingShape" mc:Ignorable="w14 w15 w16se wp14">
   <w:p>
     <w:pPr>
-      <w:pStyle w:val="af9"/>
+      <w:pStyle w:val="Footer"/>
     </w:pPr>
   </w:p>
 </w:ftr>
 </file>
 
 <file path=word/footer3.xml><?xml version="1.0" encoding="utf-8"?>
-<w:ftr xmlns:wpc="http://schemas.microsoft.com/office/word/2010/wordprocessingCanvas" xmlns:mc="http://schemas.openxmlformats.org/markup-compatibility/2006" xmlns:o="urn:schemas-microsoft-com:office:office" xmlns:r="http://schemas.openxmlformats.org/officeDocument/2006/relationships" xmlns:m="http://schemas.openxmlformats.org/officeDocument/2006/math" xmlns:v="urn:schemas-microsoft-com:vml" xmlns:wp14="http://schemas.microsoft.com/office/word/2010/wordprocessingDrawing" xmlns:wp="http://schemas.openxmlformats.org/drawingml/2006/wordprocessingDrawing" xmlns:w10="urn:schemas-microsoft-com:office:word" xmlns:w="http://schemas.openxmlformats.org/wordprocessingml/2006/main" xmlns:w14="http://schemas.microsoft.com/office/word/2010/wordml" xmlns:w15="http://schemas.microsoft.com/office/word/2012/wordml" xmlns:wpg="http://schemas.microsoft.com/office/word/2010/wordprocessingGroup" xmlns:wpi="http://schemas.microsoft.com/office/word/2010/wordprocessingInk" xmlns:wne="http://schemas.microsoft.com/office/word/2006/wordml" xmlns:wps="http://schemas.microsoft.com/office/word/2010/wordprocessingShape" mc:Ignorable="w14 w15 wp14">
+<w:ftr xmlns:wpc="http://schemas.microsoft.com/office/word/2010/wordprocessingCanvas" xmlns:cx="http://schemas.microsoft.com/office/drawing/2014/chartex" xmlns:cx1="http://schemas.microsoft.com/office/drawing/2015/9/8/chartex" xmlns:cx2="http://schemas.microsoft.com/office/drawing/2015/10/21/chartex" xmlns:cx3="http://schemas.microsoft.com/office/drawing/2016/5/9/chartex" xmlns:cx4="http://schemas.microsoft.com/office/drawing/2016/5/10/chartex" xmlns:cx5="http://schemas.microsoft.com/office/drawing/2016/5/11/chartex" xmlns:mc="http://schemas.openxmlformats.org/markup-compatibility/2006" xmlns:o="urn:schemas-microsoft-com:office:office" xmlns:r="http://schemas.openxmlformats.org/officeDocument/2006/relationships" xmlns:m="http://schemas.openxmlformats.org/officeDocument/2006/math" xmlns:v="urn:schemas-microsoft-com:vml" xmlns:wp14="http://schemas.microsoft.com/office/word/2010/wordprocessingDrawing" xmlns:wp="http://schemas.openxmlformats.org/drawingml/2006/wordprocessingDrawing" xmlns:w10="urn:schemas-microsoft-com:office:word" xmlns:w="http://schemas.openxmlformats.org/wordprocessingml/2006/main" xmlns:w14="http://schemas.microsoft.com/office/word/2010/wordml" xmlns:w15="http://schemas.microsoft.com/office/word/2012/wordml" xmlns:w16se="http://schemas.microsoft.com/office/word/2015/wordml/symex" xmlns:wpg="http://schemas.microsoft.com/office/word/2010/wordprocessingGroup" xmlns:wpi="http://schemas.microsoft.com/office/word/2010/wordprocessingInk" xmlns:wne="http://schemas.microsoft.com/office/word/2006/wordml" xmlns:wps="http://schemas.microsoft.com/office/word/2010/wordprocessingShape" mc:Ignorable="w14 w15 w16se wp14">
   <w:p>
     <w:pPr>
-      <w:pStyle w:val="af9"/>
+      <w:pStyle w:val="Footer"/>
     </w:pPr>
   </w:p>
 </w:ftr>
 </file>
 
 <file path=word/footnotes.xml><?xml version="1.0" encoding="utf-8"?>
-<w:footnotes xmlns:wpc="http://schemas.microsoft.com/office/word/2010/wordprocessingCanvas" xmlns:mc="http://schemas.openxmlformats.org/markup-compatibility/2006" xmlns:o="urn:schemas-microsoft-com:office:office" xmlns:r="http://schemas.openxmlformats.org/officeDocument/2006/relationships" xmlns:m="http://schemas.openxmlformats.org/officeDocument/2006/math" xmlns:v="urn:schemas-microsoft-com:vml" xmlns:wp14="http://schemas.microsoft.com/office/word/2010/wordprocessingDrawing" xmlns:wp="http://schemas.openxmlformats.org/drawingml/2006/wordprocessingDrawing" xmlns:w10="urn:schemas-microsoft-com:office:word" xmlns:w="http://schemas.openxmlformats.org/wordprocessingml/2006/main" xmlns:w14="http://schemas.microsoft.com/office/word/2010/wordml" xmlns:w15="http://schemas.microsoft.com/office/word/2012/wordml" xmlns:wpg="http://schemas.microsoft.com/office/word/2010/wordprocessingGroup" xmlns:wpi="http://schemas.microsoft.com/office/word/2010/wordprocessingInk" xmlns:wne="http://schemas.microsoft.com/office/word/2006/wordml" xmlns:wps="http://schemas.microsoft.com/office/word/2010/wordprocessingShape" mc:Ignorable="w14 w15 wp14">
+<w:footnotes xmlns:wpc="http://schemas.microsoft.com/office/word/2010/wordprocessingCanvas" xmlns:cx="http://schemas.microsoft.com/office/drawing/2014/chartex" xmlns:cx1="http://schemas.microsoft.com/office/drawing/2015/9/8/chartex" xmlns:cx2="http://schemas.microsoft.com/office/drawing/2015/10/21/chartex" xmlns:cx3="http://schemas.microsoft.com/office/drawing/2016/5/9/chartex" xmlns:cx4="http://schemas.microsoft.com/office/drawing/2016/5/10/chartex" xmlns:cx5="http://schemas.microsoft.com/office/drawing/2016/5/11/chartex" xmlns:mc="http://schemas.openxmlformats.org/markup-compatibility/2006" xmlns:o="urn:schemas-microsoft-com:office:office" xmlns:r="http://schemas.openxmlformats.org/officeDocument/2006/relationships" xmlns:m="http://schemas.openxmlformats.org/officeDocument/2006/math" xmlns:v="urn:schemas-microsoft-com:vml" xmlns:wp14="http://schemas.microsoft.com/office/word/2010/wordprocessingDrawing" xmlns:wp="http://schemas.openxmlformats.org/drawingml/2006/wordprocessingDrawing" xmlns:w10="urn:schemas-microsoft-com:office:word" xmlns:w="http://schemas.openxmlformats.org/wordprocessingml/2006/main" xmlns:w14="http://schemas.microsoft.com/office/word/2010/wordml" xmlns:w15="http://schemas.microsoft.com/office/word/2012/wordml" xmlns:w16se="http://schemas.microsoft.com/office/word/2015/wordml/symex" xmlns:wpg="http://schemas.microsoft.com/office/word/2010/wordprocessingGroup" xmlns:wpi="http://schemas.microsoft.com/office/word/2010/wordprocessingInk" xmlns:wne="http://schemas.microsoft.com/office/word/2006/wordml" xmlns:wps="http://schemas.microsoft.com/office/word/2010/wordprocessingShape" mc:Ignorable="w14 w15 w16se wp14">
   <w:footnote w:type="separator" w:id="-1">
     <w:p>
       <w:r>
@@ -6225,37 +8042,37 @@
 </file>
 
 <file path=word/header1.xml><?xml version="1.0" encoding="utf-8"?>
-<w:hdr xmlns:wpc="http://schemas.microsoft.com/office/word/2010/wordprocessingCanvas" xmlns:mc="http://schemas.openxmlformats.org/markup-compatibility/2006" xmlns:o="urn:schemas-microsoft-com:office:office" xmlns:r="http://schemas.openxmlformats.org/officeDocument/2006/relationships" xmlns:m="http://schemas.openxmlformats.org/officeDocument/2006/math" xmlns:v="urn:schemas-microsoft-com:vml" xmlns:wp14="http://schemas.microsoft.com/office/word/2010/wordprocessingDrawing" xmlns:wp="http://schemas.openxmlformats.org/drawingml/2006/wordprocessingDrawing" xmlns:w10="urn:schemas-microsoft-com:office:word" xmlns:w="http://schemas.openxmlformats.org/wordprocessingml/2006/main" xmlns:w14="http://schemas.microsoft.com/office/word/2010/wordml" xmlns:w15="http://schemas.microsoft.com/office/word/2012/wordml" xmlns:wpg="http://schemas.microsoft.com/office/word/2010/wordprocessingGroup" xmlns:wpi="http://schemas.microsoft.com/office/word/2010/wordprocessingInk" xmlns:wne="http://schemas.microsoft.com/office/word/2006/wordml" xmlns:wps="http://schemas.microsoft.com/office/word/2010/wordprocessingShape" mc:Ignorable="w14 w15 wp14">
+<w:hdr xmlns:wpc="http://schemas.microsoft.com/office/word/2010/wordprocessingCanvas" xmlns:cx="http://schemas.microsoft.com/office/drawing/2014/chartex" xmlns:cx1="http://schemas.microsoft.com/office/drawing/2015/9/8/chartex" xmlns:cx2="http://schemas.microsoft.com/office/drawing/2015/10/21/chartex" xmlns:cx3="http://schemas.microsoft.com/office/drawing/2016/5/9/chartex" xmlns:cx4="http://schemas.microsoft.com/office/drawing/2016/5/10/chartex" xmlns:cx5="http://schemas.microsoft.com/office/drawing/2016/5/11/chartex" xmlns:mc="http://schemas.openxmlformats.org/markup-compatibility/2006" xmlns:o="urn:schemas-microsoft-com:office:office" xmlns:r="http://schemas.openxmlformats.org/officeDocument/2006/relationships" xmlns:m="http://schemas.openxmlformats.org/officeDocument/2006/math" xmlns:v="urn:schemas-microsoft-com:vml" xmlns:wp14="http://schemas.microsoft.com/office/word/2010/wordprocessingDrawing" xmlns:wp="http://schemas.openxmlformats.org/drawingml/2006/wordprocessingDrawing" xmlns:w10="urn:schemas-microsoft-com:office:word" xmlns:w="http://schemas.openxmlformats.org/wordprocessingml/2006/main" xmlns:w14="http://schemas.microsoft.com/office/word/2010/wordml" xmlns:w15="http://schemas.microsoft.com/office/word/2012/wordml" xmlns:w16se="http://schemas.microsoft.com/office/word/2015/wordml/symex" xmlns:wpg="http://schemas.microsoft.com/office/word/2010/wordprocessingGroup" xmlns:wpi="http://schemas.microsoft.com/office/word/2010/wordprocessingInk" xmlns:wne="http://schemas.microsoft.com/office/word/2006/wordml" xmlns:wps="http://schemas.microsoft.com/office/word/2010/wordprocessingShape" mc:Ignorable="w14 w15 w16se wp14">
   <w:p>
     <w:pPr>
-      <w:pStyle w:val="af7"/>
+      <w:pStyle w:val="Header"/>
     </w:pPr>
   </w:p>
 </w:hdr>
 </file>
 
 <file path=word/header2.xml><?xml version="1.0" encoding="utf-8"?>
-<w:hdr xmlns:wpc="http://schemas.microsoft.com/office/word/2010/wordprocessingCanvas" xmlns:mc="http://schemas.openxmlformats.org/markup-compatibility/2006" xmlns:o="urn:schemas-microsoft-com:office:office" xmlns:r="http://schemas.openxmlformats.org/officeDocument/2006/relationships" xmlns:m="http://schemas.openxmlformats.org/officeDocument/2006/math" xmlns:v="urn:schemas-microsoft-com:vml" xmlns:wp14="http://schemas.microsoft.com/office/word/2010/wordprocessingDrawing" xmlns:wp="http://schemas.openxmlformats.org/drawingml/2006/wordprocessingDrawing" xmlns:w10="urn:schemas-microsoft-com:office:word" xmlns:w="http://schemas.openxmlformats.org/wordprocessingml/2006/main" xmlns:w14="http://schemas.microsoft.com/office/word/2010/wordml" xmlns:w15="http://schemas.microsoft.com/office/word/2012/wordml" xmlns:wpg="http://schemas.microsoft.com/office/word/2010/wordprocessingGroup" xmlns:wpi="http://schemas.microsoft.com/office/word/2010/wordprocessingInk" xmlns:wne="http://schemas.microsoft.com/office/word/2006/wordml" xmlns:wps="http://schemas.microsoft.com/office/word/2010/wordprocessingShape" mc:Ignorable="w14 w15 wp14">
+<w:hdr xmlns:wpc="http://schemas.microsoft.com/office/word/2010/wordprocessingCanvas" xmlns:cx="http://schemas.microsoft.com/office/drawing/2014/chartex" xmlns:cx1="http://schemas.microsoft.com/office/drawing/2015/9/8/chartex" xmlns:cx2="http://schemas.microsoft.com/office/drawing/2015/10/21/chartex" xmlns:cx3="http://schemas.microsoft.com/office/drawing/2016/5/9/chartex" xmlns:cx4="http://schemas.microsoft.com/office/drawing/2016/5/10/chartex" xmlns:cx5="http://schemas.microsoft.com/office/drawing/2016/5/11/chartex" xmlns:mc="http://schemas.openxmlformats.org/markup-compatibility/2006" xmlns:o="urn:schemas-microsoft-com:office:office" xmlns:r="http://schemas.openxmlformats.org/officeDocument/2006/relationships" xmlns:m="http://schemas.openxmlformats.org/officeDocument/2006/math" xmlns:v="urn:schemas-microsoft-com:vml" xmlns:wp14="http://schemas.microsoft.com/office/word/2010/wordprocessingDrawing" xmlns:wp="http://schemas.openxmlformats.org/drawingml/2006/wordprocessingDrawing" xmlns:w10="urn:schemas-microsoft-com:office:word" xmlns:w="http://schemas.openxmlformats.org/wordprocessingml/2006/main" xmlns:w14="http://schemas.microsoft.com/office/word/2010/wordml" xmlns:w15="http://schemas.microsoft.com/office/word/2012/wordml" xmlns:w16se="http://schemas.microsoft.com/office/word/2015/wordml/symex" xmlns:wpg="http://schemas.microsoft.com/office/word/2010/wordprocessingGroup" xmlns:wpi="http://schemas.microsoft.com/office/word/2010/wordprocessingInk" xmlns:wne="http://schemas.microsoft.com/office/word/2006/wordml" xmlns:wps="http://schemas.microsoft.com/office/word/2010/wordprocessingShape" mc:Ignorable="w14 w15 w16se wp14">
   <w:p>
     <w:pPr>
-      <w:pStyle w:val="af7"/>
+      <w:pStyle w:val="Header"/>
     </w:pPr>
   </w:p>
 </w:hdr>
 </file>
 
 <file path=word/header3.xml><?xml version="1.0" encoding="utf-8"?>
-<w:hdr xmlns:wpc="http://schemas.microsoft.com/office/word/2010/wordprocessingCanvas" xmlns:mc="http://schemas.openxmlformats.org/markup-compatibility/2006" xmlns:o="urn:schemas-microsoft-com:office:office" xmlns:r="http://schemas.openxmlformats.org/officeDocument/2006/relationships" xmlns:m="http://schemas.openxmlformats.org/officeDocument/2006/math" xmlns:v="urn:schemas-microsoft-com:vml" xmlns:wp14="http://schemas.microsoft.com/office/word/2010/wordprocessingDrawing" xmlns:wp="http://schemas.openxmlformats.org/drawingml/2006/wordprocessingDrawing" xmlns:w10="urn:schemas-microsoft-com:office:word" xmlns:w="http://schemas.openxmlformats.org/wordprocessingml/2006/main" xmlns:w14="http://schemas.microsoft.com/office/word/2010/wordml" xmlns:w15="http://schemas.microsoft.com/office/word/2012/wordml" xmlns:wpg="http://schemas.microsoft.com/office/word/2010/wordprocessingGroup" xmlns:wpi="http://schemas.microsoft.com/office/word/2010/wordprocessingInk" xmlns:wne="http://schemas.microsoft.com/office/word/2006/wordml" xmlns:wps="http://schemas.microsoft.com/office/word/2010/wordprocessingShape" mc:Ignorable="w14 w15 wp14">
+<w:hdr xmlns:wpc="http://schemas.microsoft.com/office/word/2010/wordprocessingCanvas" xmlns:cx="http://schemas.microsoft.com/office/drawing/2014/chartex" xmlns:cx1="http://schemas.microsoft.com/office/drawing/2015/9/8/chartex" xmlns:cx2="http://schemas.microsoft.com/office/drawing/2015/10/21/chartex" xmlns:cx3="http://schemas.microsoft.com/office/drawing/2016/5/9/chartex" xmlns:cx4="http://schemas.microsoft.com/office/drawing/2016/5/10/chartex" xmlns:cx5="http://schemas.microsoft.com/office/drawing/2016/5/11/chartex" xmlns:mc="http://schemas.openxmlformats.org/markup-compatibility/2006" xmlns:o="urn:schemas-microsoft-com:office:office" xmlns:r="http://schemas.openxmlformats.org/officeDocument/2006/relationships" xmlns:m="http://schemas.openxmlformats.org/officeDocument/2006/math" xmlns:v="urn:schemas-microsoft-com:vml" xmlns:wp14="http://schemas.microsoft.com/office/word/2010/wordprocessingDrawing" xmlns:wp="http://schemas.openxmlformats.org/drawingml/2006/wordprocessingDrawing" xmlns:w10="urn:schemas-microsoft-com:office:word" xmlns:w="http://schemas.openxmlformats.org/wordprocessingml/2006/main" xmlns:w14="http://schemas.microsoft.com/office/word/2010/wordml" xmlns:w15="http://schemas.microsoft.com/office/word/2012/wordml" xmlns:w16se="http://schemas.microsoft.com/office/word/2015/wordml/symex" xmlns:wpg="http://schemas.microsoft.com/office/word/2010/wordprocessingGroup" xmlns:wpi="http://schemas.microsoft.com/office/word/2010/wordprocessingInk" xmlns:wne="http://schemas.microsoft.com/office/word/2006/wordml" xmlns:wps="http://schemas.microsoft.com/office/word/2010/wordprocessingShape" mc:Ignorable="w14 w15 w16se wp14">
   <w:p>
     <w:pPr>
-      <w:pStyle w:val="af7"/>
+      <w:pStyle w:val="Header"/>
     </w:pPr>
   </w:p>
 </w:hdr>
 </file>
 
 <file path=word/numbering.xml><?xml version="1.0" encoding="utf-8"?>
-<w:numbering xmlns:wpc="http://schemas.microsoft.com/office/word/2010/wordprocessingCanvas" xmlns:mc="http://schemas.openxmlformats.org/markup-compatibility/2006" xmlns:o="urn:schemas-microsoft-com:office:office" xmlns:r="http://schemas.openxmlformats.org/officeDocument/2006/relationships" xmlns:m="http://schemas.openxmlformats.org/officeDocument/2006/math" xmlns:v="urn:schemas-microsoft-com:vml" xmlns:wp14="http://schemas.microsoft.com/office/word/2010/wordprocessingDrawing" xmlns:wp="http://schemas.openxmlformats.org/drawingml/2006/wordprocessingDrawing" xmlns:w10="urn:schemas-microsoft-com:office:word" xmlns:w="http://schemas.openxmlformats.org/wordprocessingml/2006/main" xmlns:w14="http://schemas.microsoft.com/office/word/2010/wordml" xmlns:w15="http://schemas.microsoft.com/office/word/2012/wordml" xmlns:wpg="http://schemas.microsoft.com/office/word/2010/wordprocessingGroup" xmlns:wpi="http://schemas.microsoft.com/office/word/2010/wordprocessingInk" xmlns:wne="http://schemas.microsoft.com/office/word/2006/wordml" xmlns:wps="http://schemas.microsoft.com/office/word/2010/wordprocessingShape" mc:Ignorable="w14 w15 wp14">
+<w:numbering xmlns:wpc="http://schemas.microsoft.com/office/word/2010/wordprocessingCanvas" xmlns:cx="http://schemas.microsoft.com/office/drawing/2014/chartex" xmlns:cx1="http://schemas.microsoft.com/office/drawing/2015/9/8/chartex" xmlns:cx2="http://schemas.microsoft.com/office/drawing/2015/10/21/chartex" xmlns:cx3="http://schemas.microsoft.com/office/drawing/2016/5/9/chartex" xmlns:cx4="http://schemas.microsoft.com/office/drawing/2016/5/10/chartex" xmlns:cx5="http://schemas.microsoft.com/office/drawing/2016/5/11/chartex" xmlns:mc="http://schemas.openxmlformats.org/markup-compatibility/2006" xmlns:o="urn:schemas-microsoft-com:office:office" xmlns:r="http://schemas.openxmlformats.org/officeDocument/2006/relationships" xmlns:m="http://schemas.openxmlformats.org/officeDocument/2006/math" xmlns:v="urn:schemas-microsoft-com:vml" xmlns:wp14="http://schemas.microsoft.com/office/word/2010/wordprocessingDrawing" xmlns:wp="http://schemas.openxmlformats.org/drawingml/2006/wordprocessingDrawing" xmlns:w10="urn:schemas-microsoft-com:office:word" xmlns:w="http://schemas.openxmlformats.org/wordprocessingml/2006/main" xmlns:w14="http://schemas.microsoft.com/office/word/2010/wordml" xmlns:w15="http://schemas.microsoft.com/office/word/2012/wordml" xmlns:w16se="http://schemas.microsoft.com/office/word/2015/wordml/symex" xmlns:wpg="http://schemas.microsoft.com/office/word/2010/wordprocessingGroup" xmlns:wpi="http://schemas.microsoft.com/office/word/2010/wordprocessingInk" xmlns:wne="http://schemas.microsoft.com/office/word/2006/wordml" xmlns:wps="http://schemas.microsoft.com/office/word/2010/wordprocessingShape" mc:Ignorable="w14 w15 w16se wp14">
   <w:abstractNum w:abstractNumId="0" w15:restartNumberingAfterBreak="0">
     <w:nsid w:val="0FEF75F4"/>
     <w:multiLevelType w:val="hybridMultilevel"/>
@@ -7090,6 +8907,95 @@
     </w:lvl>
   </w:abstractNum>
   <w:abstractNum w:abstractNumId="8" w15:restartNumberingAfterBreak="0">
+    <w:nsid w:val="50230A00"/>
+    <w:multiLevelType w:val="hybridMultilevel"/>
+    <w:tmpl w:val="0306627A"/>
+    <w:lvl w:ilvl="0" w:tplc="B7CED526">
+      <w:start w:val="1"/>
+      <w:numFmt w:val="decimal"/>
+      <w:lvlText w:val="%1."/>
+      <w:lvlJc w:val="left"/>
+      <w:pPr>
+        <w:ind w:left="644" w:hanging="360"/>
+      </w:pPr>
+      <w:rPr>
+        <w:rFonts w:hint="default"/>
+      </w:rPr>
+    </w:lvl>
+    <w:lvl w:ilvl="1" w:tplc="04190019" w:tentative="1">
+      <w:start w:val="1"/>
+      <w:numFmt w:val="lowerLetter"/>
+      <w:lvlText w:val="%2."/>
+      <w:lvlJc w:val="left"/>
+      <w:pPr>
+        <w:ind w:left="1724" w:hanging="360"/>
+      </w:pPr>
+    </w:lvl>
+    <w:lvl w:ilvl="2" w:tplc="0419001B" w:tentative="1">
+      <w:start w:val="1"/>
+      <w:numFmt w:val="lowerRoman"/>
+      <w:lvlText w:val="%3."/>
+      <w:lvlJc w:val="right"/>
+      <w:pPr>
+        <w:ind w:left="2444" w:hanging="180"/>
+      </w:pPr>
+    </w:lvl>
+    <w:lvl w:ilvl="3" w:tplc="0419000F" w:tentative="1">
+      <w:start w:val="1"/>
+      <w:numFmt w:val="decimal"/>
+      <w:lvlText w:val="%4."/>
+      <w:lvlJc w:val="left"/>
+      <w:pPr>
+        <w:ind w:left="3164" w:hanging="360"/>
+      </w:pPr>
+    </w:lvl>
+    <w:lvl w:ilvl="4" w:tplc="04190019" w:tentative="1">
+      <w:start w:val="1"/>
+      <w:numFmt w:val="lowerLetter"/>
+      <w:lvlText w:val="%5."/>
+      <w:lvlJc w:val="left"/>
+      <w:pPr>
+        <w:ind w:left="3884" w:hanging="360"/>
+      </w:pPr>
+    </w:lvl>
+    <w:lvl w:ilvl="5" w:tplc="0419001B" w:tentative="1">
+      <w:start w:val="1"/>
+      <w:numFmt w:val="lowerRoman"/>
+      <w:lvlText w:val="%6."/>
+      <w:lvlJc w:val="right"/>
+      <w:pPr>
+        <w:ind w:left="4604" w:hanging="180"/>
+      </w:pPr>
+    </w:lvl>
+    <w:lvl w:ilvl="6" w:tplc="0419000F" w:tentative="1">
+      <w:start w:val="1"/>
+      <w:numFmt w:val="decimal"/>
+      <w:lvlText w:val="%7."/>
+      <w:lvlJc w:val="left"/>
+      <w:pPr>
+        <w:ind w:left="5324" w:hanging="360"/>
+      </w:pPr>
+    </w:lvl>
+    <w:lvl w:ilvl="7" w:tplc="04190019" w:tentative="1">
+      <w:start w:val="1"/>
+      <w:numFmt w:val="lowerLetter"/>
+      <w:lvlText w:val="%8."/>
+      <w:lvlJc w:val="left"/>
+      <w:pPr>
+        <w:ind w:left="6044" w:hanging="360"/>
+      </w:pPr>
+    </w:lvl>
+    <w:lvl w:ilvl="8" w:tplc="0419001B" w:tentative="1">
+      <w:start w:val="1"/>
+      <w:numFmt w:val="lowerRoman"/>
+      <w:lvlText w:val="%9."/>
+      <w:lvlJc w:val="right"/>
+      <w:pPr>
+        <w:ind w:left="6764" w:hanging="180"/>
+      </w:pPr>
+    </w:lvl>
+  </w:abstractNum>
+  <w:abstractNum w:abstractNumId="9" w15:restartNumberingAfterBreak="0">
     <w:nsid w:val="51FB58EB"/>
     <w:multiLevelType w:val="hybridMultilevel"/>
     <w:tmpl w:val="0306627A"/>
@@ -7178,7 +9084,7 @@
       </w:pPr>
     </w:lvl>
   </w:abstractNum>
-  <w:abstractNum w:abstractNumId="9" w15:restartNumberingAfterBreak="0">
+  <w:abstractNum w:abstractNumId="10" w15:restartNumberingAfterBreak="0">
     <w:nsid w:val="59BE23BE"/>
     <w:multiLevelType w:val="hybridMultilevel"/>
     <w:tmpl w:val="8904F0D8"/>
@@ -7267,7 +9173,7 @@
       </w:pPr>
     </w:lvl>
   </w:abstractNum>
-  <w:abstractNum w:abstractNumId="10" w15:restartNumberingAfterBreak="0">
+  <w:abstractNum w:abstractNumId="11" w15:restartNumberingAfterBreak="0">
     <w:nsid w:val="5E454F6A"/>
     <w:multiLevelType w:val="hybridMultilevel"/>
     <w:tmpl w:val="426C8670"/>
@@ -7380,7 +9286,7 @@
       </w:rPr>
     </w:lvl>
   </w:abstractNum>
-  <w:abstractNum w:abstractNumId="11" w15:restartNumberingAfterBreak="0">
+  <w:abstractNum w:abstractNumId="12" w15:restartNumberingAfterBreak="0">
     <w:nsid w:val="65DE3804"/>
     <w:multiLevelType w:val="hybridMultilevel"/>
     <w:tmpl w:val="462A4224"/>
@@ -7469,7 +9375,7 @@
       </w:pPr>
     </w:lvl>
   </w:abstractNum>
-  <w:abstractNum w:abstractNumId="12" w15:restartNumberingAfterBreak="0">
+  <w:abstractNum w:abstractNumId="13" w15:restartNumberingAfterBreak="0">
     <w:nsid w:val="7A5153C9"/>
     <w:multiLevelType w:val="hybridMultilevel"/>
     <w:tmpl w:val="9EC6AD2A"/>
@@ -7559,7 +9465,7 @@
       </w:pPr>
     </w:lvl>
   </w:abstractNum>
-  <w:abstractNum w:abstractNumId="13" w15:restartNumberingAfterBreak="0">
+  <w:abstractNum w:abstractNumId="14" w15:restartNumberingAfterBreak="0">
     <w:nsid w:val="7A72300C"/>
     <w:multiLevelType w:val="hybridMultilevel"/>
     <w:tmpl w:val="F35A7146"/>
@@ -7672,7 +9578,7 @@
       </w:rPr>
     </w:lvl>
   </w:abstractNum>
-  <w:abstractNum w:abstractNumId="14" w15:restartNumberingAfterBreak="0">
+  <w:abstractNum w:abstractNumId="15" w15:restartNumberingAfterBreak="0">
     <w:nsid w:val="7FFD6506"/>
     <w:multiLevelType w:val="hybridMultilevel"/>
     <w:tmpl w:val="12547232"/>
@@ -7765,13 +9671,13 @@
     <w:abstractNumId w:val="5"/>
   </w:num>
   <w:num w:numId="2">
-    <w:abstractNumId w:val="14"/>
+    <w:abstractNumId w:val="15"/>
   </w:num>
   <w:num w:numId="3">
-    <w:abstractNumId w:val="11"/>
+    <w:abstractNumId w:val="12"/>
   </w:num>
   <w:num w:numId="4">
-    <w:abstractNumId w:val="13"/>
+    <w:abstractNumId w:val="14"/>
   </w:num>
   <w:num w:numId="5">
     <w:abstractNumId w:val="6"/>
@@ -7780,7 +9686,7 @@
     <w:abstractNumId w:val="0"/>
   </w:num>
   <w:num w:numId="7">
-    <w:abstractNumId w:val="9"/>
+    <w:abstractNumId w:val="10"/>
   </w:num>
   <w:num w:numId="8">
     <w:abstractNumId w:val="2"/>
@@ -7789,16 +9695,16 @@
     <w:abstractNumId w:val="7"/>
   </w:num>
   <w:num w:numId="10">
-    <w:abstractNumId w:val="12"/>
+    <w:abstractNumId w:val="13"/>
   </w:num>
   <w:num w:numId="11">
     <w:abstractNumId w:val="1"/>
   </w:num>
   <w:num w:numId="12">
-    <w:abstractNumId w:val="10"/>
+    <w:abstractNumId w:val="11"/>
   </w:num>
   <w:num w:numId="13">
-    <w:abstractNumId w:val="8"/>
+    <w:abstractNumId w:val="9"/>
   </w:num>
   <w:num w:numId="14">
     <w:abstractNumId w:val="3"/>
@@ -7806,11 +9712,14 @@
   <w:num w:numId="15">
     <w:abstractNumId w:val="4"/>
   </w:num>
+  <w:num w:numId="16">
+    <w:abstractNumId w:val="8"/>
+  </w:num>
 </w:numbering>
 </file>
 
 <file path=word/styles.xml><?xml version="1.0" encoding="utf-8"?>
-<w:styles xmlns:mc="http://schemas.openxmlformats.org/markup-compatibility/2006" xmlns:r="http://schemas.openxmlformats.org/officeDocument/2006/relationships" xmlns:w="http://schemas.openxmlformats.org/wordprocessingml/2006/main" xmlns:w14="http://schemas.microsoft.com/office/word/2010/wordml" xmlns:w15="http://schemas.microsoft.com/office/word/2012/wordml" mc:Ignorable="w14 w15">
+<w:styles xmlns:mc="http://schemas.openxmlformats.org/markup-compatibility/2006" xmlns:r="http://schemas.openxmlformats.org/officeDocument/2006/relationships" xmlns:w="http://schemas.openxmlformats.org/wordprocessingml/2006/main" xmlns:w14="http://schemas.microsoft.com/office/word/2010/wordml" xmlns:w15="http://schemas.microsoft.com/office/word/2012/wordml" xmlns:w16se="http://schemas.microsoft.com/office/word/2015/wordml/symex" mc:Ignorable="w14 w15 w16se">
   <w:docDefaults>
     <w:rPrDefault>
       <w:rPr>
@@ -7828,7 +9737,7 @@
       </w:pPr>
     </w:pPrDefault>
   </w:docDefaults>
-  <w:latentStyles w:defLockedState="0" w:defUIPriority="99" w:defSemiHidden="0" w:defUnhideWhenUsed="0" w:defQFormat="0" w:count="371">
+  <w:latentStyles w:defLockedState="0" w:defUIPriority="99" w:defSemiHidden="0" w:defUnhideWhenUsed="0" w:defQFormat="0" w:count="374">
     <w:lsdException w:name="Normal" w:uiPriority="0" w:qFormat="1"/>
     <w:lsdException w:name="heading 1" w:uiPriority="9" w:qFormat="1"/>
     <w:lsdException w:name="heading 2" w:semiHidden="1" w:uiPriority="3" w:unhideWhenUsed="1" w:qFormat="1"/>
@@ -7934,7 +9843,6 @@
     <w:lsdException w:name="HTML Sample" w:semiHidden="1" w:unhideWhenUsed="1"/>
     <w:lsdException w:name="HTML Typewriter" w:semiHidden="1" w:unhideWhenUsed="1"/>
     <w:lsdException w:name="HTML Variable" w:semiHidden="1" w:unhideWhenUsed="1"/>
-    <w:lsdException w:name="Normal Table" w:semiHidden="1" w:unhideWhenUsed="1"/>
     <w:lsdException w:name="annotation subject" w:semiHidden="1" w:unhideWhenUsed="1"/>
     <w:lsdException w:name="No List" w:semiHidden="1" w:unhideWhenUsed="1"/>
     <w:lsdException w:name="Outline List 1" w:semiHidden="1" w:unhideWhenUsed="1"/>
@@ -7979,7 +9887,6 @@
     <w:lsdException w:name="Table Professional" w:semiHidden="1" w:unhideWhenUsed="1"/>
     <w:lsdException w:name="Table Subtle 1" w:semiHidden="1" w:unhideWhenUsed="1"/>
     <w:lsdException w:name="Table Subtle 2" w:semiHidden="1" w:unhideWhenUsed="1"/>
-    <w:lsdException w:name="Table Web 1" w:semiHidden="1" w:unhideWhenUsed="1"/>
     <w:lsdException w:name="Table Web 2" w:semiHidden="1" w:unhideWhenUsed="1"/>
     <w:lsdException w:name="Table Web 3" w:semiHidden="1" w:unhideWhenUsed="1"/>
     <w:lsdException w:name="Balloon Text" w:semiHidden="1" w:unhideWhenUsed="1"/>
@@ -8200,16 +10107,19 @@
     <w:lsdException w:name="List Table 5 Dark Accent 6" w:uiPriority="50"/>
     <w:lsdException w:name="List Table 6 Colorful Accent 6" w:uiPriority="51"/>
     <w:lsdException w:name="List Table 7 Colorful Accent 6" w:uiPriority="52"/>
+    <w:lsdException w:name="Mention" w:semiHidden="1" w:unhideWhenUsed="1"/>
+    <w:lsdException w:name="Smart Hyperlink" w:semiHidden="1" w:unhideWhenUsed="1"/>
+    <w:lsdException w:name="Hashtag" w:semiHidden="1" w:unhideWhenUsed="1"/>
   </w:latentStyles>
-  <w:style w:type="paragraph" w:default="1" w:styleId="a">
+  <w:style w:type="paragraph" w:default="1" w:styleId="Normal">
     <w:name w:val="Normal"/>
     <w:qFormat/>
   </w:style>
-  <w:style w:type="paragraph" w:styleId="1">
+  <w:style w:type="paragraph" w:styleId="Heading1">
     <w:name w:val="heading 1"/>
-    <w:basedOn w:val="a"/>
-    <w:next w:val="a"/>
-    <w:link w:val="10"/>
+    <w:basedOn w:val="Normal"/>
+    <w:next w:val="Normal"/>
+    <w:link w:val="Heading1Char"/>
     <w:uiPriority w:val="3"/>
     <w:qFormat/>
     <w:pPr>
@@ -8225,11 +10135,11 @@
       <w:spacing w:val="24"/>
     </w:rPr>
   </w:style>
-  <w:style w:type="paragraph" w:styleId="2">
+  <w:style w:type="paragraph" w:styleId="Heading2">
     <w:name w:val="heading 2"/>
-    <w:basedOn w:val="a"/>
-    <w:next w:val="a"/>
-    <w:link w:val="20"/>
+    <w:basedOn w:val="Normal"/>
+    <w:next w:val="Normal"/>
+    <w:link w:val="Heading2Char"/>
     <w:uiPriority w:val="3"/>
     <w:semiHidden/>
     <w:unhideWhenUsed/>
@@ -8246,13 +10156,13 @@
       <w:szCs w:val="26"/>
     </w:rPr>
   </w:style>
-  <w:style w:type="character" w:default="1" w:styleId="a0">
+  <w:style w:type="character" w:default="1" w:styleId="DefaultParagraphFont">
     <w:name w:val="Default Paragraph Font"/>
     <w:uiPriority w:val="1"/>
     <w:semiHidden/>
     <w:unhideWhenUsed/>
   </w:style>
-  <w:style w:type="table" w:default="1" w:styleId="a1">
+  <w:style w:type="table" w:default="1" w:styleId="TableNormal">
     <w:name w:val="Normal Table"/>
     <w:uiPriority w:val="99"/>
     <w:semiHidden/>
@@ -8267,15 +10177,15 @@
       </w:tblCellMar>
     </w:tblPr>
   </w:style>
-  <w:style w:type="numbering" w:default="1" w:styleId="a2">
+  <w:style w:type="numbering" w:default="1" w:styleId="NoList">
     <w:name w:val="No List"/>
     <w:uiPriority w:val="99"/>
     <w:semiHidden/>
     <w:unhideWhenUsed/>
   </w:style>
-  <w:style w:type="table" w:styleId="a3">
+  <w:style w:type="table" w:styleId="TableGrid">
     <w:name w:val="Table Grid"/>
-    <w:basedOn w:val="a1"/>
+    <w:basedOn w:val="TableNormal"/>
     <w:uiPriority w:val="39"/>
     <w:tblPr>
       <w:tblBorders>
@@ -8288,20 +10198,20 @@
       </w:tblBorders>
     </w:tblPr>
   </w:style>
-  <w:style w:type="character" w:styleId="a4">
+  <w:style w:type="character" w:styleId="PlaceholderText">
     <w:name w:val="Placeholder Text"/>
-    <w:basedOn w:val="a0"/>
+    <w:basedOn w:val="DefaultParagraphFont"/>
     <w:uiPriority w:val="99"/>
     <w:semiHidden/>
     <w:rPr>
       <w:color w:val="808080"/>
     </w:rPr>
   </w:style>
-  <w:style w:type="paragraph" w:styleId="a5">
+  <w:style w:type="paragraph" w:styleId="Title">
     <w:name w:val="Title"/>
-    <w:basedOn w:val="a"/>
-    <w:next w:val="a"/>
-    <w:link w:val="a6"/>
+    <w:basedOn w:val="Normal"/>
+    <w:next w:val="Normal"/>
+    <w:link w:val="TitleChar"/>
     <w:uiPriority w:val="1"/>
     <w:qFormat/>
     <w:rPr>
@@ -8312,10 +10222,10 @@
       <w:szCs w:val="68"/>
     </w:rPr>
   </w:style>
-  <w:style w:type="character" w:customStyle="1" w:styleId="a6">
-    <w:name w:val="Название Знак"/>
-    <w:basedOn w:val="a0"/>
-    <w:link w:val="a5"/>
+  <w:style w:type="character" w:customStyle="1" w:styleId="TitleChar">
+    <w:name w:val="Title Char"/>
+    <w:basedOn w:val="DefaultParagraphFont"/>
+    <w:link w:val="Title"/>
     <w:uiPriority w:val="1"/>
     <w:rPr>
       <w:rFonts w:asciiTheme="majorHAnsi" w:eastAsiaTheme="majorEastAsia" w:hAnsiTheme="majorHAnsi" w:cstheme="majorBidi"/>
@@ -8325,11 +10235,11 @@
       <w:szCs w:val="68"/>
     </w:rPr>
   </w:style>
-  <w:style w:type="paragraph" w:styleId="a7">
+  <w:style w:type="paragraph" w:styleId="Subtitle">
     <w:name w:val="Subtitle"/>
-    <w:basedOn w:val="a"/>
-    <w:next w:val="a"/>
-    <w:link w:val="a8"/>
+    <w:basedOn w:val="Normal"/>
+    <w:next w:val="Normal"/>
+    <w:link w:val="SubtitleChar"/>
     <w:uiPriority w:val="2"/>
     <w:qFormat/>
     <w:pPr>
@@ -8344,10 +10254,10 @@
       <w:szCs w:val="44"/>
     </w:rPr>
   </w:style>
-  <w:style w:type="character" w:customStyle="1" w:styleId="a8">
-    <w:name w:val="Подзаголовок Знак"/>
-    <w:basedOn w:val="a0"/>
-    <w:link w:val="a7"/>
+  <w:style w:type="character" w:customStyle="1" w:styleId="SubtitleChar">
+    <w:name w:val="Subtitle Char"/>
+    <w:basedOn w:val="DefaultParagraphFont"/>
+    <w:link w:val="Subtitle"/>
     <w:uiPriority w:val="2"/>
     <w:rPr>
       <w:rFonts w:asciiTheme="majorHAnsi" w:eastAsiaTheme="majorEastAsia" w:hAnsiTheme="majorHAnsi" w:cstheme="majorBidi"/>
@@ -8356,9 +10266,9 @@
       <w:szCs w:val="44"/>
     </w:rPr>
   </w:style>
-  <w:style w:type="paragraph" w:customStyle="1" w:styleId="a9">
+  <w:style w:type="paragraph" w:customStyle="1" w:styleId="a">
     <w:name w:val="Имя"/>
-    <w:basedOn w:val="a"/>
+    <w:basedOn w:val="Normal"/>
     <w:uiPriority w:val="2"/>
     <w:qFormat/>
     <w:pPr>
@@ -8371,10 +10281,10 @@
       <w:szCs w:val="74"/>
     </w:rPr>
   </w:style>
-  <w:style w:type="character" w:customStyle="1" w:styleId="10">
-    <w:name w:val="Заголовок 1 Знак"/>
-    <w:basedOn w:val="a0"/>
-    <w:link w:val="1"/>
+  <w:style w:type="character" w:customStyle="1" w:styleId="Heading1Char">
+    <w:name w:val="Heading 1 Char"/>
+    <w:basedOn w:val="DefaultParagraphFont"/>
+    <w:link w:val="Heading1"/>
     <w:uiPriority w:val="3"/>
     <w:rPr>
       <w:caps/>
@@ -8382,9 +10292,9 @@
       <w:spacing w:val="24"/>
     </w:rPr>
   </w:style>
-  <w:style w:type="character" w:styleId="aa">
+  <w:style w:type="character" w:styleId="Emphasis">
     <w:name w:val="Emphasis"/>
-    <w:basedOn w:val="a0"/>
+    <w:basedOn w:val="DefaultParagraphFont"/>
     <w:uiPriority w:val="20"/>
     <w:unhideWhenUsed/>
     <w:qFormat/>
@@ -8395,10 +10305,10 @@
       <w:smallCaps w:val="0"/>
     </w:rPr>
   </w:style>
-  <w:style w:type="paragraph" w:styleId="ab">
+  <w:style w:type="paragraph" w:styleId="BalloonText">
     <w:name w:val="Balloon Text"/>
-    <w:basedOn w:val="a"/>
-    <w:link w:val="ac"/>
+    <w:basedOn w:val="Normal"/>
+    <w:link w:val="BalloonTextChar"/>
     <w:uiPriority w:val="99"/>
     <w:semiHidden/>
     <w:unhideWhenUsed/>
@@ -8408,10 +10318,10 @@
       <w:szCs w:val="18"/>
     </w:rPr>
   </w:style>
-  <w:style w:type="character" w:customStyle="1" w:styleId="ac">
-    <w:name w:val="Текст выноски Знак"/>
-    <w:basedOn w:val="a0"/>
-    <w:link w:val="ab"/>
+  <w:style w:type="character" w:customStyle="1" w:styleId="BalloonTextChar">
+    <w:name w:val="Balloon Text Char"/>
+    <w:basedOn w:val="DefaultParagraphFont"/>
+    <w:link w:val="BalloonText"/>
     <w:uiPriority w:val="99"/>
     <w:semiHidden/>
     <w:rPr>
@@ -8420,9 +10330,9 @@
       <w:szCs w:val="18"/>
     </w:rPr>
   </w:style>
-  <w:style w:type="paragraph" w:customStyle="1" w:styleId="ad">
+  <w:style w:type="paragraph" w:customStyle="1" w:styleId="a0">
     <w:name w:val="Линия подписи"/>
-    <w:basedOn w:val="a"/>
+    <w:basedOn w:val="Normal"/>
     <w:uiPriority w:val="4"/>
     <w:qFormat/>
     <w:pPr>
@@ -8434,10 +10344,10 @@
       <w:iCs/>
     </w:rPr>
   </w:style>
-  <w:style w:type="paragraph" w:styleId="ae">
+  <w:style w:type="paragraph" w:styleId="Signature">
     <w:name w:val="Signature"/>
-    <w:basedOn w:val="a"/>
-    <w:link w:val="af"/>
+    <w:basedOn w:val="Normal"/>
+    <w:link w:val="SignatureChar"/>
     <w:uiPriority w:val="4"/>
     <w:unhideWhenUsed/>
     <w:qFormat/>
@@ -8450,18 +10360,18 @@
       <w:rFonts w:asciiTheme="majorHAnsi" w:eastAsiaTheme="majorEastAsia" w:hAnsiTheme="majorHAnsi" w:cstheme="majorBidi"/>
     </w:rPr>
   </w:style>
-  <w:style w:type="character" w:customStyle="1" w:styleId="af">
-    <w:name w:val="Подпись Знак"/>
-    <w:basedOn w:val="a0"/>
-    <w:link w:val="ae"/>
+  <w:style w:type="character" w:customStyle="1" w:styleId="SignatureChar">
+    <w:name w:val="Signature Char"/>
+    <w:basedOn w:val="DefaultParagraphFont"/>
+    <w:link w:val="Signature"/>
     <w:uiPriority w:val="4"/>
     <w:rPr>
       <w:rFonts w:asciiTheme="majorHAnsi" w:eastAsiaTheme="majorEastAsia" w:hAnsiTheme="majorHAnsi" w:cstheme="majorBidi"/>
     </w:rPr>
   </w:style>
-  <w:style w:type="character" w:styleId="af0">
+  <w:style w:type="character" w:styleId="Strong">
     <w:name w:val="Strong"/>
-    <w:basedOn w:val="a0"/>
+    <w:basedOn w:val="DefaultParagraphFont"/>
     <w:uiPriority w:val="22"/>
     <w:unhideWhenUsed/>
     <w:qFormat/>
@@ -8475,9 +10385,9 @@
       <w:szCs w:val="18"/>
     </w:rPr>
   </w:style>
-  <w:style w:type="character" w:styleId="af1">
+  <w:style w:type="character" w:styleId="IntenseEmphasis">
     <w:name w:val="Intense Emphasis"/>
-    <w:basedOn w:val="a0"/>
+    <w:basedOn w:val="DefaultParagraphFont"/>
     <w:uiPriority w:val="21"/>
     <w:unhideWhenUsed/>
     <w:qFormat/>
@@ -8489,10 +10399,10 @@
       <w:color w:val="332411" w:themeColor="text2"/>
     </w:rPr>
   </w:style>
-  <w:style w:type="character" w:customStyle="1" w:styleId="20">
-    <w:name w:val="Заголовок 2 Знак"/>
-    <w:basedOn w:val="a0"/>
-    <w:link w:val="2"/>
+  <w:style w:type="character" w:customStyle="1" w:styleId="Heading2Char">
+    <w:name w:val="Heading 2 Char"/>
+    <w:basedOn w:val="DefaultParagraphFont"/>
+    <w:link w:val="Heading2"/>
     <w:uiPriority w:val="3"/>
     <w:semiHidden/>
     <w:rPr>
@@ -8501,11 +10411,11 @@
       <w:szCs w:val="26"/>
     </w:rPr>
   </w:style>
-  <w:style w:type="paragraph" w:styleId="af2">
+  <w:style w:type="paragraph" w:styleId="Date">
     <w:name w:val="Date"/>
-    <w:basedOn w:val="a"/>
-    <w:next w:val="a"/>
-    <w:link w:val="af3"/>
+    <w:basedOn w:val="Normal"/>
+    <w:next w:val="Normal"/>
+    <w:link w:val="DateChar"/>
     <w:uiPriority w:val="5"/>
     <w:unhideWhenUsed/>
     <w:qFormat/>
@@ -8520,10 +10430,10 @@
       <w:szCs w:val="26"/>
     </w:rPr>
   </w:style>
-  <w:style w:type="character" w:customStyle="1" w:styleId="af3">
-    <w:name w:val="Дата Знак"/>
-    <w:basedOn w:val="a0"/>
-    <w:link w:val="af2"/>
+  <w:style w:type="character" w:customStyle="1" w:styleId="DateChar">
+    <w:name w:val="Date Char"/>
+    <w:basedOn w:val="DefaultParagraphFont"/>
+    <w:link w:val="Date"/>
     <w:uiPriority w:val="5"/>
     <w:rPr>
       <w:rFonts w:asciiTheme="majorHAnsi" w:eastAsiaTheme="majorEastAsia" w:hAnsiTheme="majorHAnsi" w:cstheme="majorBidi"/>
@@ -8533,9 +10443,9 @@
       <w:szCs w:val="26"/>
     </w:rPr>
   </w:style>
-  <w:style w:type="paragraph" w:customStyle="1" w:styleId="af4">
+  <w:style w:type="paragraph" w:customStyle="1" w:styleId="a1">
     <w:name w:val="Год"/>
-    <w:basedOn w:val="a"/>
+    <w:basedOn w:val="Normal"/>
     <w:uiPriority w:val="5"/>
     <w:qFormat/>
     <w:pPr>
@@ -8549,9 +10459,9 @@
       <w:szCs w:val="64"/>
     </w:rPr>
   </w:style>
-  <w:style w:type="paragraph" w:styleId="af5">
+  <w:style w:type="paragraph" w:styleId="NoSpacing">
     <w:name w:val="No Spacing"/>
-    <w:link w:val="af6"/>
+    <w:link w:val="NoSpacingChar"/>
     <w:uiPriority w:val="1"/>
     <w:qFormat/>
     <w:rsid w:val="005D50CF"/>
@@ -8565,10 +10475,10 @@
       <w:szCs w:val="22"/>
     </w:rPr>
   </w:style>
-  <w:style w:type="character" w:customStyle="1" w:styleId="af6">
-    <w:name w:val="Без интервала Знак"/>
-    <w:basedOn w:val="a0"/>
-    <w:link w:val="af5"/>
+  <w:style w:type="character" w:customStyle="1" w:styleId="NoSpacingChar">
+    <w:name w:val="No Spacing Char"/>
+    <w:basedOn w:val="DefaultParagraphFont"/>
+    <w:link w:val="NoSpacing"/>
     <w:uiPriority w:val="1"/>
     <w:rsid w:val="005D50CF"/>
     <w:rPr>
@@ -8578,10 +10488,10 @@
       <w:szCs w:val="22"/>
     </w:rPr>
   </w:style>
-  <w:style w:type="paragraph" w:styleId="af7">
+  <w:style w:type="paragraph" w:styleId="Header">
     <w:name w:val="header"/>
-    <w:basedOn w:val="a"/>
-    <w:link w:val="af8"/>
+    <w:basedOn w:val="Normal"/>
+    <w:link w:val="HeaderChar"/>
     <w:uiPriority w:val="99"/>
     <w:unhideWhenUsed/>
     <w:rsid w:val="009A4CE1"/>
@@ -8592,17 +10502,17 @@
       </w:tabs>
     </w:pPr>
   </w:style>
-  <w:style w:type="character" w:customStyle="1" w:styleId="af8">
-    <w:name w:val="Верхний колонтитул Знак"/>
-    <w:basedOn w:val="a0"/>
-    <w:link w:val="af7"/>
+  <w:style w:type="character" w:customStyle="1" w:styleId="HeaderChar">
+    <w:name w:val="Header Char"/>
+    <w:basedOn w:val="DefaultParagraphFont"/>
+    <w:link w:val="Header"/>
     <w:uiPriority w:val="99"/>
     <w:rsid w:val="009A4CE1"/>
   </w:style>
-  <w:style w:type="paragraph" w:styleId="af9">
+  <w:style w:type="paragraph" w:styleId="Footer">
     <w:name w:val="footer"/>
-    <w:basedOn w:val="a"/>
-    <w:link w:val="afa"/>
+    <w:basedOn w:val="Normal"/>
+    <w:link w:val="FooterChar"/>
     <w:uiPriority w:val="99"/>
     <w:unhideWhenUsed/>
     <w:rsid w:val="009A4CE1"/>
@@ -8613,16 +10523,16 @@
       </w:tabs>
     </w:pPr>
   </w:style>
-  <w:style w:type="character" w:customStyle="1" w:styleId="afa">
-    <w:name w:val="Нижний колонтитул Знак"/>
-    <w:basedOn w:val="a0"/>
-    <w:link w:val="af9"/>
+  <w:style w:type="character" w:customStyle="1" w:styleId="FooterChar">
+    <w:name w:val="Footer Char"/>
+    <w:basedOn w:val="DefaultParagraphFont"/>
+    <w:link w:val="Footer"/>
     <w:uiPriority w:val="99"/>
     <w:rsid w:val="009A4CE1"/>
   </w:style>
-  <w:style w:type="paragraph" w:styleId="afb">
+  <w:style w:type="paragraph" w:styleId="ListParagraph">
     <w:name w:val="List Paragraph"/>
-    <w:basedOn w:val="a"/>
+    <w:basedOn w:val="Normal"/>
     <w:uiPriority w:val="34"/>
     <w:unhideWhenUsed/>
     <w:qFormat/>
@@ -8632,10 +10542,10 @@
       <w:contextualSpacing/>
     </w:pPr>
   </w:style>
-  <w:style w:type="paragraph" w:customStyle="1" w:styleId="afc">
+  <w:style w:type="paragraph" w:customStyle="1" w:styleId="a2">
     <w:name w:val="Мой Заголовок"/>
-    <w:basedOn w:val="a"/>
-    <w:link w:val="afd"/>
+    <w:basedOn w:val="Normal"/>
+    <w:link w:val="a3"/>
     <w:qFormat/>
     <w:rsid w:val="00D73D4B"/>
     <w:pPr>
@@ -8646,10 +10556,10 @@
       <w:lang w:val="en-US"/>
     </w:rPr>
   </w:style>
-  <w:style w:type="character" w:customStyle="1" w:styleId="afd">
+  <w:style w:type="character" w:customStyle="1" w:styleId="a3">
     <w:name w:val="Мой Заголовок Знак"/>
-    <w:basedOn w:val="a0"/>
-    <w:link w:val="afc"/>
+    <w:basedOn w:val="DefaultParagraphFont"/>
+    <w:link w:val="a2"/>
     <w:rsid w:val="00D73D4B"/>
     <w:rPr>
       <w:lang w:val="en-US"/>
@@ -8657,7 +10567,7 @@
   </w:style>
   <w:style w:type="character" w:customStyle="1" w:styleId="apple-converted-space">
     <w:name w:val="apple-converted-space"/>
-    <w:basedOn w:val="a0"/>
+    <w:basedOn w:val="DefaultParagraphFont"/>
     <w:rsid w:val="00BF5256"/>
   </w:style>
 </w:styles>
@@ -8905,7 +10815,7 @@
 </file>
 
 <file path=customXml/itemProps3.xml><?xml version="1.0" encoding="utf-8"?>
-<ds:datastoreItem xmlns:ds="http://schemas.openxmlformats.org/officeDocument/2006/customXml" ds:itemID="{709BE319-1552-4FE3-93C4-3D572ED72928}">
+<ds:datastoreItem xmlns:ds="http://schemas.openxmlformats.org/officeDocument/2006/customXml" ds:itemID="{769C5A5D-943F-4A95-BDCC-16A332339FDD}">
   <ds:schemaRefs>
     <ds:schemaRef ds:uri="http://schemas.openxmlformats.org/officeDocument/2006/bibliography"/>
   </ds:schemaRefs>

</xml_diff>